<commit_message>
Suppression de package.json qui servait à rien
</commit_message>
<xml_diff>
--- a/Rapport final.docx
+++ b/Rapport final.docx
@@ -1,6 +1,6 @@
 
 <file path=word/document.xml><?xml version="1.0" encoding="utf-8"?>
-<w:document xmlns:wpc="http://schemas.microsoft.com/office/word/2010/wordprocessingCanvas" xmlns:mc="http://schemas.openxmlformats.org/markup-compatibility/2006" xmlns:o="urn:schemas-microsoft-com:office:office" xmlns:r="http://schemas.openxmlformats.org/officeDocument/2006/relationships" xmlns:m="http://schemas.openxmlformats.org/officeDocument/2006/math" xmlns:v="urn:schemas-microsoft-com:vml" xmlns:wp14="http://schemas.microsoft.com/office/word/2010/wordprocessingDrawing" xmlns:wp="http://schemas.openxmlformats.org/drawingml/2006/wordprocessingDrawing" xmlns:w10="urn:schemas-microsoft-com:office:word" xmlns:w="http://schemas.openxmlformats.org/wordprocessingml/2006/main" xmlns:w14="http://schemas.microsoft.com/office/word/2010/wordml" xmlns:w15="http://schemas.microsoft.com/office/word/2012/wordml" xmlns:wpg="http://schemas.microsoft.com/office/word/2010/wordprocessingGroup" xmlns:wpi="http://schemas.microsoft.com/office/word/2010/wordprocessingInk" xmlns:wne="http://schemas.microsoft.com/office/word/2006/wordml" xmlns:wps="http://schemas.microsoft.com/office/word/2010/wordprocessingShape" mc:Ignorable="w14 w15 wp14">
+<w:document xmlns:wpc="http://schemas.microsoft.com/office/word/2010/wordprocessingCanvas" xmlns:mc="http://schemas.openxmlformats.org/markup-compatibility/2006" xmlns:o="urn:schemas-microsoft-com:office:office" xmlns:r="http://schemas.openxmlformats.org/officeDocument/2006/relationships" xmlns:m="http://schemas.openxmlformats.org/officeDocument/2006/math" xmlns:v="urn:schemas-microsoft-com:vml" xmlns:wp14="http://schemas.microsoft.com/office/word/2010/wordprocessingDrawing" xmlns:wp="http://schemas.openxmlformats.org/drawingml/2006/wordprocessingDrawing" xmlns:w10="urn:schemas-microsoft-com:office:word" xmlns:w="http://schemas.openxmlformats.org/wordprocessingml/2006/main" xmlns:w14="http://schemas.microsoft.com/office/word/2010/wordml" xmlns:wpg="http://schemas.microsoft.com/office/word/2010/wordprocessingGroup" xmlns:wpi="http://schemas.microsoft.com/office/word/2010/wordprocessingInk" xmlns:wne="http://schemas.microsoft.com/office/word/2006/wordml" xmlns:wps="http://schemas.microsoft.com/office/word/2010/wordprocessingShape" mc:Ignorable="w14 wp14">
   <w:body>
     <w:sdt>
       <w:sdtPr>
@@ -46,7 +46,7 @@
                         </pic:cNvPicPr>
                       </pic:nvPicPr>
                       <pic:blipFill>
-                        <a:blip r:embed="rId8" cstate="print">
+                        <a:blip r:embed="rId9" cstate="print">
                           <a:extLst>
                             <a:ext uri="{28A0092B-C50C-407E-A947-70E740481C1C}">
                               <a14:useLocalDpi xmlns:a14="http://schemas.microsoft.com/office/drawing/2010/main" val="0"/>
@@ -330,7 +330,11 @@
     </w:sdt>
     <w:p>
       <w:pPr>
-        <w:pStyle w:val="Titre1nonrpertori"/>
+        <w:pStyle w:val="Titre1"/>
+        <w:numPr>
+          <w:ilvl w:val="0"/>
+          <w:numId w:val="0"/>
+        </w:numPr>
       </w:pPr>
       <w:r>
         <w:lastRenderedPageBreak/>
@@ -1290,7 +1294,7 @@
                     </pic:cNvPicPr>
                   </pic:nvPicPr>
                   <pic:blipFill rotWithShape="1">
-                    <a:blip r:embed="rId9" cstate="print">
+                    <a:blip r:embed="rId10" cstate="print">
                       <a:extLst>
                         <a:ext uri="{28A0092B-C50C-407E-A947-70E740481C1C}">
                           <a14:useLocalDpi xmlns:a14="http://schemas.microsoft.com/office/drawing/2010/main" val="0"/>
@@ -1332,7 +1336,7 @@
       <w:r>
         <w:t>ce web en entrant l’URL (</w:t>
       </w:r>
-      <w:hyperlink r:id="rId10" w:history="1">
+      <w:hyperlink r:id="rId11" w:history="1">
         <w:r>
           <w:rPr>
             <w:rStyle w:val="Lienhypertexte"/>
@@ -1356,7 +1360,7 @@
       <w:r>
         <w:t xml:space="preserve"> qui va envoyer des requêtes au back end en s’adressant à l’URL </w:t>
       </w:r>
-      <w:hyperlink r:id="rId11" w:history="1">
+      <w:hyperlink r:id="rId12" w:history="1">
         <w:r>
           <w:rPr>
             <w:rStyle w:val="Lienhypertexte"/>
@@ -1393,68 +1397,101 @@
       <w:pPr>
         <w:pStyle w:val="Titre2"/>
       </w:pPr>
-      <w:bookmarkStart w:id="3" w:name="_Toc420485601"/>
+      <w:r>
+        <w:t>Back-end</w:t>
+      </w:r>
+    </w:p>
+    <w:p>
+      <w:pPr>
+        <w:pStyle w:val="Titre3"/>
+      </w:pPr>
+      <w:r>
+        <w:t>Structure des fichiers</w:t>
+      </w:r>
+    </w:p>
+    <w:p>
+      <w:pPr>
+        <w:pStyle w:val="Titre3"/>
+      </w:pPr>
+      <w:r>
+        <w:t>Test</w:t>
+      </w:r>
+    </w:p>
+    <w:p>
+      <w:pPr>
+        <w:pStyle w:val="Titre2"/>
+      </w:pPr>
+      <w:r>
+        <w:t>Front-end</w:t>
+      </w:r>
+    </w:p>
+    <w:p>
+      <w:pPr>
+        <w:pStyle w:val="Titre3"/>
+      </w:pPr>
+      <w:r>
+        <w:t>Structure des fichiers</w:t>
+      </w:r>
+      <w:bookmarkStart w:id="3" w:name="_GoBack"/>
+      <w:bookmarkEnd w:id="3"/>
+    </w:p>
+    <w:p>
+      <w:pPr>
+        <w:pStyle w:val="Titre3"/>
+      </w:pPr>
+      <w:r>
+        <w:t>Test</w:t>
+      </w:r>
+    </w:p>
+    <w:p>
+      <w:pPr>
+        <w:pStyle w:val="Titre2"/>
+      </w:pPr>
       <w:r>
         <w:t>Reverse proxy</w:t>
       </w:r>
-      <w:bookmarkEnd w:id="3"/>
     </w:p>
     <w:p>
       <w:pPr>
+        <w:pStyle w:val="Titre3"/>
+      </w:pPr>
+      <w:r>
+        <w:t>Load Balancer</w:t>
+      </w:r>
+    </w:p>
+    <w:p>
+      <w:pPr>
+        <w:pStyle w:val="Titre3"/>
+      </w:pPr>
+      <w:r>
+        <w:t>Sticky Session</w:t>
+      </w:r>
+    </w:p>
+    <w:p>
+      <w:pPr>
         <w:pStyle w:val="Titre2"/>
       </w:pPr>
-      <w:bookmarkStart w:id="4" w:name="_Toc420485602"/>
+      <w:bookmarkStart w:id="4" w:name="_Toc420485604"/>
       <w:r>
-        <w:t>Front end</w:t>
+        <w:t>Hearbeat front-</w:t>
+      </w:r>
+      <w:r>
+        <w:t xml:space="preserve">end </w:t>
       </w:r>
       <w:bookmarkEnd w:id="4"/>
+      <w:r>
+        <w:t>et back-end</w:t>
+      </w:r>
     </w:p>
     <w:p>
-      <w:r>
-        <w:t>Afficher l’adresse IP du back end qui répond à la requête.</w:t>
-      </w:r>
-      <w:bookmarkStart w:id="5" w:name="_GoBack"/>
-      <w:bookmarkEnd w:id="5"/>
-    </w:p>
-    <w:p>
-      <w:pPr>
-        <w:pStyle w:val="Titre2"/>
-      </w:pPr>
-      <w:bookmarkStart w:id="6" w:name="_Toc420485603"/>
-      <w:r>
-        <w:t>Back end</w:t>
-      </w:r>
-      <w:bookmarkEnd w:id="6"/>
-    </w:p>
-    <w:p>
-      <w:pPr>
-        <w:pStyle w:val="Titre2"/>
-      </w:pPr>
-      <w:bookmarkStart w:id="7" w:name="_Toc420485604"/>
-      <w:r>
-        <w:t>Heartbeats du front end et du back end</w:t>
-      </w:r>
-      <w:bookmarkEnd w:id="7"/>
-    </w:p>
-    <w:p>
-      <w:pPr>
-        <w:pStyle w:val="Titre2"/>
-      </w:pPr>
-      <w:bookmarkStart w:id="8" w:name="_Toc420485605"/>
-      <w:r>
-        <w:t>Load balancer</w:t>
-      </w:r>
-      <w:bookmarkEnd w:id="8"/>
-    </w:p>
-    <w:p>
       <w:pPr>
         <w:pStyle w:val="Titre1"/>
       </w:pPr>
-      <w:bookmarkStart w:id="9" w:name="_Toc420485606"/>
+      <w:bookmarkStart w:id="5" w:name="_Toc420485606"/>
       <w:r>
         <w:t>Procédure de validation</w:t>
       </w:r>
-      <w:bookmarkEnd w:id="9"/>
+      <w:bookmarkEnd w:id="5"/>
     </w:p>
     <w:p>
       <w:r>
@@ -1463,8 +1500,8 @@
     </w:p>
     <w:p/>
     <w:sectPr>
-      <w:headerReference w:type="default" r:id="rId12"/>
-      <w:footerReference w:type="default" r:id="rId13"/>
+      <w:headerReference w:type="default" r:id="rId13"/>
+      <w:footerReference w:type="default" r:id="rId14"/>
       <w:pgSz w:w="11906" w:h="16838"/>
       <w:pgMar w:top="1418" w:right="1418" w:bottom="1418" w:left="1418" w:header="709" w:footer="709" w:gutter="0"/>
       <w:pgNumType w:start="0"/>
@@ -1477,7 +1514,7 @@
 </file>
 
 <file path=word/endnotes.xml><?xml version="1.0" encoding="utf-8"?>
-<w:endnotes xmlns:wpc="http://schemas.microsoft.com/office/word/2010/wordprocessingCanvas" xmlns:mc="http://schemas.openxmlformats.org/markup-compatibility/2006" xmlns:o="urn:schemas-microsoft-com:office:office" xmlns:r="http://schemas.openxmlformats.org/officeDocument/2006/relationships" xmlns:m="http://schemas.openxmlformats.org/officeDocument/2006/math" xmlns:v="urn:schemas-microsoft-com:vml" xmlns:wp14="http://schemas.microsoft.com/office/word/2010/wordprocessingDrawing" xmlns:wp="http://schemas.openxmlformats.org/drawingml/2006/wordprocessingDrawing" xmlns:w10="urn:schemas-microsoft-com:office:word" xmlns:w="http://schemas.openxmlformats.org/wordprocessingml/2006/main" xmlns:w14="http://schemas.microsoft.com/office/word/2010/wordml" xmlns:w15="http://schemas.microsoft.com/office/word/2012/wordml" xmlns:wpg="http://schemas.microsoft.com/office/word/2010/wordprocessingGroup" xmlns:wpi="http://schemas.microsoft.com/office/word/2010/wordprocessingInk" xmlns:wne="http://schemas.microsoft.com/office/word/2006/wordml" xmlns:wps="http://schemas.microsoft.com/office/word/2010/wordprocessingShape" mc:Ignorable="w14 w15 wp14">
+<w:endnotes xmlns:wpc="http://schemas.microsoft.com/office/word/2010/wordprocessingCanvas" xmlns:mc="http://schemas.openxmlformats.org/markup-compatibility/2006" xmlns:o="urn:schemas-microsoft-com:office:office" xmlns:r="http://schemas.openxmlformats.org/officeDocument/2006/relationships" xmlns:m="http://schemas.openxmlformats.org/officeDocument/2006/math" xmlns:v="urn:schemas-microsoft-com:vml" xmlns:wp14="http://schemas.microsoft.com/office/word/2010/wordprocessingDrawing" xmlns:wp="http://schemas.openxmlformats.org/drawingml/2006/wordprocessingDrawing" xmlns:w10="urn:schemas-microsoft-com:office:word" xmlns:w="http://schemas.openxmlformats.org/wordprocessingml/2006/main" xmlns:w14="http://schemas.microsoft.com/office/word/2010/wordml" xmlns:wpg="http://schemas.microsoft.com/office/word/2010/wordprocessingGroup" xmlns:wpi="http://schemas.microsoft.com/office/word/2010/wordprocessingInk" xmlns:wne="http://schemas.microsoft.com/office/word/2006/wordml" xmlns:wps="http://schemas.microsoft.com/office/word/2010/wordprocessingShape" mc:Ignorable="w14 wp14">
   <w:endnote w:type="separator" w:id="-1">
     <w:p>
       <w:r>
@@ -1496,7 +1533,7 @@
 </file>
 
 <file path=word/footer1.xml><?xml version="1.0" encoding="utf-8"?>
-<w:ftr xmlns:wpc="http://schemas.microsoft.com/office/word/2010/wordprocessingCanvas" xmlns:mc="http://schemas.openxmlformats.org/markup-compatibility/2006" xmlns:o="urn:schemas-microsoft-com:office:office" xmlns:r="http://schemas.openxmlformats.org/officeDocument/2006/relationships" xmlns:m="http://schemas.openxmlformats.org/officeDocument/2006/math" xmlns:v="urn:schemas-microsoft-com:vml" xmlns:wp14="http://schemas.microsoft.com/office/word/2010/wordprocessingDrawing" xmlns:wp="http://schemas.openxmlformats.org/drawingml/2006/wordprocessingDrawing" xmlns:w10="urn:schemas-microsoft-com:office:word" xmlns:w="http://schemas.openxmlformats.org/wordprocessingml/2006/main" xmlns:w14="http://schemas.microsoft.com/office/word/2010/wordml" xmlns:w15="http://schemas.microsoft.com/office/word/2012/wordml" xmlns:wpg="http://schemas.microsoft.com/office/word/2010/wordprocessingGroup" xmlns:wpi="http://schemas.microsoft.com/office/word/2010/wordprocessingInk" xmlns:wne="http://schemas.microsoft.com/office/word/2006/wordml" xmlns:wps="http://schemas.microsoft.com/office/word/2010/wordprocessingShape" mc:Ignorable="w14 w15 wp14">
+<w:ftr xmlns:wpc="http://schemas.microsoft.com/office/word/2010/wordprocessingCanvas" xmlns:mc="http://schemas.openxmlformats.org/markup-compatibility/2006" xmlns:o="urn:schemas-microsoft-com:office:office" xmlns:r="http://schemas.openxmlformats.org/officeDocument/2006/relationships" xmlns:m="http://schemas.openxmlformats.org/officeDocument/2006/math" xmlns:v="urn:schemas-microsoft-com:vml" xmlns:wp14="http://schemas.microsoft.com/office/word/2010/wordprocessingDrawing" xmlns:wp="http://schemas.openxmlformats.org/drawingml/2006/wordprocessingDrawing" xmlns:w10="urn:schemas-microsoft-com:office:word" xmlns:w="http://schemas.openxmlformats.org/wordprocessingml/2006/main" xmlns:w14="http://schemas.microsoft.com/office/word/2010/wordml" xmlns:wpg="http://schemas.microsoft.com/office/word/2010/wordprocessingGroup" xmlns:wpi="http://schemas.microsoft.com/office/word/2010/wordprocessingInk" xmlns:wne="http://schemas.microsoft.com/office/word/2006/wordml" xmlns:wps="http://schemas.microsoft.com/office/word/2010/wordprocessingShape" mc:Ignorable="w14 wp14">
   <w:sdt>
     <w:sdtPr>
       <w:id w:val="2828426"/>
@@ -1569,7 +1606,7 @@
 </file>
 
 <file path=word/footnotes.xml><?xml version="1.0" encoding="utf-8"?>
-<w:footnotes xmlns:wpc="http://schemas.microsoft.com/office/word/2010/wordprocessingCanvas" xmlns:mc="http://schemas.openxmlformats.org/markup-compatibility/2006" xmlns:o="urn:schemas-microsoft-com:office:office" xmlns:r="http://schemas.openxmlformats.org/officeDocument/2006/relationships" xmlns:m="http://schemas.openxmlformats.org/officeDocument/2006/math" xmlns:v="urn:schemas-microsoft-com:vml" xmlns:wp14="http://schemas.microsoft.com/office/word/2010/wordprocessingDrawing" xmlns:wp="http://schemas.openxmlformats.org/drawingml/2006/wordprocessingDrawing" xmlns:w10="urn:schemas-microsoft-com:office:word" xmlns:w="http://schemas.openxmlformats.org/wordprocessingml/2006/main" xmlns:w14="http://schemas.microsoft.com/office/word/2010/wordml" xmlns:w15="http://schemas.microsoft.com/office/word/2012/wordml" xmlns:wpg="http://schemas.microsoft.com/office/word/2010/wordprocessingGroup" xmlns:wpi="http://schemas.microsoft.com/office/word/2010/wordprocessingInk" xmlns:wne="http://schemas.microsoft.com/office/word/2006/wordml" xmlns:wps="http://schemas.microsoft.com/office/word/2010/wordprocessingShape" mc:Ignorable="w14 w15 wp14">
+<w:footnotes xmlns:wpc="http://schemas.microsoft.com/office/word/2010/wordprocessingCanvas" xmlns:mc="http://schemas.openxmlformats.org/markup-compatibility/2006" xmlns:o="urn:schemas-microsoft-com:office:office" xmlns:r="http://schemas.openxmlformats.org/officeDocument/2006/relationships" xmlns:m="http://schemas.openxmlformats.org/officeDocument/2006/math" xmlns:v="urn:schemas-microsoft-com:vml" xmlns:wp14="http://schemas.microsoft.com/office/word/2010/wordprocessingDrawing" xmlns:wp="http://schemas.openxmlformats.org/drawingml/2006/wordprocessingDrawing" xmlns:w10="urn:schemas-microsoft-com:office:word" xmlns:w="http://schemas.openxmlformats.org/wordprocessingml/2006/main" xmlns:w14="http://schemas.microsoft.com/office/word/2010/wordml" xmlns:wpg="http://schemas.microsoft.com/office/word/2010/wordprocessingGroup" xmlns:wpi="http://schemas.microsoft.com/office/word/2010/wordprocessingInk" xmlns:wne="http://schemas.microsoft.com/office/word/2006/wordml" xmlns:wps="http://schemas.microsoft.com/office/word/2010/wordprocessingShape" mc:Ignorable="w14 wp14">
   <w:footnote w:type="separator" w:id="-1">
     <w:p>
       <w:r>
@@ -1588,7 +1625,7 @@
 </file>
 
 <file path=word/header1.xml><?xml version="1.0" encoding="utf-8"?>
-<w:hdr xmlns:wpc="http://schemas.microsoft.com/office/word/2010/wordprocessingCanvas" xmlns:mc="http://schemas.openxmlformats.org/markup-compatibility/2006" xmlns:o="urn:schemas-microsoft-com:office:office" xmlns:r="http://schemas.openxmlformats.org/officeDocument/2006/relationships" xmlns:m="http://schemas.openxmlformats.org/officeDocument/2006/math" xmlns:v="urn:schemas-microsoft-com:vml" xmlns:wp14="http://schemas.microsoft.com/office/word/2010/wordprocessingDrawing" xmlns:wp="http://schemas.openxmlformats.org/drawingml/2006/wordprocessingDrawing" xmlns:w10="urn:schemas-microsoft-com:office:word" xmlns:w="http://schemas.openxmlformats.org/wordprocessingml/2006/main" xmlns:w14="http://schemas.microsoft.com/office/word/2010/wordml" xmlns:w15="http://schemas.microsoft.com/office/word/2012/wordml" xmlns:wpg="http://schemas.microsoft.com/office/word/2010/wordprocessingGroup" xmlns:wpi="http://schemas.microsoft.com/office/word/2010/wordprocessingInk" xmlns:wne="http://schemas.microsoft.com/office/word/2006/wordml" xmlns:wps="http://schemas.microsoft.com/office/word/2010/wordprocessingShape" mc:Ignorable="w14 w15 wp14">
+<w:hdr xmlns:wpc="http://schemas.microsoft.com/office/word/2010/wordprocessingCanvas" xmlns:mc="http://schemas.openxmlformats.org/markup-compatibility/2006" xmlns:o="urn:schemas-microsoft-com:office:office" xmlns:r="http://schemas.openxmlformats.org/officeDocument/2006/relationships" xmlns:m="http://schemas.openxmlformats.org/officeDocument/2006/math" xmlns:v="urn:schemas-microsoft-com:vml" xmlns:wp14="http://schemas.microsoft.com/office/word/2010/wordprocessingDrawing" xmlns:wp="http://schemas.openxmlformats.org/drawingml/2006/wordprocessingDrawing" xmlns:w10="urn:schemas-microsoft-com:office:word" xmlns:w="http://schemas.openxmlformats.org/wordprocessingml/2006/main" xmlns:w14="http://schemas.microsoft.com/office/word/2010/wordml" xmlns:wpg="http://schemas.microsoft.com/office/word/2010/wordprocessingGroup" xmlns:wpi="http://schemas.microsoft.com/office/word/2010/wordprocessingInk" xmlns:wne="http://schemas.microsoft.com/office/word/2006/wordml" xmlns:wps="http://schemas.microsoft.com/office/word/2010/wordprocessingShape" mc:Ignorable="w14 wp14">
   <w:tbl>
     <w:tblPr>
       <w:tblStyle w:val="Grilledutableau"/>
@@ -1675,7 +1712,7 @@
             <w:rPr>
               <w:noProof/>
             </w:rPr>
-            <w:t>27.05.2015</w:t>
+            <w:t>31.05.2015</w:t>
           </w:r>
           <w:r>
             <w:fldChar w:fldCharType="end"/>
@@ -1799,8 +1836,8 @@
 </file>
 
 <file path=word/numbering.xml><?xml version="1.0" encoding="utf-8"?>
-<w:numbering xmlns:wpc="http://schemas.microsoft.com/office/word/2010/wordprocessingCanvas" xmlns:mc="http://schemas.openxmlformats.org/markup-compatibility/2006" xmlns:o="urn:schemas-microsoft-com:office:office" xmlns:r="http://schemas.openxmlformats.org/officeDocument/2006/relationships" xmlns:m="http://schemas.openxmlformats.org/officeDocument/2006/math" xmlns:v="urn:schemas-microsoft-com:vml" xmlns:wp14="http://schemas.microsoft.com/office/word/2010/wordprocessingDrawing" xmlns:wp="http://schemas.openxmlformats.org/drawingml/2006/wordprocessingDrawing" xmlns:w10="urn:schemas-microsoft-com:office:word" xmlns:w="http://schemas.openxmlformats.org/wordprocessingml/2006/main" xmlns:w14="http://schemas.microsoft.com/office/word/2010/wordml" xmlns:w15="http://schemas.microsoft.com/office/word/2012/wordml" xmlns:wpg="http://schemas.microsoft.com/office/word/2010/wordprocessingGroup" xmlns:wpi="http://schemas.microsoft.com/office/word/2010/wordprocessingInk" xmlns:wne="http://schemas.microsoft.com/office/word/2006/wordml" xmlns:wps="http://schemas.microsoft.com/office/word/2010/wordprocessingShape" mc:Ignorable="w14 w15 wp14">
-  <w:abstractNum w:abstractNumId="0" w15:restartNumberingAfterBreak="0">
+<w:numbering xmlns:wpc="http://schemas.microsoft.com/office/word/2010/wordprocessingCanvas" xmlns:mc="http://schemas.openxmlformats.org/markup-compatibility/2006" xmlns:o="urn:schemas-microsoft-com:office:office" xmlns:r="http://schemas.openxmlformats.org/officeDocument/2006/relationships" xmlns:m="http://schemas.openxmlformats.org/officeDocument/2006/math" xmlns:v="urn:schemas-microsoft-com:vml" xmlns:wp14="http://schemas.microsoft.com/office/word/2010/wordprocessingDrawing" xmlns:wp="http://schemas.openxmlformats.org/drawingml/2006/wordprocessingDrawing" xmlns:w10="urn:schemas-microsoft-com:office:word" xmlns:w="http://schemas.openxmlformats.org/wordprocessingml/2006/main" xmlns:w14="http://schemas.microsoft.com/office/word/2010/wordml" xmlns:wpg="http://schemas.microsoft.com/office/word/2010/wordprocessingGroup" xmlns:wpi="http://schemas.microsoft.com/office/word/2010/wordprocessingInk" xmlns:wne="http://schemas.microsoft.com/office/word/2006/wordml" xmlns:wps="http://schemas.microsoft.com/office/word/2010/wordprocessingShape" mc:Ignorable="w14 wp14">
+  <w:abstractNum w:abstractNumId="0">
     <w:nsid w:val="FFFFFF7C"/>
     <w:multiLevelType w:val="singleLevel"/>
     <w:tmpl w:val="B02E50BE"/>
@@ -1817,7 +1854,7 @@
       </w:pPr>
     </w:lvl>
   </w:abstractNum>
-  <w:abstractNum w:abstractNumId="1" w15:restartNumberingAfterBreak="0">
+  <w:abstractNum w:abstractNumId="1">
     <w:nsid w:val="FFFFFF7D"/>
     <w:multiLevelType w:val="singleLevel"/>
     <w:tmpl w:val="F60232EA"/>
@@ -1834,7 +1871,7 @@
       </w:pPr>
     </w:lvl>
   </w:abstractNum>
-  <w:abstractNum w:abstractNumId="2" w15:restartNumberingAfterBreak="0">
+  <w:abstractNum w:abstractNumId="2">
     <w:nsid w:val="FFFFFF7E"/>
     <w:multiLevelType w:val="singleLevel"/>
     <w:tmpl w:val="B4907FDE"/>
@@ -1851,7 +1888,7 @@
       </w:pPr>
     </w:lvl>
   </w:abstractNum>
-  <w:abstractNum w:abstractNumId="3" w15:restartNumberingAfterBreak="0">
+  <w:abstractNum w:abstractNumId="3">
     <w:nsid w:val="FFFFFF7F"/>
     <w:multiLevelType w:val="singleLevel"/>
     <w:tmpl w:val="06C401B4"/>
@@ -1868,7 +1905,7 @@
       </w:pPr>
     </w:lvl>
   </w:abstractNum>
-  <w:abstractNum w:abstractNumId="4" w15:restartNumberingAfterBreak="0">
+  <w:abstractNum w:abstractNumId="4">
     <w:nsid w:val="FFFFFF80"/>
     <w:multiLevelType w:val="singleLevel"/>
     <w:tmpl w:val="345E7FFE"/>
@@ -1888,7 +1925,7 @@
       </w:rPr>
     </w:lvl>
   </w:abstractNum>
-  <w:abstractNum w:abstractNumId="5" w15:restartNumberingAfterBreak="0">
+  <w:abstractNum w:abstractNumId="5">
     <w:nsid w:val="FFFFFF81"/>
     <w:multiLevelType w:val="singleLevel"/>
     <w:tmpl w:val="B3068152"/>
@@ -1908,7 +1945,7 @@
       </w:rPr>
     </w:lvl>
   </w:abstractNum>
-  <w:abstractNum w:abstractNumId="6" w15:restartNumberingAfterBreak="0">
+  <w:abstractNum w:abstractNumId="6">
     <w:nsid w:val="FFFFFF82"/>
     <w:multiLevelType w:val="singleLevel"/>
     <w:tmpl w:val="1B3E8EAA"/>
@@ -1928,7 +1965,7 @@
       </w:rPr>
     </w:lvl>
   </w:abstractNum>
-  <w:abstractNum w:abstractNumId="7" w15:restartNumberingAfterBreak="0">
+  <w:abstractNum w:abstractNumId="7">
     <w:nsid w:val="FFFFFF83"/>
     <w:multiLevelType w:val="singleLevel"/>
     <w:tmpl w:val="EA4ABD48"/>
@@ -1948,7 +1985,7 @@
       </w:rPr>
     </w:lvl>
   </w:abstractNum>
-  <w:abstractNum w:abstractNumId="8" w15:restartNumberingAfterBreak="0">
+  <w:abstractNum w:abstractNumId="8">
     <w:nsid w:val="FFFFFF88"/>
     <w:multiLevelType w:val="singleLevel"/>
     <w:tmpl w:val="D8666CEC"/>
@@ -1965,7 +2002,7 @@
       </w:pPr>
     </w:lvl>
   </w:abstractNum>
-  <w:abstractNum w:abstractNumId="9" w15:restartNumberingAfterBreak="0">
+  <w:abstractNum w:abstractNumId="9">
     <w:nsid w:val="FFFFFF89"/>
     <w:multiLevelType w:val="singleLevel"/>
     <w:tmpl w:val="65FCED1C"/>
@@ -1986,7 +2023,7 @@
       </w:rPr>
     </w:lvl>
   </w:abstractNum>
-  <w:abstractNum w:abstractNumId="10" w15:restartNumberingAfterBreak="0">
+  <w:abstractNum w:abstractNumId="10">
     <w:nsid w:val="25D21DB7"/>
     <w:multiLevelType w:val="multilevel"/>
     <w:tmpl w:val="4656CF9C"/>
@@ -2201,7 +2238,7 @@
       </w:rPr>
     </w:lvl>
   </w:abstractNum>
-  <w:abstractNum w:abstractNumId="11" w15:restartNumberingAfterBreak="0">
+  <w:abstractNum w:abstractNumId="11">
     <w:nsid w:val="30FD138E"/>
     <w:multiLevelType w:val="hybridMultilevel"/>
     <w:tmpl w:val="B6346862"/>
@@ -2314,7 +2351,7 @@
       </w:rPr>
     </w:lvl>
   </w:abstractNum>
-  <w:abstractNum w:abstractNumId="12" w15:restartNumberingAfterBreak="0">
+  <w:abstractNum w:abstractNumId="12">
     <w:nsid w:val="497C595B"/>
     <w:multiLevelType w:val="hybridMultilevel"/>
     <w:tmpl w:val="8F1210A0"/>
@@ -2400,7 +2437,7 @@
       </w:pPr>
     </w:lvl>
   </w:abstractNum>
-  <w:abstractNum w:abstractNumId="13" w15:restartNumberingAfterBreak="0">
+  <w:abstractNum w:abstractNumId="13">
     <w:nsid w:val="4AD518B6"/>
     <w:multiLevelType w:val="hybridMultilevel"/>
     <w:tmpl w:val="6A1ABEA0"/>
@@ -2513,7 +2550,7 @@
       </w:rPr>
     </w:lvl>
   </w:abstractNum>
-  <w:abstractNum w:abstractNumId="14" w15:restartNumberingAfterBreak="0">
+  <w:abstractNum w:abstractNumId="14">
     <w:nsid w:val="57424B6B"/>
     <w:multiLevelType w:val="hybridMultilevel"/>
     <w:tmpl w:val="37CE44D4"/>
@@ -2626,7 +2663,7 @@
       </w:rPr>
     </w:lvl>
   </w:abstractNum>
-  <w:abstractNum w:abstractNumId="15" w15:restartNumberingAfterBreak="0">
+  <w:abstractNum w:abstractNumId="15">
     <w:nsid w:val="5E911C5F"/>
     <w:multiLevelType w:val="multilevel"/>
     <w:tmpl w:val="34AADF1E"/>
@@ -2747,7 +2784,7 @@
       </w:rPr>
     </w:lvl>
   </w:abstractNum>
-  <w:abstractNum w:abstractNumId="16" w15:restartNumberingAfterBreak="0">
+  <w:abstractNum w:abstractNumId="16">
     <w:nsid w:val="6B6854E5"/>
     <w:multiLevelType w:val="multilevel"/>
     <w:tmpl w:val="0BF2C524"/>
@@ -2951,7 +2988,7 @@
       </w:rPr>
     </w:lvl>
   </w:abstractNum>
-  <w:abstractNum w:abstractNumId="17" w15:restartNumberingAfterBreak="0">
+  <w:abstractNum w:abstractNumId="17">
     <w:nsid w:val="75372096"/>
     <w:multiLevelType w:val="hybridMultilevel"/>
     <w:tmpl w:val="6F4E87F8"/>
@@ -3064,7 +3101,7 @@
       </w:rPr>
     </w:lvl>
   </w:abstractNum>
-  <w:abstractNum w:abstractNumId="18" w15:restartNumberingAfterBreak="0">
+  <w:abstractNum w:abstractNumId="18">
     <w:nsid w:val="76E57302"/>
     <w:multiLevelType w:val="hybridMultilevel"/>
     <w:tmpl w:val="CA8AA052"/>
@@ -3150,7 +3187,7 @@
       </w:pPr>
     </w:lvl>
   </w:abstractNum>
-  <w:abstractNum w:abstractNumId="19" w15:restartNumberingAfterBreak="0">
+  <w:abstractNum w:abstractNumId="19">
     <w:nsid w:val="7A2A78A0"/>
     <w:multiLevelType w:val="hybridMultilevel"/>
     <w:tmpl w:val="D0B670E6"/>
@@ -3549,7 +3586,7 @@
 </file>
 
 <file path=word/styles.xml><?xml version="1.0" encoding="utf-8"?>
-<w:styles xmlns:mc="http://schemas.openxmlformats.org/markup-compatibility/2006" xmlns:r="http://schemas.openxmlformats.org/officeDocument/2006/relationships" xmlns:w="http://schemas.openxmlformats.org/wordprocessingml/2006/main" xmlns:w14="http://schemas.microsoft.com/office/word/2010/wordml" xmlns:w15="http://schemas.microsoft.com/office/word/2012/wordml" mc:Ignorable="w14 w15">
+<w:styles xmlns:mc="http://schemas.openxmlformats.org/markup-compatibility/2006" xmlns:r="http://schemas.openxmlformats.org/officeDocument/2006/relationships" xmlns:w="http://schemas.openxmlformats.org/wordprocessingml/2006/main" xmlns:w14="http://schemas.microsoft.com/office/word/2010/wordml" mc:Ignorable="w14">
   <w:docDefaults>
     <w:rPrDefault>
       <w:rPr>
@@ -3565,360 +3602,148 @@
       </w:pPr>
     </w:pPrDefault>
   </w:docDefaults>
-  <w:latentStyles w:defLockedState="0" w:defUIPriority="99" w:defSemiHidden="0" w:defUnhideWhenUsed="0" w:defQFormat="0" w:count="371">
-    <w:lsdException w:name="Normal" w:uiPriority="0" w:qFormat="1"/>
-    <w:lsdException w:name="heading 1" w:uiPriority="1" w:qFormat="1"/>
-    <w:lsdException w:name="heading 2" w:semiHidden="1" w:uiPriority="1" w:unhideWhenUsed="1" w:qFormat="1"/>
-    <w:lsdException w:name="heading 3" w:semiHidden="1" w:uiPriority="1" w:unhideWhenUsed="1" w:qFormat="1"/>
-    <w:lsdException w:name="heading 4" w:semiHidden="1" w:uiPriority="1" w:unhideWhenUsed="1" w:qFormat="1"/>
-    <w:lsdException w:name="heading 5" w:semiHidden="1" w:uiPriority="4" w:unhideWhenUsed="1"/>
-    <w:lsdException w:name="heading 6" w:uiPriority="3"/>
-    <w:lsdException w:name="heading 7" w:semiHidden="1" w:uiPriority="3" w:unhideWhenUsed="1"/>
-    <w:lsdException w:name="heading 8" w:semiHidden="1" w:uiPriority="3" w:unhideWhenUsed="1"/>
-    <w:lsdException w:name="heading 9" w:semiHidden="1" w:uiPriority="3" w:unhideWhenUsed="1"/>
-    <w:lsdException w:name="index 1" w:semiHidden="1" w:unhideWhenUsed="1"/>
-    <w:lsdException w:name="index 2" w:semiHidden="1" w:unhideWhenUsed="1"/>
-    <w:lsdException w:name="index 3" w:semiHidden="1" w:unhideWhenUsed="1"/>
-    <w:lsdException w:name="index 4" w:semiHidden="1" w:unhideWhenUsed="1"/>
-    <w:lsdException w:name="index 5" w:semiHidden="1" w:unhideWhenUsed="1"/>
-    <w:lsdException w:name="index 6" w:semiHidden="1" w:unhideWhenUsed="1"/>
-    <w:lsdException w:name="index 7" w:semiHidden="1" w:unhideWhenUsed="1"/>
-    <w:lsdException w:name="index 8" w:semiHidden="1" w:unhideWhenUsed="1"/>
-    <w:lsdException w:name="index 9" w:semiHidden="1" w:unhideWhenUsed="1"/>
-    <w:lsdException w:name="toc 1" w:semiHidden="1" w:uiPriority="39" w:unhideWhenUsed="1"/>
-    <w:lsdException w:name="toc 2" w:semiHidden="1" w:uiPriority="39" w:unhideWhenUsed="1"/>
-    <w:lsdException w:name="toc 3" w:semiHidden="1" w:uiPriority="39" w:unhideWhenUsed="1"/>
-    <w:lsdException w:name="toc 4" w:semiHidden="1" w:uiPriority="39" w:unhideWhenUsed="1"/>
-    <w:lsdException w:name="toc 5" w:semiHidden="1" w:unhideWhenUsed="1"/>
-    <w:lsdException w:name="toc 6" w:semiHidden="1" w:unhideWhenUsed="1"/>
-    <w:lsdException w:name="toc 7" w:semiHidden="1" w:unhideWhenUsed="1"/>
-    <w:lsdException w:name="toc 8" w:semiHidden="1" w:unhideWhenUsed="1"/>
-    <w:lsdException w:name="toc 9" w:semiHidden="1" w:unhideWhenUsed="1"/>
-    <w:lsdException w:name="Normal Indent" w:semiHidden="1" w:unhideWhenUsed="1"/>
-    <w:lsdException w:name="footnote text" w:semiHidden="1" w:unhideWhenUsed="1"/>
-    <w:lsdException w:name="annotation text" w:semiHidden="1" w:unhideWhenUsed="1"/>
-    <w:lsdException w:name="header" w:semiHidden="1" w:uiPriority="5" w:unhideWhenUsed="1" w:qFormat="1"/>
-    <w:lsdException w:name="footer" w:semiHidden="1" w:uiPriority="5" w:unhideWhenUsed="1" w:qFormat="1"/>
-    <w:lsdException w:name="index heading" w:semiHidden="1" w:unhideWhenUsed="1"/>
-    <w:lsdException w:name="caption" w:semiHidden="1" w:uiPriority="5" w:unhideWhenUsed="1" w:qFormat="1"/>
-    <w:lsdException w:name="table of figures" w:semiHidden="1" w:unhideWhenUsed="1"/>
-    <w:lsdException w:name="envelope address" w:semiHidden="1" w:unhideWhenUsed="1"/>
-    <w:lsdException w:name="envelope return" w:semiHidden="1" w:unhideWhenUsed="1"/>
-    <w:lsdException w:name="footnote reference" w:semiHidden="1" w:unhideWhenUsed="1"/>
-    <w:lsdException w:name="annotation reference" w:semiHidden="1" w:unhideWhenUsed="1"/>
-    <w:lsdException w:name="line number" w:semiHidden="1" w:unhideWhenUsed="1"/>
-    <w:lsdException w:name="page number" w:semiHidden="1" w:unhideWhenUsed="1"/>
-    <w:lsdException w:name="endnote reference" w:semiHidden="1" w:unhideWhenUsed="1"/>
-    <w:lsdException w:name="endnote text" w:semiHidden="1" w:unhideWhenUsed="1"/>
-    <w:lsdException w:name="table of authorities" w:semiHidden="1" w:unhideWhenUsed="1"/>
-    <w:lsdException w:name="macro" w:semiHidden="1" w:unhideWhenUsed="1"/>
-    <w:lsdException w:name="toa heading" w:semiHidden="1" w:unhideWhenUsed="1"/>
-    <w:lsdException w:name="List" w:semiHidden="1" w:unhideWhenUsed="1"/>
-    <w:lsdException w:name="List Bullet" w:semiHidden="1" w:unhideWhenUsed="1" w:qFormat="1"/>
-    <w:lsdException w:name="List 2" w:semiHidden="1" w:unhideWhenUsed="1"/>
-    <w:lsdException w:name="List 3" w:semiHidden="1" w:unhideWhenUsed="1"/>
-    <w:lsdException w:name="List Bullet 2" w:semiHidden="1" w:unhideWhenUsed="1"/>
-    <w:lsdException w:name="List Bullet 3" w:semiHidden="1" w:unhideWhenUsed="1"/>
-    <w:lsdException w:name="List Bullet 4" w:semiHidden="1" w:unhideWhenUsed="1"/>
-    <w:lsdException w:name="List Bullet 5" w:semiHidden="1" w:unhideWhenUsed="1"/>
-    <w:lsdException w:name="List Number 2" w:semiHidden="1" w:unhideWhenUsed="1"/>
-    <w:lsdException w:name="List Number 3" w:semiHidden="1" w:unhideWhenUsed="1"/>
-    <w:lsdException w:name="List Number 4" w:semiHidden="1" w:unhideWhenUsed="1"/>
-    <w:lsdException w:name="List Number 5" w:semiHidden="1" w:unhideWhenUsed="1"/>
-    <w:lsdException w:name="Title" w:uiPriority="1" w:qFormat="1"/>
-    <w:lsdException w:name="Closing" w:semiHidden="1" w:unhideWhenUsed="1"/>
-    <w:lsdException w:name="Signature" w:semiHidden="1" w:unhideWhenUsed="1"/>
-    <w:lsdException w:name="Default Paragraph Font" w:semiHidden="1" w:uiPriority="9" w:unhideWhenUsed="1"/>
-    <w:lsdException w:name="Body Text" w:semiHidden="1" w:unhideWhenUsed="1"/>
-    <w:lsdException w:name="Body Text Indent" w:semiHidden="1" w:unhideWhenUsed="1"/>
-    <w:lsdException w:name="List Continue" w:semiHidden="1" w:unhideWhenUsed="1"/>
-    <w:lsdException w:name="List Continue 2" w:semiHidden="1" w:unhideWhenUsed="1"/>
-    <w:lsdException w:name="List Continue 3" w:semiHidden="1" w:unhideWhenUsed="1"/>
-    <w:lsdException w:name="List Continue 4" w:semiHidden="1" w:unhideWhenUsed="1"/>
-    <w:lsdException w:name="List Continue 5" w:semiHidden="1" w:unhideWhenUsed="1"/>
-    <w:lsdException w:name="Message Header" w:semiHidden="1" w:unhideWhenUsed="1"/>
-    <w:lsdException w:name="Body Text First Indent 2" w:semiHidden="1" w:unhideWhenUsed="1"/>
-    <w:lsdException w:name="Note Heading" w:semiHidden="1" w:unhideWhenUsed="1"/>
-    <w:lsdException w:name="Body Text 2" w:semiHidden="1" w:unhideWhenUsed="1"/>
-    <w:lsdException w:name="Body Text 3" w:semiHidden="1" w:unhideWhenUsed="1"/>
-    <w:lsdException w:name="Body Text Indent 2" w:semiHidden="1" w:unhideWhenUsed="1"/>
-    <w:lsdException w:name="Body Text Indent 3" w:semiHidden="1" w:unhideWhenUsed="1"/>
-    <w:lsdException w:name="Block Text" w:semiHidden="1" w:unhideWhenUsed="1"/>
-    <w:lsdException w:name="Hyperlink" w:semiHidden="1" w:unhideWhenUsed="1" w:qFormat="1"/>
-    <w:lsdException w:name="FollowedHyperlink" w:semiHidden="1" w:uiPriority="6" w:unhideWhenUsed="1" w:qFormat="1"/>
-    <w:lsdException w:name="Document Map" w:semiHidden="1" w:unhideWhenUsed="1"/>
-    <w:lsdException w:name="Plain Text" w:semiHidden="1" w:unhideWhenUsed="1"/>
-    <w:lsdException w:name="E-mail Signature" w:semiHidden="1" w:unhideWhenUsed="1"/>
-    <w:lsdException w:name="HTML Top of Form" w:semiHidden="1" w:unhideWhenUsed="1"/>
-    <w:lsdException w:name="HTML Bottom of Form" w:semiHidden="1" w:unhideWhenUsed="1"/>
-    <w:lsdException w:name="Normal (Web)" w:semiHidden="1" w:unhideWhenUsed="1"/>
-    <w:lsdException w:name="HTML Acronym" w:semiHidden="1" w:unhideWhenUsed="1"/>
-    <w:lsdException w:name="HTML Address" w:semiHidden="1" w:unhideWhenUsed="1"/>
-    <w:lsdException w:name="HTML Cite" w:semiHidden="1" w:unhideWhenUsed="1"/>
-    <w:lsdException w:name="HTML Code" w:semiHidden="1" w:unhideWhenUsed="1"/>
-    <w:lsdException w:name="HTML Definition" w:semiHidden="1" w:unhideWhenUsed="1"/>
-    <w:lsdException w:name="HTML Keyboard" w:semiHidden="1" w:unhideWhenUsed="1"/>
-    <w:lsdException w:name="HTML Preformatted" w:semiHidden="1" w:unhideWhenUsed="1"/>
-    <w:lsdException w:name="HTML Sample" w:semiHidden="1" w:unhideWhenUsed="1"/>
-    <w:lsdException w:name="HTML Typewriter" w:semiHidden="1" w:unhideWhenUsed="1"/>
-    <w:lsdException w:name="HTML Variable" w:semiHidden="1" w:unhideWhenUsed="1"/>
-    <w:lsdException w:name="Normal Table" w:semiHidden="1" w:unhideWhenUsed="1"/>
-    <w:lsdException w:name="annotation subject" w:semiHidden="1" w:unhideWhenUsed="1"/>
-    <w:lsdException w:name="No List" w:semiHidden="1" w:unhideWhenUsed="1"/>
-    <w:lsdException w:name="Outline List 1" w:semiHidden="1" w:unhideWhenUsed="1"/>
-    <w:lsdException w:name="Outline List 2" w:semiHidden="1" w:unhideWhenUsed="1"/>
-    <w:lsdException w:name="Outline List 3" w:semiHidden="1" w:unhideWhenUsed="1"/>
-    <w:lsdException w:name="Table Simple 1" w:semiHidden="1" w:unhideWhenUsed="1"/>
-    <w:lsdException w:name="Table Simple 2" w:semiHidden="1" w:unhideWhenUsed="1"/>
-    <w:lsdException w:name="Table Simple 3" w:semiHidden="1" w:unhideWhenUsed="1"/>
-    <w:lsdException w:name="Table Classic 1" w:semiHidden="1" w:unhideWhenUsed="1"/>
-    <w:lsdException w:name="Table Classic 2" w:semiHidden="1" w:unhideWhenUsed="1"/>
-    <w:lsdException w:name="Table Classic 3" w:semiHidden="1" w:unhideWhenUsed="1"/>
-    <w:lsdException w:name="Table Classic 4" w:semiHidden="1" w:unhideWhenUsed="1"/>
-    <w:lsdException w:name="Table Colorful 1" w:semiHidden="1" w:unhideWhenUsed="1"/>
-    <w:lsdException w:name="Table Colorful 2" w:semiHidden="1" w:unhideWhenUsed="1"/>
-    <w:lsdException w:name="Table Colorful 3" w:semiHidden="1" w:unhideWhenUsed="1"/>
-    <w:lsdException w:name="Table Columns 1" w:semiHidden="1" w:unhideWhenUsed="1"/>
-    <w:lsdException w:name="Table Columns 2" w:semiHidden="1" w:unhideWhenUsed="1"/>
-    <w:lsdException w:name="Table Columns 3" w:semiHidden="1" w:unhideWhenUsed="1"/>
-    <w:lsdException w:name="Table Columns 4" w:semiHidden="1" w:unhideWhenUsed="1"/>
-    <w:lsdException w:name="Table Columns 5" w:semiHidden="1" w:unhideWhenUsed="1"/>
-    <w:lsdException w:name="Table Grid 1" w:semiHidden="1" w:unhideWhenUsed="1"/>
-    <w:lsdException w:name="Table Grid 2" w:semiHidden="1" w:unhideWhenUsed="1"/>
-    <w:lsdException w:name="Table Grid 3" w:semiHidden="1" w:unhideWhenUsed="1"/>
-    <w:lsdException w:name="Table Grid 4" w:semiHidden="1" w:unhideWhenUsed="1"/>
-    <w:lsdException w:name="Table Grid 5" w:semiHidden="1" w:unhideWhenUsed="1"/>
-    <w:lsdException w:name="Table Grid 6" w:semiHidden="1" w:unhideWhenUsed="1"/>
-    <w:lsdException w:name="Table Grid 7" w:semiHidden="1" w:unhideWhenUsed="1"/>
-    <w:lsdException w:name="Table Grid 8" w:semiHidden="1" w:unhideWhenUsed="1"/>
-    <w:lsdException w:name="Table List 1" w:semiHidden="1" w:unhideWhenUsed="1"/>
-    <w:lsdException w:name="Table List 2" w:semiHidden="1" w:unhideWhenUsed="1"/>
-    <w:lsdException w:name="Table List 3" w:semiHidden="1" w:unhideWhenUsed="1"/>
-    <w:lsdException w:name="Table List 4" w:semiHidden="1" w:unhideWhenUsed="1"/>
-    <w:lsdException w:name="Table List 5" w:semiHidden="1" w:unhideWhenUsed="1"/>
-    <w:lsdException w:name="Table List 6" w:semiHidden="1" w:unhideWhenUsed="1"/>
-    <w:lsdException w:name="Table List 7" w:semiHidden="1" w:unhideWhenUsed="1"/>
-    <w:lsdException w:name="Table List 8" w:semiHidden="1" w:unhideWhenUsed="1"/>
-    <w:lsdException w:name="Table 3D effects 1" w:semiHidden="1" w:unhideWhenUsed="1"/>
-    <w:lsdException w:name="Table 3D effects 2" w:semiHidden="1" w:unhideWhenUsed="1"/>
-    <w:lsdException w:name="Table 3D effects 3" w:semiHidden="1" w:unhideWhenUsed="1"/>
-    <w:lsdException w:name="Table Contemporary" w:semiHidden="1" w:unhideWhenUsed="1"/>
-    <w:lsdException w:name="Table Elegant" w:semiHidden="1" w:unhideWhenUsed="1"/>
-    <w:lsdException w:name="Table Professional" w:semiHidden="1" w:unhideWhenUsed="1"/>
-    <w:lsdException w:name="Table Subtle 1" w:semiHidden="1" w:unhideWhenUsed="1"/>
-    <w:lsdException w:name="Table Subtle 2" w:semiHidden="1" w:unhideWhenUsed="1"/>
-    <w:lsdException w:name="Table Web 1" w:semiHidden="1" w:unhideWhenUsed="1"/>
-    <w:lsdException w:name="Table Web 2" w:semiHidden="1" w:unhideWhenUsed="1"/>
-    <w:lsdException w:name="Table Web 3" w:semiHidden="1" w:unhideWhenUsed="1"/>
-    <w:lsdException w:name="Balloon Text" w:semiHidden="1" w:unhideWhenUsed="1"/>
-    <w:lsdException w:name="Table Grid" w:uiPriority="59"/>
-    <w:lsdException w:name="Table Theme" w:semiHidden="1" w:unhideWhenUsed="1"/>
-    <w:lsdException w:name="No Spacing" w:uiPriority="1" w:qFormat="1"/>
-    <w:lsdException w:name="Light Shading" w:uiPriority="60"/>
-    <w:lsdException w:name="Light List" w:uiPriority="61"/>
-    <w:lsdException w:name="Light Grid" w:uiPriority="62"/>
-    <w:lsdException w:name="Medium Shading 1" w:uiPriority="63"/>
-    <w:lsdException w:name="Medium Shading 2" w:uiPriority="64"/>
-    <w:lsdException w:name="Medium List 1" w:uiPriority="65"/>
-    <w:lsdException w:name="Medium List 2" w:uiPriority="66"/>
-    <w:lsdException w:name="Medium Grid 1" w:uiPriority="67"/>
-    <w:lsdException w:name="Medium Grid 2" w:uiPriority="68"/>
-    <w:lsdException w:name="Medium Grid 3" w:uiPriority="69"/>
-    <w:lsdException w:name="Dark List" w:uiPriority="70"/>
-    <w:lsdException w:name="Colorful Shading" w:uiPriority="71"/>
-    <w:lsdException w:name="Colorful List" w:uiPriority="72"/>
-    <w:lsdException w:name="Colorful Grid" w:uiPriority="73"/>
-    <w:lsdException w:name="Light Shading Accent 1" w:uiPriority="60"/>
-    <w:lsdException w:name="Light List Accent 1" w:uiPriority="61"/>
-    <w:lsdException w:name="Light Grid Accent 1" w:uiPriority="62"/>
-    <w:lsdException w:name="Medium Shading 1 Accent 1" w:uiPriority="63"/>
-    <w:lsdException w:name="Medium Shading 2 Accent 1" w:uiPriority="64"/>
-    <w:lsdException w:name="Medium List 1 Accent 1" w:uiPriority="65"/>
-    <w:lsdException w:name="Revision" w:semiHidden="1"/>
-    <w:lsdException w:name="Medium List 2 Accent 1" w:uiPriority="66"/>
-    <w:lsdException w:name="Medium Grid 1 Accent 1" w:uiPriority="67"/>
-    <w:lsdException w:name="Medium Grid 2 Accent 1" w:uiPriority="68"/>
-    <w:lsdException w:name="Medium Grid 3 Accent 1" w:uiPriority="69"/>
-    <w:lsdException w:name="Dark List Accent 1" w:uiPriority="70"/>
-    <w:lsdException w:name="Colorful Shading Accent 1" w:uiPriority="71"/>
-    <w:lsdException w:name="Colorful List Accent 1" w:uiPriority="72"/>
-    <w:lsdException w:name="Colorful Grid Accent 1" w:uiPriority="73"/>
-    <w:lsdException w:name="Light Shading Accent 2" w:uiPriority="60"/>
-    <w:lsdException w:name="Light List Accent 2" w:uiPriority="61"/>
-    <w:lsdException w:name="Light Grid Accent 2" w:uiPriority="62"/>
-    <w:lsdException w:name="Medium Shading 1 Accent 2" w:uiPriority="63"/>
-    <w:lsdException w:name="Medium Shading 2 Accent 2" w:uiPriority="64"/>
-    <w:lsdException w:name="Medium List 1 Accent 2" w:uiPriority="65"/>
-    <w:lsdException w:name="Medium List 2 Accent 2" w:uiPriority="66"/>
-    <w:lsdException w:name="Medium Grid 1 Accent 2" w:uiPriority="67"/>
-    <w:lsdException w:name="Medium Grid 2 Accent 2" w:uiPriority="68"/>
-    <w:lsdException w:name="Medium Grid 3 Accent 2" w:uiPriority="69"/>
-    <w:lsdException w:name="Dark List Accent 2" w:uiPriority="70"/>
-    <w:lsdException w:name="Colorful Shading Accent 2" w:uiPriority="71"/>
-    <w:lsdException w:name="Colorful List Accent 2" w:uiPriority="72"/>
-    <w:lsdException w:name="Colorful Grid Accent 2" w:uiPriority="73"/>
-    <w:lsdException w:name="Light Shading Accent 3" w:uiPriority="60"/>
-    <w:lsdException w:name="Light List Accent 3" w:uiPriority="61"/>
-    <w:lsdException w:name="Light Grid Accent 3" w:uiPriority="62"/>
-    <w:lsdException w:name="Medium Shading 1 Accent 3" w:uiPriority="63"/>
-    <w:lsdException w:name="Medium Shading 2 Accent 3" w:uiPriority="64"/>
-    <w:lsdException w:name="Medium List 1 Accent 3" w:uiPriority="65"/>
-    <w:lsdException w:name="Medium List 2 Accent 3" w:uiPriority="66"/>
-    <w:lsdException w:name="Medium Grid 1 Accent 3" w:uiPriority="67"/>
-    <w:lsdException w:name="Medium Grid 2 Accent 3" w:uiPriority="68"/>
-    <w:lsdException w:name="Medium Grid 3 Accent 3" w:uiPriority="69"/>
-    <w:lsdException w:name="Dark List Accent 3" w:uiPriority="70"/>
-    <w:lsdException w:name="Colorful Shading Accent 3" w:uiPriority="71"/>
-    <w:lsdException w:name="Colorful List Accent 3" w:uiPriority="72"/>
-    <w:lsdException w:name="Colorful Grid Accent 3" w:uiPriority="73"/>
-    <w:lsdException w:name="Light Shading Accent 4" w:uiPriority="60"/>
-    <w:lsdException w:name="Light List Accent 4" w:uiPriority="61"/>
-    <w:lsdException w:name="Light Grid Accent 4" w:uiPriority="62"/>
-    <w:lsdException w:name="Medium Shading 1 Accent 4" w:uiPriority="63"/>
-    <w:lsdException w:name="Medium Shading 2 Accent 4" w:uiPriority="64"/>
-    <w:lsdException w:name="Medium List 1 Accent 4" w:uiPriority="65"/>
-    <w:lsdException w:name="Medium List 2 Accent 4" w:uiPriority="66"/>
-    <w:lsdException w:name="Medium Grid 1 Accent 4" w:uiPriority="67"/>
-    <w:lsdException w:name="Medium Grid 2 Accent 4" w:uiPriority="68"/>
-    <w:lsdException w:name="Medium Grid 3 Accent 4" w:uiPriority="69"/>
-    <w:lsdException w:name="Dark List Accent 4" w:uiPriority="70"/>
-    <w:lsdException w:name="Colorful Shading Accent 4" w:uiPriority="71"/>
-    <w:lsdException w:name="Colorful List Accent 4" w:uiPriority="72"/>
-    <w:lsdException w:name="Colorful Grid Accent 4" w:uiPriority="73"/>
-    <w:lsdException w:name="Light Shading Accent 5" w:uiPriority="60"/>
-    <w:lsdException w:name="Light List Accent 5" w:uiPriority="61"/>
-    <w:lsdException w:name="Light Grid Accent 5" w:uiPriority="62"/>
-    <w:lsdException w:name="Medium Shading 1 Accent 5" w:uiPriority="63"/>
-    <w:lsdException w:name="Medium Shading 2 Accent 5" w:uiPriority="64"/>
-    <w:lsdException w:name="Medium List 1 Accent 5" w:uiPriority="65"/>
-    <w:lsdException w:name="Medium List 2 Accent 5" w:uiPriority="66"/>
-    <w:lsdException w:name="Medium Grid 1 Accent 5" w:uiPriority="67"/>
-    <w:lsdException w:name="Medium Grid 2 Accent 5" w:uiPriority="68"/>
-    <w:lsdException w:name="Medium Grid 3 Accent 5" w:uiPriority="69"/>
-    <w:lsdException w:name="Dark List Accent 5" w:uiPriority="70"/>
-    <w:lsdException w:name="Colorful Shading Accent 5" w:uiPriority="71"/>
-    <w:lsdException w:name="Colorful List Accent 5" w:uiPriority="72"/>
-    <w:lsdException w:name="Colorful Grid Accent 5" w:uiPriority="73"/>
-    <w:lsdException w:name="Light Shading Accent 6" w:uiPriority="60"/>
-    <w:lsdException w:name="Light List Accent 6" w:uiPriority="61"/>
-    <w:lsdException w:name="Light Grid Accent 6" w:uiPriority="62"/>
-    <w:lsdException w:name="Medium Shading 1 Accent 6" w:uiPriority="63"/>
-    <w:lsdException w:name="Medium Shading 2 Accent 6" w:uiPriority="64"/>
-    <w:lsdException w:name="Medium List 1 Accent 6" w:uiPriority="65"/>
-    <w:lsdException w:name="Medium List 2 Accent 6" w:uiPriority="66"/>
-    <w:lsdException w:name="Medium Grid 1 Accent 6" w:uiPriority="67"/>
-    <w:lsdException w:name="Medium Grid 2 Accent 6" w:uiPriority="68"/>
-    <w:lsdException w:name="Medium Grid 3 Accent 6" w:uiPriority="69"/>
-    <w:lsdException w:name="Dark List Accent 6" w:uiPriority="70"/>
-    <w:lsdException w:name="Colorful Shading Accent 6" w:uiPriority="71"/>
-    <w:lsdException w:name="Colorful List Accent 6" w:uiPriority="72"/>
-    <w:lsdException w:name="Colorful Grid Accent 6" w:uiPriority="73"/>
-    <w:lsdException w:name="Bibliography" w:semiHidden="1" w:unhideWhenUsed="1"/>
-    <w:lsdException w:name="TOC Heading" w:semiHidden="1" w:unhideWhenUsed="1"/>
-    <w:lsdException w:name="Plain Table 1" w:uiPriority="41"/>
-    <w:lsdException w:name="Plain Table 2" w:uiPriority="42"/>
-    <w:lsdException w:name="Plain Table 3" w:uiPriority="43"/>
-    <w:lsdException w:name="Plain Table 4" w:uiPriority="44"/>
-    <w:lsdException w:name="Plain Table 5" w:uiPriority="45"/>
-    <w:lsdException w:name="Grid Table Light" w:uiPriority="40"/>
-    <w:lsdException w:name="Grid Table 1 Light" w:uiPriority="46"/>
-    <w:lsdException w:name="Grid Table 2" w:uiPriority="47"/>
-    <w:lsdException w:name="Grid Table 3" w:uiPriority="48"/>
-    <w:lsdException w:name="Grid Table 4" w:uiPriority="49"/>
-    <w:lsdException w:name="Grid Table 5 Dark" w:uiPriority="50"/>
-    <w:lsdException w:name="Grid Table 6 Colorful" w:uiPriority="51"/>
-    <w:lsdException w:name="Grid Table 7 Colorful" w:uiPriority="52"/>
-    <w:lsdException w:name="Grid Table 1 Light Accent 1" w:uiPriority="46"/>
-    <w:lsdException w:name="Grid Table 2 Accent 1" w:uiPriority="47"/>
-    <w:lsdException w:name="Grid Table 3 Accent 1" w:uiPriority="48"/>
-    <w:lsdException w:name="Grid Table 4 Accent 1" w:uiPriority="49"/>
-    <w:lsdException w:name="Grid Table 5 Dark Accent 1" w:uiPriority="50"/>
-    <w:lsdException w:name="Grid Table 6 Colorful Accent 1" w:uiPriority="51"/>
-    <w:lsdException w:name="Grid Table 7 Colorful Accent 1" w:uiPriority="52"/>
-    <w:lsdException w:name="Grid Table 1 Light Accent 2" w:uiPriority="46"/>
-    <w:lsdException w:name="Grid Table 2 Accent 2" w:uiPriority="47"/>
-    <w:lsdException w:name="Grid Table 3 Accent 2" w:uiPriority="48"/>
-    <w:lsdException w:name="Grid Table 4 Accent 2" w:uiPriority="49"/>
-    <w:lsdException w:name="Grid Table 5 Dark Accent 2" w:uiPriority="50"/>
-    <w:lsdException w:name="Grid Table 6 Colorful Accent 2" w:uiPriority="51"/>
-    <w:lsdException w:name="Grid Table 7 Colorful Accent 2" w:uiPriority="52"/>
-    <w:lsdException w:name="Grid Table 1 Light Accent 3" w:uiPriority="46"/>
-    <w:lsdException w:name="Grid Table 2 Accent 3" w:uiPriority="47"/>
-    <w:lsdException w:name="Grid Table 3 Accent 3" w:uiPriority="48"/>
-    <w:lsdException w:name="Grid Table 4 Accent 3" w:uiPriority="49"/>
-    <w:lsdException w:name="Grid Table 5 Dark Accent 3" w:uiPriority="50"/>
-    <w:lsdException w:name="Grid Table 6 Colorful Accent 3" w:uiPriority="51"/>
-    <w:lsdException w:name="Grid Table 7 Colorful Accent 3" w:uiPriority="52"/>
-    <w:lsdException w:name="Grid Table 1 Light Accent 4" w:uiPriority="46"/>
-    <w:lsdException w:name="Grid Table 2 Accent 4" w:uiPriority="47"/>
-    <w:lsdException w:name="Grid Table 3 Accent 4" w:uiPriority="48"/>
-    <w:lsdException w:name="Grid Table 4 Accent 4" w:uiPriority="49"/>
-    <w:lsdException w:name="Grid Table 5 Dark Accent 4" w:uiPriority="50"/>
-    <w:lsdException w:name="Grid Table 6 Colorful Accent 4" w:uiPriority="51"/>
-    <w:lsdException w:name="Grid Table 7 Colorful Accent 4" w:uiPriority="52"/>
-    <w:lsdException w:name="Grid Table 1 Light Accent 5" w:uiPriority="46"/>
-    <w:lsdException w:name="Grid Table 2 Accent 5" w:uiPriority="47"/>
-    <w:lsdException w:name="Grid Table 3 Accent 5" w:uiPriority="48"/>
-    <w:lsdException w:name="Grid Table 4 Accent 5" w:uiPriority="49"/>
-    <w:lsdException w:name="Grid Table 5 Dark Accent 5" w:uiPriority="50"/>
-    <w:lsdException w:name="Grid Table 6 Colorful Accent 5" w:uiPriority="51"/>
-    <w:lsdException w:name="Grid Table 7 Colorful Accent 5" w:uiPriority="52"/>
-    <w:lsdException w:name="Grid Table 1 Light Accent 6" w:uiPriority="46"/>
-    <w:lsdException w:name="Grid Table 2 Accent 6" w:uiPriority="47"/>
-    <w:lsdException w:name="Grid Table 3 Accent 6" w:uiPriority="48"/>
-    <w:lsdException w:name="Grid Table 4 Accent 6" w:uiPriority="49"/>
-    <w:lsdException w:name="Grid Table 5 Dark Accent 6" w:uiPriority="50"/>
-    <w:lsdException w:name="Grid Table 6 Colorful Accent 6" w:uiPriority="51"/>
-    <w:lsdException w:name="Grid Table 7 Colorful Accent 6" w:uiPriority="52"/>
-    <w:lsdException w:name="List Table 1 Light" w:uiPriority="46"/>
-    <w:lsdException w:name="List Table 2" w:uiPriority="47"/>
-    <w:lsdException w:name="List Table 3" w:uiPriority="48"/>
-    <w:lsdException w:name="List Table 4" w:uiPriority="49"/>
-    <w:lsdException w:name="List Table 5 Dark" w:uiPriority="50"/>
-    <w:lsdException w:name="List Table 6 Colorful" w:uiPriority="51"/>
-    <w:lsdException w:name="List Table 7 Colorful" w:uiPriority="52"/>
-    <w:lsdException w:name="List Table 1 Light Accent 1" w:uiPriority="46"/>
-    <w:lsdException w:name="List Table 2 Accent 1" w:uiPriority="47"/>
-    <w:lsdException w:name="List Table 3 Accent 1" w:uiPriority="48"/>
-    <w:lsdException w:name="List Table 4 Accent 1" w:uiPriority="49"/>
-    <w:lsdException w:name="List Table 5 Dark Accent 1" w:uiPriority="50"/>
-    <w:lsdException w:name="List Table 6 Colorful Accent 1" w:uiPriority="51"/>
-    <w:lsdException w:name="List Table 7 Colorful Accent 1" w:uiPriority="52"/>
-    <w:lsdException w:name="List Table 1 Light Accent 2" w:uiPriority="46"/>
-    <w:lsdException w:name="List Table 2 Accent 2" w:uiPriority="47"/>
-    <w:lsdException w:name="List Table 3 Accent 2" w:uiPriority="48"/>
-    <w:lsdException w:name="List Table 4 Accent 2" w:uiPriority="49"/>
-    <w:lsdException w:name="List Table 5 Dark Accent 2" w:uiPriority="50"/>
-    <w:lsdException w:name="List Table 6 Colorful Accent 2" w:uiPriority="51"/>
-    <w:lsdException w:name="List Table 7 Colorful Accent 2" w:uiPriority="52"/>
-    <w:lsdException w:name="List Table 1 Light Accent 3" w:uiPriority="46"/>
-    <w:lsdException w:name="List Table 2 Accent 3" w:uiPriority="47"/>
-    <w:lsdException w:name="List Table 3 Accent 3" w:uiPriority="48"/>
-    <w:lsdException w:name="List Table 4 Accent 3" w:uiPriority="49"/>
-    <w:lsdException w:name="List Table 5 Dark Accent 3" w:uiPriority="50"/>
-    <w:lsdException w:name="List Table 6 Colorful Accent 3" w:uiPriority="51"/>
-    <w:lsdException w:name="List Table 7 Colorful Accent 3" w:uiPriority="52"/>
-    <w:lsdException w:name="List Table 1 Light Accent 4" w:uiPriority="46"/>
-    <w:lsdException w:name="List Table 2 Accent 4" w:uiPriority="47"/>
-    <w:lsdException w:name="List Table 3 Accent 4" w:uiPriority="48"/>
-    <w:lsdException w:name="List Table 4 Accent 4" w:uiPriority="49"/>
-    <w:lsdException w:name="List Table 5 Dark Accent 4" w:uiPriority="50"/>
-    <w:lsdException w:name="List Table 6 Colorful Accent 4" w:uiPriority="51"/>
-    <w:lsdException w:name="List Table 7 Colorful Accent 4" w:uiPriority="52"/>
-    <w:lsdException w:name="List Table 1 Light Accent 5" w:uiPriority="46"/>
-    <w:lsdException w:name="List Table 2 Accent 5" w:uiPriority="47"/>
-    <w:lsdException w:name="List Table 3 Accent 5" w:uiPriority="48"/>
-    <w:lsdException w:name="List Table 4 Accent 5" w:uiPriority="49"/>
-    <w:lsdException w:name="List Table 5 Dark Accent 5" w:uiPriority="50"/>
-    <w:lsdException w:name="List Table 6 Colorful Accent 5" w:uiPriority="51"/>
-    <w:lsdException w:name="List Table 7 Colorful Accent 5" w:uiPriority="52"/>
-    <w:lsdException w:name="List Table 1 Light Accent 6" w:uiPriority="46"/>
-    <w:lsdException w:name="List Table 2 Accent 6" w:uiPriority="47"/>
-    <w:lsdException w:name="List Table 3 Accent 6" w:uiPriority="48"/>
-    <w:lsdException w:name="List Table 4 Accent 6" w:uiPriority="49"/>
-    <w:lsdException w:name="List Table 5 Dark Accent 6" w:uiPriority="50"/>
-    <w:lsdException w:name="List Table 6 Colorful Accent 6" w:uiPriority="51"/>
-    <w:lsdException w:name="List Table 7 Colorful Accent 6" w:uiPriority="52"/>
+  <w:latentStyles w:defLockedState="0" w:defUIPriority="99" w:defSemiHidden="1" w:defUnhideWhenUsed="1" w:defQFormat="0" w:count="267">
+    <w:lsdException w:name="Normal" w:semiHidden="0" w:uiPriority="0" w:unhideWhenUsed="0" w:qFormat="1"/>
+    <w:lsdException w:name="heading 1" w:semiHidden="0" w:uiPriority="1" w:unhideWhenUsed="0" w:qFormat="1"/>
+    <w:lsdException w:name="heading 2" w:uiPriority="1" w:qFormat="1"/>
+    <w:lsdException w:name="heading 3" w:uiPriority="1" w:qFormat="1"/>
+    <w:lsdException w:name="heading 4" w:uiPriority="1" w:qFormat="1"/>
+    <w:lsdException w:name="heading 5" w:uiPriority="4"/>
+    <w:lsdException w:name="heading 6" w:semiHidden="0" w:uiPriority="3" w:unhideWhenUsed="0"/>
+    <w:lsdException w:name="heading 7" w:uiPriority="3"/>
+    <w:lsdException w:name="heading 8" w:uiPriority="3"/>
+    <w:lsdException w:name="heading 9" w:uiPriority="3"/>
+    <w:lsdException w:name="toc 1" w:uiPriority="39"/>
+    <w:lsdException w:name="toc 2" w:uiPriority="39"/>
+    <w:lsdException w:name="toc 3" w:uiPriority="39"/>
+    <w:lsdException w:name="toc 4" w:uiPriority="39"/>
+    <w:lsdException w:name="header" w:uiPriority="5" w:qFormat="1"/>
+    <w:lsdException w:name="footer" w:uiPriority="5" w:qFormat="1"/>
+    <w:lsdException w:name="caption" w:uiPriority="5" w:qFormat="1"/>
+    <w:lsdException w:name="List Bullet" w:qFormat="1"/>
+    <w:lsdException w:name="List Number" w:semiHidden="0" w:unhideWhenUsed="0"/>
+    <w:lsdException w:name="List 4" w:semiHidden="0" w:unhideWhenUsed="0"/>
+    <w:lsdException w:name="List 5" w:semiHidden="0" w:unhideWhenUsed="0"/>
+    <w:lsdException w:name="Title" w:semiHidden="0" w:uiPriority="1" w:unhideWhenUsed="0" w:qFormat="1"/>
+    <w:lsdException w:name="Default Paragraph Font" w:uiPriority="9"/>
+    <w:lsdException w:name="Subtitle" w:semiHidden="0" w:unhideWhenUsed="0"/>
+    <w:lsdException w:name="Salutation" w:semiHidden="0" w:unhideWhenUsed="0"/>
+    <w:lsdException w:name="Date" w:semiHidden="0" w:unhideWhenUsed="0"/>
+    <w:lsdException w:name="Body Text First Indent" w:semiHidden="0" w:unhideWhenUsed="0"/>
+    <w:lsdException w:name="Hyperlink" w:qFormat="1"/>
+    <w:lsdException w:name="FollowedHyperlink" w:uiPriority="6" w:qFormat="1"/>
+    <w:lsdException w:name="Strong" w:semiHidden="0" w:unhideWhenUsed="0"/>
+    <w:lsdException w:name="Emphasis" w:semiHidden="0" w:unhideWhenUsed="0"/>
+    <w:lsdException w:name="Table Grid" w:semiHidden="0" w:uiPriority="59" w:unhideWhenUsed="0"/>
+    <w:lsdException w:name="Placeholder Text" w:semiHidden="0" w:unhideWhenUsed="0"/>
+    <w:lsdException w:name="No Spacing" w:semiHidden="0" w:uiPriority="1" w:unhideWhenUsed="0" w:qFormat="1"/>
+    <w:lsdException w:name="Light Shading" w:semiHidden="0" w:uiPriority="60" w:unhideWhenUsed="0"/>
+    <w:lsdException w:name="Light List" w:semiHidden="0" w:uiPriority="61" w:unhideWhenUsed="0"/>
+    <w:lsdException w:name="Light Grid" w:semiHidden="0" w:uiPriority="62" w:unhideWhenUsed="0"/>
+    <w:lsdException w:name="Medium Shading 1" w:semiHidden="0" w:uiPriority="63" w:unhideWhenUsed="0"/>
+    <w:lsdException w:name="Medium Shading 2" w:semiHidden="0" w:uiPriority="64" w:unhideWhenUsed="0"/>
+    <w:lsdException w:name="Medium List 1" w:semiHidden="0" w:uiPriority="65" w:unhideWhenUsed="0"/>
+    <w:lsdException w:name="Medium List 2" w:semiHidden="0" w:uiPriority="66" w:unhideWhenUsed="0"/>
+    <w:lsdException w:name="Medium Grid 1" w:semiHidden="0" w:uiPriority="67" w:unhideWhenUsed="0"/>
+    <w:lsdException w:name="Medium Grid 2" w:semiHidden="0" w:uiPriority="68" w:unhideWhenUsed="0"/>
+    <w:lsdException w:name="Medium Grid 3" w:semiHidden="0" w:uiPriority="69" w:unhideWhenUsed="0"/>
+    <w:lsdException w:name="Dark List" w:semiHidden="0" w:uiPriority="70" w:unhideWhenUsed="0"/>
+    <w:lsdException w:name="Colorful Shading" w:semiHidden="0" w:uiPriority="71" w:unhideWhenUsed="0"/>
+    <w:lsdException w:name="Colorful List" w:semiHidden="0" w:uiPriority="72" w:unhideWhenUsed="0"/>
+    <w:lsdException w:name="Colorful Grid" w:semiHidden="0" w:uiPriority="73" w:unhideWhenUsed="0"/>
+    <w:lsdException w:name="Light Shading Accent 1" w:semiHidden="0" w:uiPriority="60" w:unhideWhenUsed="0"/>
+    <w:lsdException w:name="Light List Accent 1" w:semiHidden="0" w:uiPriority="61" w:unhideWhenUsed="0"/>
+    <w:lsdException w:name="Light Grid Accent 1" w:semiHidden="0" w:uiPriority="62" w:unhideWhenUsed="0"/>
+    <w:lsdException w:name="Medium Shading 1 Accent 1" w:semiHidden="0" w:uiPriority="63" w:unhideWhenUsed="0"/>
+    <w:lsdException w:name="Medium Shading 2 Accent 1" w:semiHidden="0" w:uiPriority="64" w:unhideWhenUsed="0"/>
+    <w:lsdException w:name="Medium List 1 Accent 1" w:semiHidden="0" w:uiPriority="65" w:unhideWhenUsed="0"/>
+    <w:lsdException w:name="Revision" w:unhideWhenUsed="0"/>
+    <w:lsdException w:name="List Paragraph" w:semiHidden="0" w:unhideWhenUsed="0"/>
+    <w:lsdException w:name="Quote" w:semiHidden="0" w:unhideWhenUsed="0"/>
+    <w:lsdException w:name="Intense Quote" w:semiHidden="0" w:unhideWhenUsed="0"/>
+    <w:lsdException w:name="Medium List 2 Accent 1" w:semiHidden="0" w:uiPriority="66" w:unhideWhenUsed="0"/>
+    <w:lsdException w:name="Medium Grid 1 Accent 1" w:semiHidden="0" w:uiPriority="67" w:unhideWhenUsed="0"/>
+    <w:lsdException w:name="Medium Grid 2 Accent 1" w:semiHidden="0" w:uiPriority="68" w:unhideWhenUsed="0"/>
+    <w:lsdException w:name="Medium Grid 3 Accent 1" w:semiHidden="0" w:uiPriority="69" w:unhideWhenUsed="0"/>
+    <w:lsdException w:name="Dark List Accent 1" w:semiHidden="0" w:uiPriority="70" w:unhideWhenUsed="0"/>
+    <w:lsdException w:name="Colorful Shading Accent 1" w:semiHidden="0" w:uiPriority="71" w:unhideWhenUsed="0"/>
+    <w:lsdException w:name="Colorful List Accent 1" w:semiHidden="0" w:uiPriority="72" w:unhideWhenUsed="0"/>
+    <w:lsdException w:name="Colorful Grid Accent 1" w:semiHidden="0" w:uiPriority="73" w:unhideWhenUsed="0"/>
+    <w:lsdException w:name="Light Shading Accent 2" w:semiHidden="0" w:uiPriority="60" w:unhideWhenUsed="0"/>
+    <w:lsdException w:name="Light List Accent 2" w:semiHidden="0" w:uiPriority="61" w:unhideWhenUsed="0"/>
+    <w:lsdException w:name="Light Grid Accent 2" w:semiHidden="0" w:uiPriority="62" w:unhideWhenUsed="0"/>
+    <w:lsdException w:name="Medium Shading 1 Accent 2" w:semiHidden="0" w:uiPriority="63" w:unhideWhenUsed="0"/>
+    <w:lsdException w:name="Medium Shading 2 Accent 2" w:semiHidden="0" w:uiPriority="64" w:unhideWhenUsed="0"/>
+    <w:lsdException w:name="Medium List 1 Accent 2" w:semiHidden="0" w:uiPriority="65" w:unhideWhenUsed="0"/>
+    <w:lsdException w:name="Medium List 2 Accent 2" w:semiHidden="0" w:uiPriority="66" w:unhideWhenUsed="0"/>
+    <w:lsdException w:name="Medium Grid 1 Accent 2" w:semiHidden="0" w:uiPriority="67" w:unhideWhenUsed="0"/>
+    <w:lsdException w:name="Medium Grid 2 Accent 2" w:semiHidden="0" w:uiPriority="68" w:unhideWhenUsed="0"/>
+    <w:lsdException w:name="Medium Grid 3 Accent 2" w:semiHidden="0" w:uiPriority="69" w:unhideWhenUsed="0"/>
+    <w:lsdException w:name="Dark List Accent 2" w:semiHidden="0" w:uiPriority="70" w:unhideWhenUsed="0"/>
+    <w:lsdException w:name="Colorful Shading Accent 2" w:semiHidden="0" w:uiPriority="71" w:unhideWhenUsed="0"/>
+    <w:lsdException w:name="Colorful List Accent 2" w:semiHidden="0" w:uiPriority="72" w:unhideWhenUsed="0"/>
+    <w:lsdException w:name="Colorful Grid Accent 2" w:semiHidden="0" w:uiPriority="73" w:unhideWhenUsed="0"/>
+    <w:lsdException w:name="Light Shading Accent 3" w:semiHidden="0" w:uiPriority="60" w:unhideWhenUsed="0"/>
+    <w:lsdException w:name="Light List Accent 3" w:semiHidden="0" w:uiPriority="61" w:unhideWhenUsed="0"/>
+    <w:lsdException w:name="Light Grid Accent 3" w:semiHidden="0" w:uiPriority="62" w:unhideWhenUsed="0"/>
+    <w:lsdException w:name="Medium Shading 1 Accent 3" w:semiHidden="0" w:uiPriority="63" w:unhideWhenUsed="0"/>
+    <w:lsdException w:name="Medium Shading 2 Accent 3" w:semiHidden="0" w:uiPriority="64" w:unhideWhenUsed="0"/>
+    <w:lsdException w:name="Medium List 1 Accent 3" w:semiHidden="0" w:uiPriority="65" w:unhideWhenUsed="0"/>
+    <w:lsdException w:name="Medium List 2 Accent 3" w:semiHidden="0" w:uiPriority="66" w:unhideWhenUsed="0"/>
+    <w:lsdException w:name="Medium Grid 1 Accent 3" w:semiHidden="0" w:uiPriority="67" w:unhideWhenUsed="0"/>
+    <w:lsdException w:name="Medium Grid 2 Accent 3" w:semiHidden="0" w:uiPriority="68" w:unhideWhenUsed="0"/>
+    <w:lsdException w:name="Medium Grid 3 Accent 3" w:semiHidden="0" w:uiPriority="69" w:unhideWhenUsed="0"/>
+    <w:lsdException w:name="Dark List Accent 3" w:semiHidden="0" w:uiPriority="70" w:unhideWhenUsed="0"/>
+    <w:lsdException w:name="Colorful Shading Accent 3" w:semiHidden="0" w:uiPriority="71" w:unhideWhenUsed="0"/>
+    <w:lsdException w:name="Colorful List Accent 3" w:semiHidden="0" w:uiPriority="72" w:unhideWhenUsed="0"/>
+    <w:lsdException w:name="Colorful Grid Accent 3" w:semiHidden="0" w:uiPriority="73" w:unhideWhenUsed="0"/>
+    <w:lsdException w:name="Light Shading Accent 4" w:semiHidden="0" w:uiPriority="60" w:unhideWhenUsed="0"/>
+    <w:lsdException w:name="Light List Accent 4" w:semiHidden="0" w:uiPriority="61" w:unhideWhenUsed="0"/>
+    <w:lsdException w:name="Light Grid Accent 4" w:semiHidden="0" w:uiPriority="62" w:unhideWhenUsed="0"/>
+    <w:lsdException w:name="Medium Shading 1 Accent 4" w:semiHidden="0" w:uiPriority="63" w:unhideWhenUsed="0"/>
+    <w:lsdException w:name="Medium Shading 2 Accent 4" w:semiHidden="0" w:uiPriority="64" w:unhideWhenUsed="0"/>
+    <w:lsdException w:name="Medium List 1 Accent 4" w:semiHidden="0" w:uiPriority="65" w:unhideWhenUsed="0"/>
+    <w:lsdException w:name="Medium List 2 Accent 4" w:semiHidden="0" w:uiPriority="66" w:unhideWhenUsed="0"/>
+    <w:lsdException w:name="Medium Grid 1 Accent 4" w:semiHidden="0" w:uiPriority="67" w:unhideWhenUsed="0"/>
+    <w:lsdException w:name="Medium Grid 2 Accent 4" w:semiHidden="0" w:uiPriority="68" w:unhideWhenUsed="0"/>
+    <w:lsdException w:name="Medium Grid 3 Accent 4" w:semiHidden="0" w:uiPriority="69" w:unhideWhenUsed="0"/>
+    <w:lsdException w:name="Dark List Accent 4" w:semiHidden="0" w:uiPriority="70" w:unhideWhenUsed="0"/>
+    <w:lsdException w:name="Colorful Shading Accent 4" w:semiHidden="0" w:uiPriority="71" w:unhideWhenUsed="0"/>
+    <w:lsdException w:name="Colorful List Accent 4" w:semiHidden="0" w:uiPriority="72" w:unhideWhenUsed="0"/>
+    <w:lsdException w:name="Colorful Grid Accent 4" w:semiHidden="0" w:uiPriority="73" w:unhideWhenUsed="0"/>
+    <w:lsdException w:name="Light Shading Accent 5" w:semiHidden="0" w:uiPriority="60" w:unhideWhenUsed="0"/>
+    <w:lsdException w:name="Light List Accent 5" w:semiHidden="0" w:uiPriority="61" w:unhideWhenUsed="0"/>
+    <w:lsdException w:name="Light Grid Accent 5" w:semiHidden="0" w:uiPriority="62" w:unhideWhenUsed="0"/>
+    <w:lsdException w:name="Medium Shading 1 Accent 5" w:semiHidden="0" w:uiPriority="63" w:unhideWhenUsed="0"/>
+    <w:lsdException w:name="Medium Shading 2 Accent 5" w:semiHidden="0" w:uiPriority="64" w:unhideWhenUsed="0"/>
+    <w:lsdException w:name="Medium List 1 Accent 5" w:semiHidden="0" w:uiPriority="65" w:unhideWhenUsed="0"/>
+    <w:lsdException w:name="Medium List 2 Accent 5" w:semiHidden="0" w:uiPriority="66" w:unhideWhenUsed="0"/>
+    <w:lsdException w:name="Medium Grid 1 Accent 5" w:semiHidden="0" w:uiPriority="67" w:unhideWhenUsed="0"/>
+    <w:lsdException w:name="Medium Grid 2 Accent 5" w:semiHidden="0" w:uiPriority="68" w:unhideWhenUsed="0"/>
+    <w:lsdException w:name="Medium Grid 3 Accent 5" w:semiHidden="0" w:uiPriority="69" w:unhideWhenUsed="0"/>
+    <w:lsdException w:name="Dark List Accent 5" w:semiHidden="0" w:uiPriority="70" w:unhideWhenUsed="0"/>
+    <w:lsdException w:name="Colorful Shading Accent 5" w:semiHidden="0" w:uiPriority="71" w:unhideWhenUsed="0"/>
+    <w:lsdException w:name="Colorful List Accent 5" w:semiHidden="0" w:uiPriority="72" w:unhideWhenUsed="0"/>
+    <w:lsdException w:name="Colorful Grid Accent 5" w:semiHidden="0" w:uiPriority="73" w:unhideWhenUsed="0"/>
+    <w:lsdException w:name="Light Shading Accent 6" w:semiHidden="0" w:uiPriority="60" w:unhideWhenUsed="0"/>
+    <w:lsdException w:name="Light List Accent 6" w:semiHidden="0" w:uiPriority="61" w:unhideWhenUsed="0"/>
+    <w:lsdException w:name="Light Grid Accent 6" w:semiHidden="0" w:uiPriority="62" w:unhideWhenUsed="0"/>
+    <w:lsdException w:name="Medium Shading 1 Accent 6" w:semiHidden="0" w:uiPriority="63" w:unhideWhenUsed="0"/>
+    <w:lsdException w:name="Medium Shading 2 Accent 6" w:semiHidden="0" w:uiPriority="64" w:unhideWhenUsed="0"/>
+    <w:lsdException w:name="Medium List 1 Accent 6" w:semiHidden="0" w:uiPriority="65" w:unhideWhenUsed="0"/>
+    <w:lsdException w:name="Medium List 2 Accent 6" w:semiHidden="0" w:uiPriority="66" w:unhideWhenUsed="0"/>
+    <w:lsdException w:name="Medium Grid 1 Accent 6" w:semiHidden="0" w:uiPriority="67" w:unhideWhenUsed="0"/>
+    <w:lsdException w:name="Medium Grid 2 Accent 6" w:semiHidden="0" w:uiPriority="68" w:unhideWhenUsed="0"/>
+    <w:lsdException w:name="Medium Grid 3 Accent 6" w:semiHidden="0" w:uiPriority="69" w:unhideWhenUsed="0"/>
+    <w:lsdException w:name="Dark List Accent 6" w:semiHidden="0" w:uiPriority="70" w:unhideWhenUsed="0"/>
+    <w:lsdException w:name="Colorful Shading Accent 6" w:semiHidden="0" w:uiPriority="71" w:unhideWhenUsed="0"/>
+    <w:lsdException w:name="Colorful List Accent 6" w:semiHidden="0" w:uiPriority="72" w:unhideWhenUsed="0"/>
+    <w:lsdException w:name="Colorful Grid Accent 6" w:semiHidden="0" w:uiPriority="73" w:unhideWhenUsed="0"/>
+    <w:lsdException w:name="Subtle Emphasis" w:semiHidden="0" w:unhideWhenUsed="0"/>
+    <w:lsdException w:name="Intense Emphasis" w:semiHidden="0" w:unhideWhenUsed="0"/>
+    <w:lsdException w:name="Subtle Reference" w:semiHidden="0" w:unhideWhenUsed="0"/>
+    <w:lsdException w:name="Intense Reference" w:semiHidden="0" w:unhideWhenUsed="0"/>
+    <w:lsdException w:name="Book Title" w:semiHidden="0" w:unhideWhenUsed="0"/>
   </w:latentStyles>
   <w:style w:type="paragraph" w:default="1" w:styleId="Normal">
     <w:name w:val="Normal"/>
@@ -3940,7 +3765,7 @@
     <w:link w:val="Titre1Car"/>
     <w:uiPriority w:val="1"/>
     <w:qFormat/>
-    <w:rsid w:val="00396983"/>
+    <w:rsid w:val="00A80B11"/>
     <w:pPr>
       <w:keepNext/>
       <w:keepLines/>
@@ -3948,6 +3773,7 @@
         <w:numId w:val="26"/>
       </w:numPr>
       <w:spacing w:before="360" w:after="360"/>
+      <w:ind w:left="0"/>
       <w:jc w:val="left"/>
       <w:outlineLvl w:val="0"/>
     </w:pPr>
@@ -3966,7 +3792,7 @@
     <w:link w:val="Titre2Car"/>
     <w:uiPriority w:val="1"/>
     <w:qFormat/>
-    <w:rsid w:val="00C75A0A"/>
+    <w:rsid w:val="00A80B11"/>
     <w:pPr>
       <w:keepNext/>
       <w:keepLines/>
@@ -3975,6 +3801,7 @@
         <w:numId w:val="26"/>
       </w:numPr>
       <w:spacing w:before="320" w:after="320"/>
+      <w:ind w:left="567"/>
       <w:jc w:val="left"/>
       <w:outlineLvl w:val="1"/>
     </w:pPr>
@@ -4089,7 +3916,7 @@
     <w:basedOn w:val="Policepardfaut"/>
     <w:link w:val="Titre1"/>
     <w:uiPriority w:val="1"/>
-    <w:rsid w:val="00396983"/>
+    <w:rsid w:val="00A80B11"/>
     <w:rPr>
       <w:rFonts w:eastAsiaTheme="majorEastAsia" w:cstheme="majorBidi"/>
       <w:b/>
@@ -4104,7 +3931,788 @@
     <w:basedOn w:val="Policepardfaut"/>
     <w:link w:val="Titre2"/>
     <w:uiPriority w:val="1"/>
+    <w:rsid w:val="00A80B11"/>
+    <w:rPr>
+      <w:rFonts w:eastAsiaTheme="majorEastAsia" w:cstheme="majorBidi"/>
+      <w:b/>
+      <w:bCs/>
+      <w:sz w:val="32"/>
+      <w:szCs w:val="32"/>
+      <w:lang w:eastAsia="fr-FR"/>
+    </w:rPr>
+  </w:style>
+  <w:style w:type="paragraph" w:styleId="Titre">
+    <w:name w:val="Title"/>
+    <w:basedOn w:val="Normal"/>
+    <w:next w:val="Normal"/>
+    <w:link w:val="TitreCar"/>
+    <w:uiPriority w:val="1"/>
+    <w:qFormat/>
+    <w:rsid w:val="00DF19D3"/>
+    <w:pPr>
+      <w:spacing w:before="400" w:after="400"/>
+      <w:jc w:val="center"/>
+    </w:pPr>
+    <w:rPr>
+      <w:b/>
+      <w:sz w:val="48"/>
+      <w:szCs w:val="36"/>
+    </w:rPr>
+  </w:style>
+  <w:style w:type="character" w:customStyle="1" w:styleId="TitreCar">
+    <w:name w:val="Titre Car"/>
+    <w:basedOn w:val="Policepardfaut"/>
+    <w:link w:val="Titre"/>
+    <w:uiPriority w:val="1"/>
+    <w:rsid w:val="00DF19D3"/>
+    <w:rPr>
+      <w:b/>
+      <w:sz w:val="48"/>
+      <w:szCs w:val="36"/>
+      <w:lang w:eastAsia="fr-FR"/>
+    </w:rPr>
+  </w:style>
+  <w:style w:type="character" w:styleId="Lienhypertexte">
+    <w:name w:val="Hyperlink"/>
+    <w:basedOn w:val="Policepardfaut"/>
+    <w:uiPriority w:val="99"/>
+    <w:qFormat/>
+    <w:rsid w:val="00DF19D3"/>
+    <w:rPr>
+      <w:rFonts w:asciiTheme="minorHAnsi" w:hAnsiTheme="minorHAnsi"/>
+      <w:color w:val="auto"/>
+      <w:sz w:val="24"/>
+      <w:szCs w:val="24"/>
+    </w:rPr>
+  </w:style>
+  <w:style w:type="character" w:customStyle="1" w:styleId="Titre3Car">
+    <w:name w:val="Titre 3 Car"/>
+    <w:basedOn w:val="Policepardfaut"/>
+    <w:link w:val="Titre3"/>
+    <w:uiPriority w:val="1"/>
     <w:rsid w:val="00C75A0A"/>
+    <w:rPr>
+      <w:rFonts w:eastAsiaTheme="majorEastAsia" w:cstheme="majorBidi"/>
+      <w:b/>
+      <w:bCs/>
+      <w:sz w:val="28"/>
+      <w:szCs w:val="28"/>
+      <w:lang w:eastAsia="fr-FR"/>
+    </w:rPr>
+  </w:style>
+  <w:style w:type="character" w:customStyle="1" w:styleId="Titre4Car">
+    <w:name w:val="Titre 4 Car"/>
+    <w:basedOn w:val="Policepardfaut"/>
+    <w:link w:val="Titre4"/>
+    <w:uiPriority w:val="1"/>
+    <w:rsid w:val="00C75A0A"/>
+    <w:rPr>
+      <w:rFonts w:eastAsiaTheme="majorEastAsia" w:cstheme="majorBidi"/>
+      <w:b/>
+      <w:bCs/>
+      <w:iCs/>
+      <w:sz w:val="24"/>
+      <w:lang w:eastAsia="fr-FR"/>
+    </w:rPr>
+  </w:style>
+  <w:style w:type="paragraph" w:styleId="Lgende">
+    <w:name w:val="caption"/>
+    <w:basedOn w:val="Normal"/>
+    <w:next w:val="Normal"/>
+    <w:uiPriority w:val="5"/>
+    <w:qFormat/>
+    <w:rsid w:val="005F6357"/>
+    <w:pPr>
+      <w:jc w:val="center"/>
+    </w:pPr>
+    <w:rPr>
+      <w:bCs/>
+      <w:sz w:val="20"/>
+      <w:szCs w:val="18"/>
+    </w:rPr>
+  </w:style>
+  <w:style w:type="character" w:styleId="Lienhypertextesuivivisit">
+    <w:name w:val="FollowedHyperlink"/>
+    <w:basedOn w:val="Policepardfaut"/>
+    <w:uiPriority w:val="5"/>
+    <w:qFormat/>
+    <w:rsid w:val="005F6357"/>
+    <w:rPr>
+      <w:color w:val="595959" w:themeColor="text1" w:themeTint="A6"/>
+      <w:u w:val="none"/>
+    </w:rPr>
+  </w:style>
+  <w:style w:type="paragraph" w:styleId="En-tte">
+    <w:name w:val="header"/>
+    <w:basedOn w:val="Normal"/>
+    <w:link w:val="En-tteCar"/>
+    <w:uiPriority w:val="4"/>
+    <w:qFormat/>
+    <w:rsid w:val="00786021"/>
+    <w:pPr>
+      <w:spacing w:before="0" w:after="0"/>
+      <w:jc w:val="left"/>
+    </w:pPr>
+  </w:style>
+  <w:style w:type="character" w:customStyle="1" w:styleId="En-tteCar">
+    <w:name w:val="En-tête Car"/>
+    <w:basedOn w:val="Policepardfaut"/>
+    <w:link w:val="En-tte"/>
+    <w:uiPriority w:val="4"/>
+    <w:rsid w:val="00786021"/>
+    <w:rPr>
+      <w:sz w:val="24"/>
+      <w:lang w:eastAsia="fr-FR"/>
+    </w:rPr>
+  </w:style>
+  <w:style w:type="paragraph" w:styleId="Pieddepage">
+    <w:name w:val="footer"/>
+    <w:basedOn w:val="Normal"/>
+    <w:link w:val="PieddepageCar"/>
+    <w:uiPriority w:val="4"/>
+    <w:qFormat/>
+    <w:rsid w:val="00FB3A6D"/>
+    <w:pPr>
+      <w:tabs>
+        <w:tab w:val="center" w:pos="4536"/>
+        <w:tab w:val="right" w:pos="9072"/>
+      </w:tabs>
+      <w:spacing w:before="0" w:after="0"/>
+      <w:jc w:val="center"/>
+    </w:pPr>
+  </w:style>
+  <w:style w:type="character" w:customStyle="1" w:styleId="PieddepageCar">
+    <w:name w:val="Pied de page Car"/>
+    <w:basedOn w:val="Policepardfaut"/>
+    <w:link w:val="Pieddepage"/>
+    <w:uiPriority w:val="4"/>
+    <w:rsid w:val="00FB3A6D"/>
+    <w:rPr>
+      <w:sz w:val="24"/>
+      <w:lang w:eastAsia="fr-FR"/>
+    </w:rPr>
+  </w:style>
+  <w:style w:type="table" w:styleId="Grilledutableau">
+    <w:name w:val="Table Grid"/>
+    <w:basedOn w:val="TableauNormal"/>
+    <w:uiPriority w:val="59"/>
+    <w:rsid w:val="005F6357"/>
+    <w:pPr>
+      <w:spacing w:after="0" w:line="240" w:lineRule="auto"/>
+    </w:pPr>
+    <w:tblPr>
+      <w:tblBorders>
+        <w:top w:val="single" w:sz="4" w:space="0" w:color="auto"/>
+        <w:left w:val="single" w:sz="4" w:space="0" w:color="auto"/>
+        <w:bottom w:val="single" w:sz="4" w:space="0" w:color="auto"/>
+        <w:right w:val="single" w:sz="4" w:space="0" w:color="auto"/>
+        <w:insideH w:val="single" w:sz="4" w:space="0" w:color="auto"/>
+        <w:insideV w:val="single" w:sz="4" w:space="0" w:color="auto"/>
+      </w:tblBorders>
+    </w:tblPr>
+  </w:style>
+  <w:style w:type="character" w:customStyle="1" w:styleId="Titre5Car">
+    <w:name w:val="Titre 5 Car"/>
+    <w:basedOn w:val="Policepardfaut"/>
+    <w:link w:val="Titre5"/>
+    <w:uiPriority w:val="3"/>
+    <w:rsid w:val="00437A8B"/>
+    <w:rPr>
+      <w:rFonts w:ascii="Times New Roman" w:eastAsiaTheme="majorEastAsia" w:hAnsi="Times New Roman" w:cstheme="majorBidi"/>
+      <w:color w:val="243F60" w:themeColor="accent1" w:themeShade="7F"/>
+      <w:sz w:val="24"/>
+      <w:lang w:eastAsia="fr-FR"/>
+    </w:rPr>
+  </w:style>
+  <w:style w:type="paragraph" w:customStyle="1" w:styleId="Titre1nonrpertori">
+    <w:name w:val="Titre 1 (non répertorié)"/>
+    <w:basedOn w:val="Normal"/>
+    <w:next w:val="Normal"/>
+    <w:uiPriority w:val="2"/>
+    <w:qFormat/>
+    <w:rsid w:val="0042511C"/>
+    <w:pPr>
+      <w:spacing w:before="360" w:after="360"/>
+      <w:ind w:left="1474"/>
+      <w:jc w:val="left"/>
+    </w:pPr>
+    <w:rPr>
+      <w:b/>
+      <w:sz w:val="36"/>
+    </w:rPr>
+  </w:style>
+  <w:style w:type="paragraph" w:customStyle="1" w:styleId="Titre2nonrpertori">
+    <w:name w:val="Titre 2 (non répertorié)"/>
+    <w:basedOn w:val="Normal"/>
+    <w:next w:val="Normal"/>
+    <w:uiPriority w:val="2"/>
+    <w:qFormat/>
+    <w:rsid w:val="0042511C"/>
+    <w:pPr>
+      <w:spacing w:before="320" w:after="320"/>
+      <w:ind w:left="1134"/>
+      <w:jc w:val="left"/>
+    </w:pPr>
+    <w:rPr>
+      <w:b/>
+      <w:sz w:val="32"/>
+    </w:rPr>
+  </w:style>
+  <w:style w:type="paragraph" w:customStyle="1" w:styleId="Titre3nonrpertori">
+    <w:name w:val="Titre 3 (non répertorié)"/>
+    <w:basedOn w:val="Normal"/>
+    <w:next w:val="Normal"/>
+    <w:uiPriority w:val="2"/>
+    <w:qFormat/>
+    <w:rsid w:val="0042511C"/>
+    <w:pPr>
+      <w:spacing w:before="280" w:after="280"/>
+      <w:ind w:left="680"/>
+      <w:jc w:val="left"/>
+    </w:pPr>
+    <w:rPr>
+      <w:b/>
+      <w:sz w:val="28"/>
+    </w:rPr>
+  </w:style>
+  <w:style w:type="paragraph" w:customStyle="1" w:styleId="Titre4nonrpertori">
+    <w:name w:val="Titre 4 (non répertorié)"/>
+    <w:basedOn w:val="Normal"/>
+    <w:next w:val="Normal"/>
+    <w:uiPriority w:val="2"/>
+    <w:qFormat/>
+    <w:rsid w:val="0042511C"/>
+    <w:pPr>
+      <w:spacing w:before="240" w:after="240"/>
+      <w:ind w:left="227"/>
+      <w:jc w:val="left"/>
+    </w:pPr>
+    <w:rPr>
+      <w:b/>
+    </w:rPr>
+  </w:style>
+  <w:style w:type="paragraph" w:styleId="TM1">
+    <w:name w:val="toc 1"/>
+    <w:basedOn w:val="Normal"/>
+    <w:next w:val="Normal"/>
+    <w:autoRedefine/>
+    <w:uiPriority w:val="39"/>
+    <w:rsid w:val="002C6EBF"/>
+    <w:pPr>
+      <w:spacing w:before="240" w:after="240"/>
+    </w:pPr>
+    <w:rPr>
+      <w:rFonts w:eastAsia="Times New Roman" w:cs="Times New Roman"/>
+      <w:b/>
+    </w:rPr>
+  </w:style>
+  <w:style w:type="paragraph" w:styleId="TM2">
+    <w:name w:val="toc 2"/>
+    <w:basedOn w:val="Normal"/>
+    <w:next w:val="Normal"/>
+    <w:autoRedefine/>
+    <w:uiPriority w:val="39"/>
+    <w:rsid w:val="002C6EBF"/>
+    <w:pPr>
+      <w:ind w:left="240"/>
+    </w:pPr>
+    <w:rPr>
+      <w:rFonts w:eastAsia="Times New Roman" w:cs="Times New Roman"/>
+    </w:rPr>
+  </w:style>
+  <w:style w:type="paragraph" w:styleId="TM3">
+    <w:name w:val="toc 3"/>
+    <w:basedOn w:val="Normal"/>
+    <w:next w:val="Normal"/>
+    <w:autoRedefine/>
+    <w:uiPriority w:val="39"/>
+    <w:rsid w:val="005F6357"/>
+    <w:pPr>
+      <w:ind w:left="480"/>
+    </w:pPr>
+    <w:rPr>
+      <w:rFonts w:eastAsia="Times New Roman" w:cs="Times New Roman"/>
+    </w:rPr>
+  </w:style>
+  <w:style w:type="paragraph" w:styleId="TM4">
+    <w:name w:val="toc 4"/>
+    <w:basedOn w:val="Normal"/>
+    <w:next w:val="Normal"/>
+    <w:autoRedefine/>
+    <w:uiPriority w:val="39"/>
+    <w:rsid w:val="002C6EBF"/>
+    <w:pPr>
+      <w:spacing w:after="100"/>
+      <w:ind w:left="720"/>
+    </w:pPr>
+  </w:style>
+  <w:style w:type="paragraph" w:styleId="Textedebulles">
+    <w:name w:val="Balloon Text"/>
+    <w:basedOn w:val="Normal"/>
+    <w:link w:val="TextedebullesCar"/>
+    <w:uiPriority w:val="99"/>
+    <w:rsid w:val="007C31AE"/>
+    <w:pPr>
+      <w:spacing w:before="0" w:after="0"/>
+    </w:pPr>
+    <w:rPr>
+      <w:rFonts w:ascii="Tahoma" w:hAnsi="Tahoma" w:cs="Tahoma"/>
+      <w:sz w:val="16"/>
+      <w:szCs w:val="16"/>
+    </w:rPr>
+  </w:style>
+  <w:style w:type="character" w:customStyle="1" w:styleId="TextedebullesCar">
+    <w:name w:val="Texte de bulles Car"/>
+    <w:basedOn w:val="Policepardfaut"/>
+    <w:link w:val="Textedebulles"/>
+    <w:uiPriority w:val="99"/>
+    <w:rsid w:val="007C31AE"/>
+    <w:rPr>
+      <w:rFonts w:ascii="Tahoma" w:hAnsi="Tahoma" w:cs="Tahoma"/>
+      <w:sz w:val="16"/>
+      <w:szCs w:val="16"/>
+      <w:lang w:eastAsia="fr-FR"/>
+    </w:rPr>
+  </w:style>
+  <w:style w:type="paragraph" w:styleId="Listepuces">
+    <w:name w:val="List Bullet"/>
+    <w:basedOn w:val="Normal"/>
+    <w:uiPriority w:val="99"/>
+    <w:qFormat/>
+    <w:rsid w:val="000A2C7E"/>
+    <w:pPr>
+      <w:numPr>
+        <w:numId w:val="17"/>
+      </w:numPr>
+      <w:tabs>
+        <w:tab w:val="clear" w:pos="360"/>
+      </w:tabs>
+      <w:ind w:left="568" w:hanging="284"/>
+      <w:contextualSpacing/>
+    </w:pPr>
+  </w:style>
+  <w:style w:type="paragraph" w:styleId="Sansinterligne">
+    <w:name w:val="No Spacing"/>
+    <w:link w:val="SansinterligneCar"/>
+    <w:uiPriority w:val="1"/>
+    <w:qFormat/>
+    <w:rsid w:val="00BC1476"/>
+    <w:pPr>
+      <w:spacing w:after="0" w:line="240" w:lineRule="auto"/>
+    </w:pPr>
+    <w:rPr>
+      <w:rFonts w:eastAsiaTheme="minorEastAsia"/>
+      <w:lang w:eastAsia="fr-CH"/>
+    </w:rPr>
+  </w:style>
+  <w:style w:type="character" w:customStyle="1" w:styleId="SansinterligneCar">
+    <w:name w:val="Sans interligne Car"/>
+    <w:basedOn w:val="Policepardfaut"/>
+    <w:link w:val="Sansinterligne"/>
+    <w:uiPriority w:val="1"/>
+    <w:rsid w:val="00BC1476"/>
+    <w:rPr>
+      <w:rFonts w:eastAsiaTheme="minorEastAsia"/>
+      <w:lang w:eastAsia="fr-CH"/>
+    </w:rPr>
+  </w:style>
+  <w:style w:type="paragraph" w:customStyle="1" w:styleId="Code">
+    <w:name w:val="Code"/>
+    <w:basedOn w:val="Normal"/>
+    <w:link w:val="CodeCar"/>
+    <w:qFormat/>
+    <w:rsid w:val="00B26161"/>
+    <w:pPr>
+      <w:pBdr>
+        <w:top w:val="dashed" w:sz="4" w:space="1" w:color="auto"/>
+        <w:left w:val="dashed" w:sz="4" w:space="4" w:color="auto"/>
+        <w:bottom w:val="dashed" w:sz="4" w:space="1" w:color="auto"/>
+        <w:right w:val="dashed" w:sz="4" w:space="4" w:color="auto"/>
+      </w:pBdr>
+      <w:spacing w:before="0" w:after="0"/>
+      <w:jc w:val="left"/>
+    </w:pPr>
+    <w:rPr>
+      <w:rFonts w:ascii="Consolas" w:hAnsi="Consolas"/>
+      <w:noProof/>
+      <w:sz w:val="22"/>
+      <w:lang w:eastAsia="en-US"/>
+    </w:rPr>
+  </w:style>
+  <w:style w:type="character" w:customStyle="1" w:styleId="CodeCar">
+    <w:name w:val="Code Car"/>
+    <w:basedOn w:val="Policepardfaut"/>
+    <w:link w:val="Code"/>
+    <w:rsid w:val="00B26161"/>
+    <w:rPr>
+      <w:rFonts w:ascii="Consolas" w:hAnsi="Consolas"/>
+      <w:noProof/>
+    </w:rPr>
+  </w:style>
+  <w:style w:type="paragraph" w:customStyle="1" w:styleId="Shell">
+    <w:name w:val="Shell"/>
+    <w:basedOn w:val="Code"/>
+    <w:qFormat/>
+    <w:rsid w:val="006830A3"/>
+    <w:pPr>
+      <w:shd w:val="solid" w:color="auto" w:fill="auto"/>
+    </w:pPr>
+    <w:rPr>
+      <w:color w:val="B3B3B3"/>
+      <w:sz w:val="20"/>
+      <w:lang w:val="en-US"/>
+    </w:rPr>
+  </w:style>
+</w:styles>
+</file>
+
+<file path=word/stylesWithEffects.xml><?xml version="1.0" encoding="utf-8"?>
+<w:styles xmlns:wpc="http://schemas.microsoft.com/office/word/2010/wordprocessingCanvas" xmlns:mc="http://schemas.openxmlformats.org/markup-compatibility/2006" xmlns:o="urn:schemas-microsoft-com:office:office" xmlns:r="http://schemas.openxmlformats.org/officeDocument/2006/relationships" xmlns:m="http://schemas.openxmlformats.org/officeDocument/2006/math" xmlns:v="urn:schemas-microsoft-com:vml" xmlns:wp14="http://schemas.microsoft.com/office/word/2010/wordprocessingDrawing" xmlns:wp="http://schemas.openxmlformats.org/drawingml/2006/wordprocessingDrawing" xmlns:w10="urn:schemas-microsoft-com:office:word" xmlns:w="http://schemas.openxmlformats.org/wordprocessingml/2006/main" xmlns:w14="http://schemas.microsoft.com/office/word/2010/wordml" xmlns:wpg="http://schemas.microsoft.com/office/word/2010/wordprocessingGroup" xmlns:wpi="http://schemas.microsoft.com/office/word/2010/wordprocessingInk" xmlns:wne="http://schemas.microsoft.com/office/word/2006/wordml" xmlns:wps="http://schemas.microsoft.com/office/word/2010/wordprocessingShape" mc:Ignorable="w14 wp14">
+  <w:docDefaults>
+    <w:rPrDefault>
+      <w:rPr>
+        <w:rFonts w:asciiTheme="minorHAnsi" w:eastAsiaTheme="minorHAnsi" w:hAnsiTheme="minorHAnsi" w:cstheme="minorBidi"/>
+        <w:sz w:val="22"/>
+        <w:szCs w:val="22"/>
+        <w:lang w:val="fr-CH" w:eastAsia="en-US" w:bidi="ar-SA"/>
+      </w:rPr>
+    </w:rPrDefault>
+    <w:pPrDefault>
+      <w:pPr>
+        <w:spacing w:after="200" w:line="276" w:lineRule="auto"/>
+      </w:pPr>
+    </w:pPrDefault>
+  </w:docDefaults>
+  <w:latentStyles w:defLockedState="0" w:defUIPriority="99" w:defSemiHidden="1" w:defUnhideWhenUsed="1" w:defQFormat="0" w:count="267">
+    <w:lsdException w:name="Normal" w:semiHidden="0" w:uiPriority="0" w:unhideWhenUsed="0" w:qFormat="1"/>
+    <w:lsdException w:name="heading 1" w:semiHidden="0" w:uiPriority="1" w:unhideWhenUsed="0" w:qFormat="1"/>
+    <w:lsdException w:name="heading 2" w:uiPriority="1" w:qFormat="1"/>
+    <w:lsdException w:name="heading 3" w:uiPriority="1" w:qFormat="1"/>
+    <w:lsdException w:name="heading 4" w:uiPriority="1" w:qFormat="1"/>
+    <w:lsdException w:name="heading 5" w:uiPriority="4"/>
+    <w:lsdException w:name="heading 6" w:semiHidden="0" w:uiPriority="3" w:unhideWhenUsed="0"/>
+    <w:lsdException w:name="heading 7" w:uiPriority="3"/>
+    <w:lsdException w:name="heading 8" w:uiPriority="3"/>
+    <w:lsdException w:name="heading 9" w:uiPriority="3"/>
+    <w:lsdException w:name="toc 1" w:uiPriority="39"/>
+    <w:lsdException w:name="toc 2" w:uiPriority="39"/>
+    <w:lsdException w:name="toc 3" w:uiPriority="39"/>
+    <w:lsdException w:name="toc 4" w:uiPriority="39"/>
+    <w:lsdException w:name="header" w:uiPriority="5" w:qFormat="1"/>
+    <w:lsdException w:name="footer" w:uiPriority="5" w:qFormat="1"/>
+    <w:lsdException w:name="caption" w:uiPriority="5" w:qFormat="1"/>
+    <w:lsdException w:name="List Bullet" w:qFormat="1"/>
+    <w:lsdException w:name="List Number" w:semiHidden="0" w:unhideWhenUsed="0"/>
+    <w:lsdException w:name="List 4" w:semiHidden="0" w:unhideWhenUsed="0"/>
+    <w:lsdException w:name="List 5" w:semiHidden="0" w:unhideWhenUsed="0"/>
+    <w:lsdException w:name="Title" w:semiHidden="0" w:uiPriority="1" w:unhideWhenUsed="0" w:qFormat="1"/>
+    <w:lsdException w:name="Default Paragraph Font" w:uiPriority="9"/>
+    <w:lsdException w:name="Subtitle" w:semiHidden="0" w:unhideWhenUsed="0"/>
+    <w:lsdException w:name="Salutation" w:semiHidden="0" w:unhideWhenUsed="0"/>
+    <w:lsdException w:name="Date" w:semiHidden="0" w:unhideWhenUsed="0"/>
+    <w:lsdException w:name="Body Text First Indent" w:semiHidden="0" w:unhideWhenUsed="0"/>
+    <w:lsdException w:name="Hyperlink" w:qFormat="1"/>
+    <w:lsdException w:name="FollowedHyperlink" w:uiPriority="6" w:qFormat="1"/>
+    <w:lsdException w:name="Strong" w:semiHidden="0" w:unhideWhenUsed="0"/>
+    <w:lsdException w:name="Emphasis" w:semiHidden="0" w:unhideWhenUsed="0"/>
+    <w:lsdException w:name="Table Grid" w:semiHidden="0" w:uiPriority="59" w:unhideWhenUsed="0"/>
+    <w:lsdException w:name="Placeholder Text" w:semiHidden="0" w:unhideWhenUsed="0"/>
+    <w:lsdException w:name="No Spacing" w:semiHidden="0" w:uiPriority="1" w:unhideWhenUsed="0" w:qFormat="1"/>
+    <w:lsdException w:name="Light Shading" w:semiHidden="0" w:uiPriority="60" w:unhideWhenUsed="0"/>
+    <w:lsdException w:name="Light List" w:semiHidden="0" w:uiPriority="61" w:unhideWhenUsed="0"/>
+    <w:lsdException w:name="Light Grid" w:semiHidden="0" w:uiPriority="62" w:unhideWhenUsed="0"/>
+    <w:lsdException w:name="Medium Shading 1" w:semiHidden="0" w:uiPriority="63" w:unhideWhenUsed="0"/>
+    <w:lsdException w:name="Medium Shading 2" w:semiHidden="0" w:uiPriority="64" w:unhideWhenUsed="0"/>
+    <w:lsdException w:name="Medium List 1" w:semiHidden="0" w:uiPriority="65" w:unhideWhenUsed="0"/>
+    <w:lsdException w:name="Medium List 2" w:semiHidden="0" w:uiPriority="66" w:unhideWhenUsed="0"/>
+    <w:lsdException w:name="Medium Grid 1" w:semiHidden="0" w:uiPriority="67" w:unhideWhenUsed="0"/>
+    <w:lsdException w:name="Medium Grid 2" w:semiHidden="0" w:uiPriority="68" w:unhideWhenUsed="0"/>
+    <w:lsdException w:name="Medium Grid 3" w:semiHidden="0" w:uiPriority="69" w:unhideWhenUsed="0"/>
+    <w:lsdException w:name="Dark List" w:semiHidden="0" w:uiPriority="70" w:unhideWhenUsed="0"/>
+    <w:lsdException w:name="Colorful Shading" w:semiHidden="0" w:uiPriority="71" w:unhideWhenUsed="0"/>
+    <w:lsdException w:name="Colorful List" w:semiHidden="0" w:uiPriority="72" w:unhideWhenUsed="0"/>
+    <w:lsdException w:name="Colorful Grid" w:semiHidden="0" w:uiPriority="73" w:unhideWhenUsed="0"/>
+    <w:lsdException w:name="Light Shading Accent 1" w:semiHidden="0" w:uiPriority="60" w:unhideWhenUsed="0"/>
+    <w:lsdException w:name="Light List Accent 1" w:semiHidden="0" w:uiPriority="61" w:unhideWhenUsed="0"/>
+    <w:lsdException w:name="Light Grid Accent 1" w:semiHidden="0" w:uiPriority="62" w:unhideWhenUsed="0"/>
+    <w:lsdException w:name="Medium Shading 1 Accent 1" w:semiHidden="0" w:uiPriority="63" w:unhideWhenUsed="0"/>
+    <w:lsdException w:name="Medium Shading 2 Accent 1" w:semiHidden="0" w:uiPriority="64" w:unhideWhenUsed="0"/>
+    <w:lsdException w:name="Medium List 1 Accent 1" w:semiHidden="0" w:uiPriority="65" w:unhideWhenUsed="0"/>
+    <w:lsdException w:name="Revision" w:unhideWhenUsed="0"/>
+    <w:lsdException w:name="List Paragraph" w:semiHidden="0" w:unhideWhenUsed="0"/>
+    <w:lsdException w:name="Quote" w:semiHidden="0" w:unhideWhenUsed="0"/>
+    <w:lsdException w:name="Intense Quote" w:semiHidden="0" w:unhideWhenUsed="0"/>
+    <w:lsdException w:name="Medium List 2 Accent 1" w:semiHidden="0" w:uiPriority="66" w:unhideWhenUsed="0"/>
+    <w:lsdException w:name="Medium Grid 1 Accent 1" w:semiHidden="0" w:uiPriority="67" w:unhideWhenUsed="0"/>
+    <w:lsdException w:name="Medium Grid 2 Accent 1" w:semiHidden="0" w:uiPriority="68" w:unhideWhenUsed="0"/>
+    <w:lsdException w:name="Medium Grid 3 Accent 1" w:semiHidden="0" w:uiPriority="69" w:unhideWhenUsed="0"/>
+    <w:lsdException w:name="Dark List Accent 1" w:semiHidden="0" w:uiPriority="70" w:unhideWhenUsed="0"/>
+    <w:lsdException w:name="Colorful Shading Accent 1" w:semiHidden="0" w:uiPriority="71" w:unhideWhenUsed="0"/>
+    <w:lsdException w:name="Colorful List Accent 1" w:semiHidden="0" w:uiPriority="72" w:unhideWhenUsed="0"/>
+    <w:lsdException w:name="Colorful Grid Accent 1" w:semiHidden="0" w:uiPriority="73" w:unhideWhenUsed="0"/>
+    <w:lsdException w:name="Light Shading Accent 2" w:semiHidden="0" w:uiPriority="60" w:unhideWhenUsed="0"/>
+    <w:lsdException w:name="Light List Accent 2" w:semiHidden="0" w:uiPriority="61" w:unhideWhenUsed="0"/>
+    <w:lsdException w:name="Light Grid Accent 2" w:semiHidden="0" w:uiPriority="62" w:unhideWhenUsed="0"/>
+    <w:lsdException w:name="Medium Shading 1 Accent 2" w:semiHidden="0" w:uiPriority="63" w:unhideWhenUsed="0"/>
+    <w:lsdException w:name="Medium Shading 2 Accent 2" w:semiHidden="0" w:uiPriority="64" w:unhideWhenUsed="0"/>
+    <w:lsdException w:name="Medium List 1 Accent 2" w:semiHidden="0" w:uiPriority="65" w:unhideWhenUsed="0"/>
+    <w:lsdException w:name="Medium List 2 Accent 2" w:semiHidden="0" w:uiPriority="66" w:unhideWhenUsed="0"/>
+    <w:lsdException w:name="Medium Grid 1 Accent 2" w:semiHidden="0" w:uiPriority="67" w:unhideWhenUsed="0"/>
+    <w:lsdException w:name="Medium Grid 2 Accent 2" w:semiHidden="0" w:uiPriority="68" w:unhideWhenUsed="0"/>
+    <w:lsdException w:name="Medium Grid 3 Accent 2" w:semiHidden="0" w:uiPriority="69" w:unhideWhenUsed="0"/>
+    <w:lsdException w:name="Dark List Accent 2" w:semiHidden="0" w:uiPriority="70" w:unhideWhenUsed="0"/>
+    <w:lsdException w:name="Colorful Shading Accent 2" w:semiHidden="0" w:uiPriority="71" w:unhideWhenUsed="0"/>
+    <w:lsdException w:name="Colorful List Accent 2" w:semiHidden="0" w:uiPriority="72" w:unhideWhenUsed="0"/>
+    <w:lsdException w:name="Colorful Grid Accent 2" w:semiHidden="0" w:uiPriority="73" w:unhideWhenUsed="0"/>
+    <w:lsdException w:name="Light Shading Accent 3" w:semiHidden="0" w:uiPriority="60" w:unhideWhenUsed="0"/>
+    <w:lsdException w:name="Light List Accent 3" w:semiHidden="0" w:uiPriority="61" w:unhideWhenUsed="0"/>
+    <w:lsdException w:name="Light Grid Accent 3" w:semiHidden="0" w:uiPriority="62" w:unhideWhenUsed="0"/>
+    <w:lsdException w:name="Medium Shading 1 Accent 3" w:semiHidden="0" w:uiPriority="63" w:unhideWhenUsed="0"/>
+    <w:lsdException w:name="Medium Shading 2 Accent 3" w:semiHidden="0" w:uiPriority="64" w:unhideWhenUsed="0"/>
+    <w:lsdException w:name="Medium List 1 Accent 3" w:semiHidden="0" w:uiPriority="65" w:unhideWhenUsed="0"/>
+    <w:lsdException w:name="Medium List 2 Accent 3" w:semiHidden="0" w:uiPriority="66" w:unhideWhenUsed="0"/>
+    <w:lsdException w:name="Medium Grid 1 Accent 3" w:semiHidden="0" w:uiPriority="67" w:unhideWhenUsed="0"/>
+    <w:lsdException w:name="Medium Grid 2 Accent 3" w:semiHidden="0" w:uiPriority="68" w:unhideWhenUsed="0"/>
+    <w:lsdException w:name="Medium Grid 3 Accent 3" w:semiHidden="0" w:uiPriority="69" w:unhideWhenUsed="0"/>
+    <w:lsdException w:name="Dark List Accent 3" w:semiHidden="0" w:uiPriority="70" w:unhideWhenUsed="0"/>
+    <w:lsdException w:name="Colorful Shading Accent 3" w:semiHidden="0" w:uiPriority="71" w:unhideWhenUsed="0"/>
+    <w:lsdException w:name="Colorful List Accent 3" w:semiHidden="0" w:uiPriority="72" w:unhideWhenUsed="0"/>
+    <w:lsdException w:name="Colorful Grid Accent 3" w:semiHidden="0" w:uiPriority="73" w:unhideWhenUsed="0"/>
+    <w:lsdException w:name="Light Shading Accent 4" w:semiHidden="0" w:uiPriority="60" w:unhideWhenUsed="0"/>
+    <w:lsdException w:name="Light List Accent 4" w:semiHidden="0" w:uiPriority="61" w:unhideWhenUsed="0"/>
+    <w:lsdException w:name="Light Grid Accent 4" w:semiHidden="0" w:uiPriority="62" w:unhideWhenUsed="0"/>
+    <w:lsdException w:name="Medium Shading 1 Accent 4" w:semiHidden="0" w:uiPriority="63" w:unhideWhenUsed="0"/>
+    <w:lsdException w:name="Medium Shading 2 Accent 4" w:semiHidden="0" w:uiPriority="64" w:unhideWhenUsed="0"/>
+    <w:lsdException w:name="Medium List 1 Accent 4" w:semiHidden="0" w:uiPriority="65" w:unhideWhenUsed="0"/>
+    <w:lsdException w:name="Medium List 2 Accent 4" w:semiHidden="0" w:uiPriority="66" w:unhideWhenUsed="0"/>
+    <w:lsdException w:name="Medium Grid 1 Accent 4" w:semiHidden="0" w:uiPriority="67" w:unhideWhenUsed="0"/>
+    <w:lsdException w:name="Medium Grid 2 Accent 4" w:semiHidden="0" w:uiPriority="68" w:unhideWhenUsed="0"/>
+    <w:lsdException w:name="Medium Grid 3 Accent 4" w:semiHidden="0" w:uiPriority="69" w:unhideWhenUsed="0"/>
+    <w:lsdException w:name="Dark List Accent 4" w:semiHidden="0" w:uiPriority="70" w:unhideWhenUsed="0"/>
+    <w:lsdException w:name="Colorful Shading Accent 4" w:semiHidden="0" w:uiPriority="71" w:unhideWhenUsed="0"/>
+    <w:lsdException w:name="Colorful List Accent 4" w:semiHidden="0" w:uiPriority="72" w:unhideWhenUsed="0"/>
+    <w:lsdException w:name="Colorful Grid Accent 4" w:semiHidden="0" w:uiPriority="73" w:unhideWhenUsed="0"/>
+    <w:lsdException w:name="Light Shading Accent 5" w:semiHidden="0" w:uiPriority="60" w:unhideWhenUsed="0"/>
+    <w:lsdException w:name="Light List Accent 5" w:semiHidden="0" w:uiPriority="61" w:unhideWhenUsed="0"/>
+    <w:lsdException w:name="Light Grid Accent 5" w:semiHidden="0" w:uiPriority="62" w:unhideWhenUsed="0"/>
+    <w:lsdException w:name="Medium Shading 1 Accent 5" w:semiHidden="0" w:uiPriority="63" w:unhideWhenUsed="0"/>
+    <w:lsdException w:name="Medium Shading 2 Accent 5" w:semiHidden="0" w:uiPriority="64" w:unhideWhenUsed="0"/>
+    <w:lsdException w:name="Medium List 1 Accent 5" w:semiHidden="0" w:uiPriority="65" w:unhideWhenUsed="0"/>
+    <w:lsdException w:name="Medium List 2 Accent 5" w:semiHidden="0" w:uiPriority="66" w:unhideWhenUsed="0"/>
+    <w:lsdException w:name="Medium Grid 1 Accent 5" w:semiHidden="0" w:uiPriority="67" w:unhideWhenUsed="0"/>
+    <w:lsdException w:name="Medium Grid 2 Accent 5" w:semiHidden="0" w:uiPriority="68" w:unhideWhenUsed="0"/>
+    <w:lsdException w:name="Medium Grid 3 Accent 5" w:semiHidden="0" w:uiPriority="69" w:unhideWhenUsed="0"/>
+    <w:lsdException w:name="Dark List Accent 5" w:semiHidden="0" w:uiPriority="70" w:unhideWhenUsed="0"/>
+    <w:lsdException w:name="Colorful Shading Accent 5" w:semiHidden="0" w:uiPriority="71" w:unhideWhenUsed="0"/>
+    <w:lsdException w:name="Colorful List Accent 5" w:semiHidden="0" w:uiPriority="72" w:unhideWhenUsed="0"/>
+    <w:lsdException w:name="Colorful Grid Accent 5" w:semiHidden="0" w:uiPriority="73" w:unhideWhenUsed="0"/>
+    <w:lsdException w:name="Light Shading Accent 6" w:semiHidden="0" w:uiPriority="60" w:unhideWhenUsed="0"/>
+    <w:lsdException w:name="Light List Accent 6" w:semiHidden="0" w:uiPriority="61" w:unhideWhenUsed="0"/>
+    <w:lsdException w:name="Light Grid Accent 6" w:semiHidden="0" w:uiPriority="62" w:unhideWhenUsed="0"/>
+    <w:lsdException w:name="Medium Shading 1 Accent 6" w:semiHidden="0" w:uiPriority="63" w:unhideWhenUsed="0"/>
+    <w:lsdException w:name="Medium Shading 2 Accent 6" w:semiHidden="0" w:uiPriority="64" w:unhideWhenUsed="0"/>
+    <w:lsdException w:name="Medium List 1 Accent 6" w:semiHidden="0" w:uiPriority="65" w:unhideWhenUsed="0"/>
+    <w:lsdException w:name="Medium List 2 Accent 6" w:semiHidden="0" w:uiPriority="66" w:unhideWhenUsed="0"/>
+    <w:lsdException w:name="Medium Grid 1 Accent 6" w:semiHidden="0" w:uiPriority="67" w:unhideWhenUsed="0"/>
+    <w:lsdException w:name="Medium Grid 2 Accent 6" w:semiHidden="0" w:uiPriority="68" w:unhideWhenUsed="0"/>
+    <w:lsdException w:name="Medium Grid 3 Accent 6" w:semiHidden="0" w:uiPriority="69" w:unhideWhenUsed="0"/>
+    <w:lsdException w:name="Dark List Accent 6" w:semiHidden="0" w:uiPriority="70" w:unhideWhenUsed="0"/>
+    <w:lsdException w:name="Colorful Shading Accent 6" w:semiHidden="0" w:uiPriority="71" w:unhideWhenUsed="0"/>
+    <w:lsdException w:name="Colorful List Accent 6" w:semiHidden="0" w:uiPriority="72" w:unhideWhenUsed="0"/>
+    <w:lsdException w:name="Colorful Grid Accent 6" w:semiHidden="0" w:uiPriority="73" w:unhideWhenUsed="0"/>
+    <w:lsdException w:name="Subtle Emphasis" w:semiHidden="0" w:unhideWhenUsed="0"/>
+    <w:lsdException w:name="Intense Emphasis" w:semiHidden="0" w:unhideWhenUsed="0"/>
+    <w:lsdException w:name="Subtle Reference" w:semiHidden="0" w:unhideWhenUsed="0"/>
+    <w:lsdException w:name="Intense Reference" w:semiHidden="0" w:unhideWhenUsed="0"/>
+    <w:lsdException w:name="Book Title" w:semiHidden="0" w:unhideWhenUsed="0"/>
+  </w:latentStyles>
+  <w:style w:type="paragraph" w:default="1" w:styleId="Normal">
+    <w:name w:val="Normal"/>
+    <w:qFormat/>
+    <w:rsid w:val="000A2C7E"/>
+    <w:pPr>
+      <w:spacing w:before="120" w:after="120" w:line="240" w:lineRule="auto"/>
+      <w:jc w:val="both"/>
+    </w:pPr>
+    <w:rPr>
+      <w:sz w:val="24"/>
+      <w:lang w:eastAsia="fr-FR"/>
+    </w:rPr>
+  </w:style>
+  <w:style w:type="paragraph" w:styleId="Titre1">
+    <w:name w:val="heading 1"/>
+    <w:basedOn w:val="Normal"/>
+    <w:next w:val="Normal"/>
+    <w:link w:val="Titre1Car"/>
+    <w:uiPriority w:val="1"/>
+    <w:qFormat/>
+    <w:rsid w:val="00A80B11"/>
+    <w:pPr>
+      <w:keepNext/>
+      <w:keepLines/>
+      <w:numPr>
+        <w:numId w:val="26"/>
+      </w:numPr>
+      <w:spacing w:before="360" w:after="360"/>
+      <w:ind w:left="0"/>
+      <w:jc w:val="left"/>
+      <w:outlineLvl w:val="0"/>
+    </w:pPr>
+    <w:rPr>
+      <w:rFonts w:eastAsiaTheme="majorEastAsia" w:cstheme="majorBidi"/>
+      <w:b/>
+      <w:bCs/>
+      <w:sz w:val="36"/>
+      <w:szCs w:val="36"/>
+    </w:rPr>
+  </w:style>
+  <w:style w:type="paragraph" w:styleId="Titre2">
+    <w:name w:val="heading 2"/>
+    <w:basedOn w:val="Normal"/>
+    <w:next w:val="Normal"/>
+    <w:link w:val="Titre2Car"/>
+    <w:uiPriority w:val="1"/>
+    <w:qFormat/>
+    <w:rsid w:val="00A80B11"/>
+    <w:pPr>
+      <w:keepNext/>
+      <w:keepLines/>
+      <w:numPr>
+        <w:ilvl w:val="1"/>
+        <w:numId w:val="26"/>
+      </w:numPr>
+      <w:spacing w:before="320" w:after="320"/>
+      <w:ind w:left="567"/>
+      <w:jc w:val="left"/>
+      <w:outlineLvl w:val="1"/>
+    </w:pPr>
+    <w:rPr>
+      <w:rFonts w:eastAsiaTheme="majorEastAsia" w:cstheme="majorBidi"/>
+      <w:b/>
+      <w:bCs/>
+      <w:sz w:val="32"/>
+      <w:szCs w:val="32"/>
+    </w:rPr>
+  </w:style>
+  <w:style w:type="paragraph" w:styleId="Titre3">
+    <w:name w:val="heading 3"/>
+    <w:basedOn w:val="Normal"/>
+    <w:next w:val="Normal"/>
+    <w:link w:val="Titre3Car"/>
+    <w:uiPriority w:val="1"/>
+    <w:qFormat/>
+    <w:rsid w:val="00C75A0A"/>
+    <w:pPr>
+      <w:keepNext/>
+      <w:keepLines/>
+      <w:numPr>
+        <w:ilvl w:val="2"/>
+        <w:numId w:val="26"/>
+      </w:numPr>
+      <w:spacing w:before="280" w:after="280"/>
+      <w:jc w:val="left"/>
+      <w:outlineLvl w:val="2"/>
+    </w:pPr>
+    <w:rPr>
+      <w:rFonts w:eastAsiaTheme="majorEastAsia" w:cstheme="majorBidi"/>
+      <w:b/>
+      <w:bCs/>
+      <w:sz w:val="28"/>
+      <w:szCs w:val="28"/>
+    </w:rPr>
+  </w:style>
+  <w:style w:type="paragraph" w:styleId="Titre4">
+    <w:name w:val="heading 4"/>
+    <w:basedOn w:val="Normal"/>
+    <w:next w:val="Normal"/>
+    <w:link w:val="Titre4Car"/>
+    <w:uiPriority w:val="1"/>
+    <w:qFormat/>
+    <w:rsid w:val="00C75A0A"/>
+    <w:pPr>
+      <w:keepNext/>
+      <w:keepLines/>
+      <w:numPr>
+        <w:ilvl w:val="3"/>
+        <w:numId w:val="26"/>
+      </w:numPr>
+      <w:spacing w:before="240" w:after="240"/>
+      <w:jc w:val="left"/>
+      <w:outlineLvl w:val="3"/>
+    </w:pPr>
+    <w:rPr>
+      <w:rFonts w:eastAsiaTheme="majorEastAsia" w:cstheme="majorBidi"/>
+      <w:b/>
+      <w:bCs/>
+      <w:iCs/>
+    </w:rPr>
+  </w:style>
+  <w:style w:type="paragraph" w:styleId="Titre5">
+    <w:name w:val="heading 5"/>
+    <w:basedOn w:val="Normal"/>
+    <w:next w:val="Normal"/>
+    <w:link w:val="Titre5Car"/>
+    <w:uiPriority w:val="3"/>
+    <w:rsid w:val="005F6357"/>
+    <w:pPr>
+      <w:keepNext/>
+      <w:keepLines/>
+      <w:spacing w:before="200"/>
+      <w:outlineLvl w:val="4"/>
+    </w:pPr>
+    <w:rPr>
+      <w:rFonts w:eastAsiaTheme="majorEastAsia" w:cstheme="majorBidi"/>
+      <w:color w:val="243F60" w:themeColor="accent1" w:themeShade="7F"/>
+    </w:rPr>
+  </w:style>
+  <w:style w:type="character" w:default="1" w:styleId="Policepardfaut">
+    <w:name w:val="Default Paragraph Font"/>
+    <w:uiPriority w:val="1"/>
+    <w:semiHidden/>
+    <w:unhideWhenUsed/>
+  </w:style>
+  <w:style w:type="table" w:default="1" w:styleId="TableauNormal">
+    <w:name w:val="Normal Table"/>
+    <w:uiPriority w:val="99"/>
+    <w:semiHidden/>
+    <w:unhideWhenUsed/>
+    <w:tblPr>
+      <w:tblInd w:w="0" w:type="dxa"/>
+      <w:tblCellMar>
+        <w:top w:w="0" w:type="dxa"/>
+        <w:left w:w="108" w:type="dxa"/>
+        <w:bottom w:w="0" w:type="dxa"/>
+        <w:right w:w="108" w:type="dxa"/>
+      </w:tblCellMar>
+    </w:tblPr>
+  </w:style>
+  <w:style w:type="numbering" w:default="1" w:styleId="Aucuneliste">
+    <w:name w:val="No List"/>
+    <w:uiPriority w:val="99"/>
+    <w:semiHidden/>
+    <w:unhideWhenUsed/>
+  </w:style>
+  <w:style w:type="character" w:customStyle="1" w:styleId="Titre1Car">
+    <w:name w:val="Titre 1 Car"/>
+    <w:basedOn w:val="Policepardfaut"/>
+    <w:link w:val="Titre1"/>
+    <w:uiPriority w:val="1"/>
+    <w:rsid w:val="00A80B11"/>
+    <w:rPr>
+      <w:rFonts w:eastAsiaTheme="majorEastAsia" w:cstheme="majorBidi"/>
+      <w:b/>
+      <w:bCs/>
+      <w:sz w:val="36"/>
+      <w:szCs w:val="36"/>
+      <w:lang w:eastAsia="fr-FR"/>
+    </w:rPr>
+  </w:style>
+  <w:style w:type="character" w:customStyle="1" w:styleId="Titre2Car">
+    <w:name w:val="Titre 2 Car"/>
+    <w:basedOn w:val="Policepardfaut"/>
+    <w:link w:val="Titre2"/>
+    <w:uiPriority w:val="1"/>
+    <w:rsid w:val="00A80B11"/>
     <w:rPr>
       <w:rFonts w:eastAsiaTheme="majorEastAsia" w:cstheme="majorBidi"/>
       <w:b/>
@@ -4827,7 +5435,7 @@
 </file>
 
 <file path=customXml/itemProps1.xml><?xml version="1.0" encoding="utf-8"?>
-<ds:datastoreItem xmlns:ds="http://schemas.openxmlformats.org/officeDocument/2006/customXml" ds:itemID="{B9D358DB-4DA2-4483-959F-FBE2EEFE9613}">
+<ds:datastoreItem xmlns:ds="http://schemas.openxmlformats.org/officeDocument/2006/customXml" ds:itemID="{E947367B-3129-4935-8F13-09706E875952}">
   <ds:schemaRefs>
     <ds:schemaRef ds:uri="http://schemas.openxmlformats.org/officeDocument/2006/bibliography"/>
   </ds:schemaRefs>

</xml_diff>

<commit_message>
Avancement rapport final, reste heartbeat (Simon) et reverse_proxy (raphael)
</commit_message>
<xml_diff>
--- a/Rapport final.docx
+++ b/Rapport final.docx
@@ -121,8 +121,13 @@
             <w:pStyle w:val="Titre"/>
           </w:pPr>
           <w:r>
-            <w:t>Web Infrastructure Lab</w:t>
+            <w:t xml:space="preserve">Web Infrastructure </w:t>
           </w:r>
+          <w:proofErr w:type="spellStart"/>
+          <w:r>
+            <w:t>Lab</w:t>
+          </w:r>
+          <w:proofErr w:type="spellEnd"/>
         </w:p>
         <w:p>
           <w:pPr>
@@ -165,8 +170,13 @@
         </w:p>
         <w:p>
           <w:r>
-            <w:t>Simon Baehler</w:t>
+            <w:t xml:space="preserve">Simon </w:t>
           </w:r>
+          <w:proofErr w:type="spellStart"/>
+          <w:r>
+            <w:t>Baehler</w:t>
+          </w:r>
+          <w:proofErr w:type="spellEnd"/>
         </w:p>
         <w:p>
           <w:pPr>
@@ -189,8 +199,13 @@
             <w:jc w:val="left"/>
           </w:pPr>
           <w:r>
-            <w:t>Olivier Djeulezeck</w:t>
+            <w:t xml:space="preserve">Olivier </w:t>
           </w:r>
+          <w:proofErr w:type="spellStart"/>
+          <w:r>
+            <w:t>Djeulezeck</w:t>
+          </w:r>
+          <w:proofErr w:type="spellEnd"/>
         </w:p>
         <w:p>
           <w:pPr>
@@ -219,8 +234,13 @@
             <w:jc w:val="left"/>
           </w:pPr>
           <w:r>
-            <w:t>Simon Oulevay</w:t>
+            <w:t xml:space="preserve">Simon </w:t>
           </w:r>
+          <w:proofErr w:type="spellStart"/>
+          <w:r>
+            <w:t>Oulevay</w:t>
+          </w:r>
+          <w:proofErr w:type="spellEnd"/>
         </w:p>
         <w:p>
           <w:pPr>
@@ -1346,7 +1366,15 @@
         </w:r>
       </w:hyperlink>
       <w:r>
-        <w:t>) dans son navigateur web. Le navigateur web va alors envoyer une requête GET au reverse proxy qui va la faire suivre au front end et logger l’adresse IP du navigateur web pour les futures connexions de ce dernier.</w:t>
+        <w:t xml:space="preserve">) dans son navigateur web. Le navigateur web va alors envoyer une requête GET au reverse proxy qui va la faire suivre au front end et </w:t>
+      </w:r>
+      <w:proofErr w:type="spellStart"/>
+      <w:r>
+        <w:t>logger</w:t>
+      </w:r>
+      <w:proofErr w:type="spellEnd"/>
+      <w:r>
+        <w:t xml:space="preserve"> l’adresse IP du navigateur web pour les futures connexions de ce dernier.</w:t>
       </w:r>
       <w:r>
         <w:t xml:space="preserve"> Le front end retourne</w:t>
@@ -1402,6 +1430,46 @@
       </w:r>
     </w:p>
     <w:p>
+      <w:r>
+        <w:t xml:space="preserve">Cette section concerne ce que nous avons réalisé pour la partie </w:t>
+      </w:r>
+      <w:r>
+        <w:t>back-end</w:t>
+      </w:r>
+      <w:r>
+        <w:t>.</w:t>
+      </w:r>
+    </w:p>
+    <w:p>
+      <w:r>
+        <w:t xml:space="preserve">Nous avons décidé dans un premier temps d’écrire un script en </w:t>
+      </w:r>
+      <w:proofErr w:type="spellStart"/>
+      <w:r>
+        <w:t>Javascript</w:t>
+      </w:r>
+      <w:proofErr w:type="spellEnd"/>
+      <w:r>
+        <w:t xml:space="preserve"> qui lorsqu’il reçoit une requête http sur le port 80 avec comme URI un ‘/</w:t>
+      </w:r>
+      <w:proofErr w:type="gramStart"/>
+      <w:r>
+        <w:t>’  ,</w:t>
+      </w:r>
+      <w:proofErr w:type="gramEnd"/>
+      <w:r>
+        <w:t xml:space="preserve"> il répond avec un </w:t>
+      </w:r>
+      <w:proofErr w:type="spellStart"/>
+      <w:r>
+        <w:t>Json</w:t>
+      </w:r>
+      <w:proofErr w:type="spellEnd"/>
+      <w:r>
+        <w:t xml:space="preserve"> qui contient le nom d’un étudiant tiré au hasard parmi une liste d’étudiant.</w:t>
+      </w:r>
+    </w:p>
+    <w:p>
       <w:pPr>
         <w:pStyle w:val="Titre3"/>
       </w:pPr>
@@ -1410,98 +1478,2165 @@
       </w:r>
     </w:p>
     <w:p>
+      <w:r>
+        <w:t xml:space="preserve">Répertoire racine du </w:t>
+      </w:r>
+      <w:r>
+        <w:t>back-end</w:t>
+      </w:r>
+      <w:r>
+        <w:t>, nommé « </w:t>
+      </w:r>
+      <w:proofErr w:type="spellStart"/>
+      <w:r>
+        <w:t>back_end</w:t>
+      </w:r>
+      <w:proofErr w:type="spellEnd"/>
+      <w:r>
+        <w:t> »</w:t>
+      </w:r>
+    </w:p>
+    <w:p>
+      <w:r>
+        <w:rPr>
+          <w:noProof/>
+          <w:lang w:eastAsia="fr-CH"/>
+        </w:rPr>
+        <w:drawing>
+          <wp:inline distT="0" distB="0" distL="0" distR="0" wp14:anchorId="3701FDD2" wp14:editId="627320C1">
+            <wp:extent cx="914400" cy="438150"/>
+            <wp:effectExtent l="0" t="0" r="0" b="0"/>
+            <wp:docPr id="3" name="Image 3"/>
+            <wp:cNvGraphicFramePr>
+              <a:graphicFrameLocks xmlns:a="http://schemas.openxmlformats.org/drawingml/2006/main" noChangeAspect="1"/>
+            </wp:cNvGraphicFramePr>
+            <a:graphic xmlns:a="http://schemas.openxmlformats.org/drawingml/2006/main">
+              <a:graphicData uri="http://schemas.openxmlformats.org/drawingml/2006/picture">
+                <pic:pic xmlns:pic="http://schemas.openxmlformats.org/drawingml/2006/picture">
+                  <pic:nvPicPr>
+                    <pic:cNvPr id="0" name=""/>
+                    <pic:cNvPicPr/>
+                  </pic:nvPicPr>
+                  <pic:blipFill>
+                    <a:blip r:embed="rId13"/>
+                    <a:stretch>
+                      <a:fillRect/>
+                    </a:stretch>
+                  </pic:blipFill>
+                  <pic:spPr>
+                    <a:xfrm>
+                      <a:off x="0" y="0"/>
+                      <a:ext cx="914400" cy="438150"/>
+                    </a:xfrm>
+                    <a:prstGeom prst="rect">
+                      <a:avLst/>
+                    </a:prstGeom>
+                  </pic:spPr>
+                </pic:pic>
+              </a:graphicData>
+            </a:graphic>
+          </wp:inline>
+        </w:drawing>
+      </w:r>
+    </w:p>
+    <w:p>
+      <w:r>
+        <w:t xml:space="preserve">Contenu du répertoire </w:t>
+      </w:r>
+      <w:proofErr w:type="spellStart"/>
+      <w:r>
+        <w:t>file_system</w:t>
+      </w:r>
+      <w:proofErr w:type="spellEnd"/>
+    </w:p>
+    <w:p>
+      <w:r>
+        <w:rPr>
+          <w:noProof/>
+          <w:lang w:eastAsia="fr-CH"/>
+        </w:rPr>
+        <w:drawing>
+          <wp:inline distT="0" distB="0" distL="0" distR="0" wp14:anchorId="7889FBB3" wp14:editId="6089EE72">
+            <wp:extent cx="962025" cy="581025"/>
+            <wp:effectExtent l="0" t="0" r="9525" b="9525"/>
+            <wp:docPr id="4" name="Image 4"/>
+            <wp:cNvGraphicFramePr>
+              <a:graphicFrameLocks xmlns:a="http://schemas.openxmlformats.org/drawingml/2006/main" noChangeAspect="1"/>
+            </wp:cNvGraphicFramePr>
+            <a:graphic xmlns:a="http://schemas.openxmlformats.org/drawingml/2006/main">
+              <a:graphicData uri="http://schemas.openxmlformats.org/drawingml/2006/picture">
+                <pic:pic xmlns:pic="http://schemas.openxmlformats.org/drawingml/2006/picture">
+                  <pic:nvPicPr>
+                    <pic:cNvPr id="0" name=""/>
+                    <pic:cNvPicPr/>
+                  </pic:nvPicPr>
+                  <pic:blipFill>
+                    <a:blip r:embed="rId14"/>
+                    <a:stretch>
+                      <a:fillRect/>
+                    </a:stretch>
+                  </pic:blipFill>
+                  <pic:spPr>
+                    <a:xfrm>
+                      <a:off x="0" y="0"/>
+                      <a:ext cx="962025" cy="581025"/>
+                    </a:xfrm>
+                    <a:prstGeom prst="rect">
+                      <a:avLst/>
+                    </a:prstGeom>
+                  </pic:spPr>
+                </pic:pic>
+              </a:graphicData>
+            </a:graphic>
+          </wp:inline>
+        </w:drawing>
+      </w:r>
+    </w:p>
+    <w:p>
       <w:pPr>
         <w:pStyle w:val="Titre3"/>
       </w:pPr>
+      <w:proofErr w:type="spellStart"/>
+      <w:r>
+        <w:t>Dockerfile</w:t>
+      </w:r>
+      <w:proofErr w:type="spellEnd"/>
+    </w:p>
+    <w:p>
+      <w:pPr>
+        <w:spacing w:after="0"/>
+      </w:pPr>
+      <w:r>
+        <w:t xml:space="preserve">Voici le </w:t>
+      </w:r>
+      <w:proofErr w:type="spellStart"/>
+      <w:r>
+        <w:t>Dockerfi</w:t>
+      </w:r>
+      <w:r>
+        <w:t>le</w:t>
+      </w:r>
+      <w:proofErr w:type="spellEnd"/>
+      <w:r>
+        <w:t xml:space="preserve"> réalisé pour la partie </w:t>
+      </w:r>
+      <w:r>
+        <w:t>back</w:t>
+      </w:r>
+      <w:r>
+        <w:t>-</w:t>
+      </w:r>
+      <w:r>
+        <w:t>end :</w:t>
+      </w:r>
+    </w:p>
+    <w:p/>
+    <w:p>
+      <w:r>
+        <w:rPr>
+          <w:noProof/>
+          <w:lang w:eastAsia="fr-CH"/>
+        </w:rPr>
+        <w:drawing>
+          <wp:inline distT="0" distB="0" distL="0" distR="0" wp14:anchorId="7FF11E2D" wp14:editId="75283344">
+            <wp:extent cx="2828925" cy="1276350"/>
+            <wp:effectExtent l="0" t="0" r="9525" b="0"/>
+            <wp:docPr id="1" name="Image 1"/>
+            <wp:cNvGraphicFramePr>
+              <a:graphicFrameLocks xmlns:a="http://schemas.openxmlformats.org/drawingml/2006/main" noChangeAspect="1"/>
+            </wp:cNvGraphicFramePr>
+            <a:graphic xmlns:a="http://schemas.openxmlformats.org/drawingml/2006/main">
+              <a:graphicData uri="http://schemas.openxmlformats.org/drawingml/2006/picture">
+                <pic:pic xmlns:pic="http://schemas.openxmlformats.org/drawingml/2006/picture">
+                  <pic:nvPicPr>
+                    <pic:cNvPr id="0" name=""/>
+                    <pic:cNvPicPr/>
+                  </pic:nvPicPr>
+                  <pic:blipFill>
+                    <a:blip r:embed="rId15"/>
+                    <a:stretch>
+                      <a:fillRect/>
+                    </a:stretch>
+                  </pic:blipFill>
+                  <pic:spPr>
+                    <a:xfrm>
+                      <a:off x="0" y="0"/>
+                      <a:ext cx="2828925" cy="1276350"/>
+                    </a:xfrm>
+                    <a:prstGeom prst="rect">
+                      <a:avLst/>
+                    </a:prstGeom>
+                  </pic:spPr>
+                </pic:pic>
+              </a:graphicData>
+            </a:graphic>
+          </wp:inline>
+        </w:drawing>
+      </w:r>
+    </w:p>
+    <w:p>
+      <w:r>
+        <w:t xml:space="preserve">Premièrement, on fait un FROM </w:t>
+      </w:r>
+      <w:proofErr w:type="spellStart"/>
+      <w:r>
+        <w:t>node</w:t>
+      </w:r>
+      <w:proofErr w:type="spellEnd"/>
+      <w:r>
+        <w:t xml:space="preserve"> pour avoir l’out</w:t>
+      </w:r>
+      <w:r>
+        <w:t xml:space="preserve">il </w:t>
+      </w:r>
+      <w:proofErr w:type="spellStart"/>
+      <w:r>
+        <w:t>node</w:t>
+      </w:r>
+      <w:proofErr w:type="spellEnd"/>
+      <w:r>
+        <w:t xml:space="preserve"> qui permet de lancer le script d’un fichier </w:t>
+      </w:r>
+      <w:proofErr w:type="spellStart"/>
+      <w:r>
+        <w:t>Javascript</w:t>
+      </w:r>
+      <w:proofErr w:type="spellEnd"/>
+      <w:r>
+        <w:t>.</w:t>
+      </w:r>
+    </w:p>
+    <w:p>
+      <w:r>
+        <w:t>En</w:t>
+      </w:r>
+      <w:r>
+        <w:t xml:space="preserve">suite, on copie tout le contenu du dossier </w:t>
+      </w:r>
+      <w:proofErr w:type="spellStart"/>
+      <w:r>
+        <w:t>file_system</w:t>
+      </w:r>
+      <w:proofErr w:type="spellEnd"/>
+      <w:r>
+        <w:t xml:space="preserve"> dans un répertoire nommé </w:t>
+      </w:r>
+      <w:proofErr w:type="spellStart"/>
+      <w:r>
+        <w:t>backend</w:t>
+      </w:r>
+      <w:proofErr w:type="spellEnd"/>
+      <w:r>
+        <w:t>, qui se trouvera donc dans l’image à partir de laquelle sera lancé le container.</w:t>
+      </w:r>
+    </w:p>
+    <w:p>
+      <w:r>
+        <w:t xml:space="preserve">Ensuite, on fait une installation </w:t>
+      </w:r>
+      <w:proofErr w:type="gramStart"/>
+      <w:r>
+        <w:t>de express</w:t>
+      </w:r>
+      <w:proofErr w:type="gramEnd"/>
+      <w:r>
+        <w:t xml:space="preserve"> de qui nous permettra de lancer le fichier </w:t>
+      </w:r>
+      <w:proofErr w:type="spellStart"/>
+      <w:r>
+        <w:t>javascript</w:t>
+      </w:r>
+      <w:proofErr w:type="spellEnd"/>
+      <w:r>
+        <w:t>.</w:t>
+      </w:r>
+    </w:p>
+    <w:p>
+      <w:r>
+        <w:t>On fait un EXPOSE 80 pour dire que le container est exposé sur le port 80.</w:t>
+      </w:r>
+    </w:p>
+    <w:p>
+      <w:r>
+        <w:lastRenderedPageBreak/>
+        <w:t xml:space="preserve">Pour finir, on fait un CMD /backend/start.sh pour que le container exécute cette commande lorsqu’on le lance, donc il exécutera le start.sh qui contient les informations de lancement des deux scripts </w:t>
+      </w:r>
+      <w:proofErr w:type="spellStart"/>
+      <w:r>
+        <w:t>Javascript</w:t>
+      </w:r>
+      <w:proofErr w:type="spellEnd"/>
+      <w:r>
+        <w:t>.</w:t>
+      </w:r>
+    </w:p>
+    <w:p>
+      <w:pPr>
+        <w:pStyle w:val="Titre3"/>
+      </w:pPr>
+      <w:r>
+        <w:t>Start.sh</w:t>
+      </w:r>
+    </w:p>
+    <w:p>
+      <w:r>
+        <w:t xml:space="preserve">Les commandes qui se trouvent dans ce fichier </w:t>
+      </w:r>
+      <w:proofErr w:type="spellStart"/>
+      <w:r>
+        <w:t>shell</w:t>
+      </w:r>
+      <w:proofErr w:type="spellEnd"/>
+      <w:r>
+        <w:t xml:space="preserve"> sont lancées lorsque le container et démarré. Le contenu de ce fichier est :</w:t>
+      </w:r>
+    </w:p>
+    <w:p>
+      <w:r>
+        <w:rPr>
+          <w:noProof/>
+          <w:lang w:eastAsia="fr-CH"/>
+        </w:rPr>
+        <w:drawing>
+          <wp:inline distT="0" distB="0" distL="0" distR="0" wp14:anchorId="1C23488D" wp14:editId="10A311D5">
+            <wp:extent cx="2162175" cy="314325"/>
+            <wp:effectExtent l="0" t="0" r="9525" b="9525"/>
+            <wp:docPr id="6" name="Image 6"/>
+            <wp:cNvGraphicFramePr>
+              <a:graphicFrameLocks xmlns:a="http://schemas.openxmlformats.org/drawingml/2006/main" noChangeAspect="1"/>
+            </wp:cNvGraphicFramePr>
+            <a:graphic xmlns:a="http://schemas.openxmlformats.org/drawingml/2006/main">
+              <a:graphicData uri="http://schemas.openxmlformats.org/drawingml/2006/picture">
+                <pic:pic xmlns:pic="http://schemas.openxmlformats.org/drawingml/2006/picture">
+                  <pic:nvPicPr>
+                    <pic:cNvPr id="0" name=""/>
+                    <pic:cNvPicPr/>
+                  </pic:nvPicPr>
+                  <pic:blipFill>
+                    <a:blip r:embed="rId16"/>
+                    <a:stretch>
+                      <a:fillRect/>
+                    </a:stretch>
+                  </pic:blipFill>
+                  <pic:spPr>
+                    <a:xfrm>
+                      <a:off x="0" y="0"/>
+                      <a:ext cx="2162175" cy="314325"/>
+                    </a:xfrm>
+                    <a:prstGeom prst="rect">
+                      <a:avLst/>
+                    </a:prstGeom>
+                  </pic:spPr>
+                </pic:pic>
+              </a:graphicData>
+            </a:graphic>
+          </wp:inline>
+        </w:drawing>
+      </w:r>
+    </w:p>
+    <w:p>
+      <w:r>
+        <w:t xml:space="preserve">On démarre l’outil </w:t>
+      </w:r>
+      <w:proofErr w:type="spellStart"/>
+      <w:r>
+        <w:t>node</w:t>
+      </w:r>
+      <w:proofErr w:type="spellEnd"/>
+      <w:r>
+        <w:t xml:space="preserve"> en </w:t>
+      </w:r>
+      <w:proofErr w:type="spellStart"/>
+      <w:r>
+        <w:t>lancant</w:t>
+      </w:r>
+      <w:proofErr w:type="spellEnd"/>
+      <w:r>
+        <w:t xml:space="preserve"> d’abord le script back_end.js (qui se trouve dans le répertoire </w:t>
+      </w:r>
+      <w:proofErr w:type="spellStart"/>
+      <w:r>
+        <w:t>backend</w:t>
+      </w:r>
+      <w:proofErr w:type="spellEnd"/>
+      <w:r>
+        <w:t xml:space="preserve"> qui avait été copié dans l’image), et on fait la même chose pour le HB.js.</w:t>
+      </w:r>
+    </w:p>
+    <w:p>
+      <w:pPr>
+        <w:pStyle w:val="Titre3"/>
+      </w:pPr>
       <w:r>
         <w:t>Test</w:t>
       </w:r>
     </w:p>
     <w:p>
+      <w:r>
+        <w:t xml:space="preserve">Tout d’abord, on construit une image nommé </w:t>
+      </w:r>
+      <w:proofErr w:type="spellStart"/>
+      <w:r>
+        <w:t>backend</w:t>
+      </w:r>
+      <w:proofErr w:type="spellEnd"/>
+      <w:r>
+        <w:t> </w:t>
+      </w:r>
+      <w:r>
+        <w:t>en tapant en ligne de commande </w:t>
+      </w:r>
+      <w:r>
+        <w:rPr>
+          <w:rFonts w:ascii="Lucida Console" w:hAnsi="Lucida Console"/>
+          <w:color w:val="0070C0"/>
+        </w:rPr>
+        <w:t xml:space="preserve">docker </w:t>
+      </w:r>
+      <w:proofErr w:type="spellStart"/>
+      <w:r>
+        <w:rPr>
+          <w:rFonts w:ascii="Lucida Console" w:hAnsi="Lucida Console"/>
+          <w:color w:val="0070C0"/>
+        </w:rPr>
+        <w:t>build</w:t>
+      </w:r>
+      <w:proofErr w:type="spellEnd"/>
+      <w:r>
+        <w:rPr>
+          <w:rFonts w:ascii="Lucida Console" w:hAnsi="Lucida Console"/>
+          <w:color w:val="0070C0"/>
+        </w:rPr>
+        <w:t xml:space="preserve"> –t </w:t>
+      </w:r>
+      <w:proofErr w:type="spellStart"/>
+      <w:proofErr w:type="gramStart"/>
+      <w:r>
+        <w:rPr>
+          <w:rFonts w:ascii="Lucida Console" w:hAnsi="Lucida Console"/>
+          <w:color w:val="0070C0"/>
+        </w:rPr>
+        <w:t>backend</w:t>
+      </w:r>
+      <w:proofErr w:type="spellEnd"/>
+      <w:r>
+        <w:rPr>
+          <w:rFonts w:ascii="Lucida Console" w:hAnsi="Lucida Console"/>
+          <w:color w:val="0070C0"/>
+        </w:rPr>
+        <w:t xml:space="preserve"> </w:t>
+      </w:r>
+      <w:r>
+        <w:rPr>
+          <w:color w:val="0070C0"/>
+        </w:rPr>
+        <w:t>.</w:t>
+      </w:r>
+      <w:proofErr w:type="gramEnd"/>
+      <w:r>
+        <w:rPr>
+          <w:color w:val="0070C0"/>
+        </w:rPr>
+        <w:t xml:space="preserve">  </w:t>
+      </w:r>
+      <w:r>
+        <w:t>:</w:t>
+      </w:r>
+    </w:p>
+    <w:p>
+      <w:r>
+        <w:rPr>
+          <w:noProof/>
+          <w:lang w:eastAsia="fr-CH"/>
+        </w:rPr>
+        <w:drawing>
+          <wp:inline distT="0" distB="0" distL="0" distR="0" wp14:anchorId="4AF46940" wp14:editId="1D769079">
+            <wp:extent cx="3590925" cy="1428750"/>
+            <wp:effectExtent l="0" t="0" r="9525" b="0"/>
+            <wp:docPr id="7" name="Image 7"/>
+            <wp:cNvGraphicFramePr>
+              <a:graphicFrameLocks xmlns:a="http://schemas.openxmlformats.org/drawingml/2006/main" noChangeAspect="1"/>
+            </wp:cNvGraphicFramePr>
+            <a:graphic xmlns:a="http://schemas.openxmlformats.org/drawingml/2006/main">
+              <a:graphicData uri="http://schemas.openxmlformats.org/drawingml/2006/picture">
+                <pic:pic xmlns:pic="http://schemas.openxmlformats.org/drawingml/2006/picture">
+                  <pic:nvPicPr>
+                    <pic:cNvPr id="0" name=""/>
+                    <pic:cNvPicPr/>
+                  </pic:nvPicPr>
+                  <pic:blipFill>
+                    <a:blip r:embed="rId17"/>
+                    <a:stretch>
+                      <a:fillRect/>
+                    </a:stretch>
+                  </pic:blipFill>
+                  <pic:spPr>
+                    <a:xfrm>
+                      <a:off x="0" y="0"/>
+                      <a:ext cx="3590925" cy="1428750"/>
+                    </a:xfrm>
+                    <a:prstGeom prst="rect">
+                      <a:avLst/>
+                    </a:prstGeom>
+                  </pic:spPr>
+                </pic:pic>
+              </a:graphicData>
+            </a:graphic>
+          </wp:inline>
+        </w:drawing>
+      </w:r>
+    </w:p>
+    <w:p>
+      <w:r>
+        <w:t xml:space="preserve">L’image a bien été </w:t>
+      </w:r>
+      <w:proofErr w:type="gramStart"/>
+      <w:r>
+        <w:t>créé</w:t>
+      </w:r>
+      <w:proofErr w:type="gramEnd"/>
+      <w:r>
+        <w:t>.</w:t>
+      </w:r>
+    </w:p>
+    <w:p>
+      <w:pPr>
+        <w:rPr>
+          <w:rFonts w:ascii="Lucida Console" w:hAnsi="Lucida Console"/>
+          <w:color w:val="0070C0"/>
+        </w:rPr>
+      </w:pPr>
+      <w:r>
+        <w:t>Ensuite, on lance notre back-end</w:t>
+      </w:r>
+      <w:r>
+        <w:t xml:space="preserve"> grâce à la commande </w:t>
+      </w:r>
+      <w:r>
+        <w:br/>
+      </w:r>
+      <w:r>
+        <w:rPr>
+          <w:rFonts w:ascii="Lucida Console" w:hAnsi="Lucida Console"/>
+          <w:color w:val="0070C0"/>
+        </w:rPr>
+        <w:t xml:space="preserve">docker </w:t>
+      </w:r>
+      <w:proofErr w:type="spellStart"/>
+      <w:r>
+        <w:rPr>
+          <w:rFonts w:ascii="Lucida Console" w:hAnsi="Lucida Console"/>
+          <w:color w:val="0070C0"/>
+        </w:rPr>
+        <w:t>run</w:t>
+      </w:r>
+      <w:proofErr w:type="spellEnd"/>
+      <w:r>
+        <w:rPr>
+          <w:rFonts w:ascii="Lucida Console" w:hAnsi="Lucida Console"/>
+          <w:color w:val="0070C0"/>
+        </w:rPr>
+        <w:t xml:space="preserve"> –d –p 3000:80 </w:t>
+      </w:r>
+      <w:proofErr w:type="spellStart"/>
+      <w:r>
+        <w:rPr>
+          <w:rFonts w:ascii="Lucida Console" w:hAnsi="Lucida Console"/>
+          <w:color w:val="0070C0"/>
+        </w:rPr>
+        <w:t>backend</w:t>
+      </w:r>
+      <w:proofErr w:type="spellEnd"/>
+    </w:p>
+    <w:p>
+      <w:pPr>
+        <w:rPr>
+          <w:color w:val="0070C0"/>
+        </w:rPr>
+      </w:pPr>
+      <w:r>
+        <w:rPr>
+          <w:noProof/>
+          <w:lang w:eastAsia="fr-CH"/>
+        </w:rPr>
+        <w:drawing>
+          <wp:inline distT="0" distB="0" distL="0" distR="0" wp14:anchorId="0AF39413" wp14:editId="1CD6E074">
+            <wp:extent cx="5759450" cy="1148216"/>
+            <wp:effectExtent l="0" t="0" r="0" b="0"/>
+            <wp:docPr id="8" name="Image 8"/>
+            <wp:cNvGraphicFramePr>
+              <a:graphicFrameLocks xmlns:a="http://schemas.openxmlformats.org/drawingml/2006/main" noChangeAspect="1"/>
+            </wp:cNvGraphicFramePr>
+            <a:graphic xmlns:a="http://schemas.openxmlformats.org/drawingml/2006/main">
+              <a:graphicData uri="http://schemas.openxmlformats.org/drawingml/2006/picture">
+                <pic:pic xmlns:pic="http://schemas.openxmlformats.org/drawingml/2006/picture">
+                  <pic:nvPicPr>
+                    <pic:cNvPr id="0" name=""/>
+                    <pic:cNvPicPr/>
+                  </pic:nvPicPr>
+                  <pic:blipFill>
+                    <a:blip r:embed="rId18"/>
+                    <a:stretch>
+                      <a:fillRect/>
+                    </a:stretch>
+                  </pic:blipFill>
+                  <pic:spPr>
+                    <a:xfrm>
+                      <a:off x="0" y="0"/>
+                      <a:ext cx="5759450" cy="1148216"/>
+                    </a:xfrm>
+                    <a:prstGeom prst="rect">
+                      <a:avLst/>
+                    </a:prstGeom>
+                  </pic:spPr>
+                </pic:pic>
+              </a:graphicData>
+            </a:graphic>
+          </wp:inline>
+        </w:drawing>
+      </w:r>
+    </w:p>
+    <w:p>
+      <w:r>
+        <w:t xml:space="preserve">On voit que le container a bien été lancé et qu’il écoute sur le port 80. Il a été mappé avec le port 3000 sur la machine </w:t>
+      </w:r>
+      <w:proofErr w:type="spellStart"/>
+      <w:r>
+        <w:t>Vagrant</w:t>
+      </w:r>
+      <w:proofErr w:type="spellEnd"/>
+      <w:r>
+        <w:t xml:space="preserve">, on y a donc accès depuis la machine physique qui a lancé la machine </w:t>
+      </w:r>
+      <w:proofErr w:type="spellStart"/>
+      <w:r>
+        <w:t>vagrant</w:t>
+      </w:r>
+      <w:proofErr w:type="spellEnd"/>
+      <w:r>
+        <w:t xml:space="preserve"> en accèdent simplement à</w:t>
+      </w:r>
+      <w:r>
+        <w:t xml:space="preserve"> l’url</w:t>
+      </w:r>
+      <w:r>
+        <w:t xml:space="preserve"> l’</w:t>
+      </w:r>
+      <w:r>
+        <w:t>IP 192.168.42.42:3000</w:t>
+      </w:r>
+      <w:r>
+        <w:t>.</w:t>
+      </w:r>
+    </w:p>
+    <w:p>
+      <w:r>
+        <w:rPr>
+          <w:noProof/>
+          <w:lang w:eastAsia="fr-CH"/>
+        </w:rPr>
+        <w:drawing>
+          <wp:inline distT="0" distB="0" distL="0" distR="0" wp14:anchorId="6EE18E4D" wp14:editId="5E1D21E6">
+            <wp:extent cx="2505075" cy="685800"/>
+            <wp:effectExtent l="0" t="0" r="9525" b="0"/>
+            <wp:docPr id="9" name="Image 9"/>
+            <wp:cNvGraphicFramePr>
+              <a:graphicFrameLocks xmlns:a="http://schemas.openxmlformats.org/drawingml/2006/main" noChangeAspect="1"/>
+            </wp:cNvGraphicFramePr>
+            <a:graphic xmlns:a="http://schemas.openxmlformats.org/drawingml/2006/main">
+              <a:graphicData uri="http://schemas.openxmlformats.org/drawingml/2006/picture">
+                <pic:pic xmlns:pic="http://schemas.openxmlformats.org/drawingml/2006/picture">
+                  <pic:nvPicPr>
+                    <pic:cNvPr id="0" name=""/>
+                    <pic:cNvPicPr/>
+                  </pic:nvPicPr>
+                  <pic:blipFill>
+                    <a:blip r:embed="rId19"/>
+                    <a:stretch>
+                      <a:fillRect/>
+                    </a:stretch>
+                  </pic:blipFill>
+                  <pic:spPr>
+                    <a:xfrm>
+                      <a:off x="0" y="0"/>
+                      <a:ext cx="2505075" cy="685800"/>
+                    </a:xfrm>
+                    <a:prstGeom prst="rect">
+                      <a:avLst/>
+                    </a:prstGeom>
+                  </pic:spPr>
+                </pic:pic>
+              </a:graphicData>
+            </a:graphic>
+          </wp:inline>
+        </w:drawing>
+      </w:r>
+    </w:p>
+    <w:p>
+      <w:r>
+        <w:t xml:space="preserve">On voit que le </w:t>
+      </w:r>
+      <w:proofErr w:type="spellStart"/>
+      <w:r>
+        <w:t>backend</w:t>
+      </w:r>
+      <w:proofErr w:type="spellEnd"/>
+      <w:r>
+        <w:t xml:space="preserve"> a bien répondu en envoyant du contenu </w:t>
+      </w:r>
+      <w:proofErr w:type="spellStart"/>
+      <w:r>
+        <w:t>Json</w:t>
+      </w:r>
+      <w:proofErr w:type="spellEnd"/>
+      <w:r>
+        <w:t>.</w:t>
+      </w:r>
+    </w:p>
+    <w:p>
+      <w:r>
+        <w:rPr>
+          <w:noProof/>
+          <w:lang w:eastAsia="fr-CH"/>
+        </w:rPr>
+        <w:lastRenderedPageBreak/>
+        <w:drawing>
+          <wp:inline distT="0" distB="0" distL="0" distR="0" wp14:anchorId="3F56CC48" wp14:editId="7FE7C40A">
+            <wp:extent cx="2476500" cy="666750"/>
+            <wp:effectExtent l="0" t="0" r="0" b="0"/>
+            <wp:docPr id="10" name="Image 10"/>
+            <wp:cNvGraphicFramePr>
+              <a:graphicFrameLocks xmlns:a="http://schemas.openxmlformats.org/drawingml/2006/main" noChangeAspect="1"/>
+            </wp:cNvGraphicFramePr>
+            <a:graphic xmlns:a="http://schemas.openxmlformats.org/drawingml/2006/main">
+              <a:graphicData uri="http://schemas.openxmlformats.org/drawingml/2006/picture">
+                <pic:pic xmlns:pic="http://schemas.openxmlformats.org/drawingml/2006/picture">
+                  <pic:nvPicPr>
+                    <pic:cNvPr id="0" name=""/>
+                    <pic:cNvPicPr/>
+                  </pic:nvPicPr>
+                  <pic:blipFill>
+                    <a:blip r:embed="rId20"/>
+                    <a:stretch>
+                      <a:fillRect/>
+                    </a:stretch>
+                  </pic:blipFill>
+                  <pic:spPr>
+                    <a:xfrm>
+                      <a:off x="0" y="0"/>
+                      <a:ext cx="2476500" cy="666750"/>
+                    </a:xfrm>
+                    <a:prstGeom prst="rect">
+                      <a:avLst/>
+                    </a:prstGeom>
+                  </pic:spPr>
+                </pic:pic>
+              </a:graphicData>
+            </a:graphic>
+          </wp:inline>
+        </w:drawing>
+      </w:r>
+    </w:p>
+    <w:p>
+      <w:r>
+        <w:t>Après rafraîchissement de la page, on voit que le back-end a renvoyé un autre étudiant, tiré au hasard dans une liste.</w:t>
+      </w:r>
+      <w:r>
+        <w:t xml:space="preserve"> </w:t>
+      </w:r>
+    </w:p>
+    <w:p>
+      <w:r>
+        <w:t>Concernant la partie « </w:t>
+      </w:r>
+      <w:proofErr w:type="spellStart"/>
+      <w:r>
+        <w:t>heartbeat</w:t>
+      </w:r>
+      <w:proofErr w:type="spellEnd"/>
+      <w:r>
+        <w:t> », consulter la section correspondante.</w:t>
+      </w:r>
+    </w:p>
+    <w:p>
       <w:pPr>
         <w:pStyle w:val="Titre2"/>
+        <w:numPr>
+          <w:ilvl w:val="1"/>
+          <w:numId w:val="32"/>
+        </w:numPr>
       </w:pPr>
       <w:r>
         <w:t>Front-end</w:t>
       </w:r>
     </w:p>
     <w:p>
+      <w:r>
+        <w:t xml:space="preserve">Cette section concerne ce que nous avons réalisé pour la partie </w:t>
+      </w:r>
+      <w:r>
+        <w:t>front-end</w:t>
+      </w:r>
+      <w:r>
+        <w:t>.</w:t>
+      </w:r>
+    </w:p>
+    <w:p>
+      <w:r>
+        <w:t xml:space="preserve">Nous avons décidé d’écrire une page </w:t>
+      </w:r>
+      <w:proofErr w:type="spellStart"/>
+      <w:r>
+        <w:t>php</w:t>
+      </w:r>
+      <w:proofErr w:type="spellEnd"/>
+      <w:r>
+        <w:t xml:space="preserve"> (</w:t>
+      </w:r>
+      <w:proofErr w:type="spellStart"/>
+      <w:r>
+        <w:t>i</w:t>
+      </w:r>
+      <w:r>
+        <w:t>ndex.php</w:t>
+      </w:r>
+      <w:proofErr w:type="spellEnd"/>
+      <w:r>
+        <w:t xml:space="preserve">) qui possède un bouton sur lequel on cliquera dessus pour envoyer une requête AJAX à un </w:t>
+      </w:r>
+      <w:proofErr w:type="spellStart"/>
+      <w:r>
+        <w:t>backend</w:t>
+      </w:r>
+      <w:proofErr w:type="spellEnd"/>
+      <w:r>
+        <w:t xml:space="preserve"> (via le reverse proxy, voir plus loin) http avec l’URI ‘/api’ que le reverse proxy redirigera vers un des </w:t>
+      </w:r>
+      <w:proofErr w:type="spellStart"/>
+      <w:r>
+        <w:t>backend</w:t>
+      </w:r>
+      <w:proofErr w:type="spellEnd"/>
+      <w:r>
+        <w:t xml:space="preserve"> avec l’URI ‘/’, comme le </w:t>
+      </w:r>
+      <w:proofErr w:type="spellStart"/>
+      <w:r>
+        <w:t>backend</w:t>
+      </w:r>
+      <w:proofErr w:type="spellEnd"/>
+      <w:r>
+        <w:t xml:space="preserve"> traite les requêtes http qu’il reçoit sur l’URI ‘/’.</w:t>
+      </w:r>
+    </w:p>
+    <w:p>
       <w:pPr>
         <w:pStyle w:val="Titre3"/>
       </w:pPr>
       <w:r>
         <w:t>Structure des fichiers</w:t>
       </w:r>
-      <w:bookmarkStart w:id="3" w:name="_GoBack"/>
+    </w:p>
+    <w:p>
+      <w:r>
+        <w:t xml:space="preserve">Répertoire racine du </w:t>
+      </w:r>
+      <w:r>
+        <w:t>front-end</w:t>
+      </w:r>
+      <w:r>
+        <w:t>, nommé « </w:t>
+      </w:r>
+      <w:proofErr w:type="spellStart"/>
+      <w:r>
+        <w:t>front</w:t>
+      </w:r>
+      <w:r>
+        <w:t>_end</w:t>
+      </w:r>
+      <w:proofErr w:type="spellEnd"/>
+      <w:r>
+        <w:t> »</w:t>
+      </w:r>
+    </w:p>
+    <w:p>
+      <w:r>
+        <w:rPr>
+          <w:noProof/>
+          <w:lang w:eastAsia="fr-CH"/>
+        </w:rPr>
+        <w:drawing>
+          <wp:inline distT="0" distB="0" distL="0" distR="0" wp14:anchorId="4EEA21C3" wp14:editId="071E1813">
+            <wp:extent cx="904875" cy="828675"/>
+            <wp:effectExtent l="0" t="0" r="9525" b="9525"/>
+            <wp:docPr id="19" name="Image 19"/>
+            <wp:cNvGraphicFramePr>
+              <a:graphicFrameLocks xmlns:a="http://schemas.openxmlformats.org/drawingml/2006/main" noChangeAspect="1"/>
+            </wp:cNvGraphicFramePr>
+            <a:graphic xmlns:a="http://schemas.openxmlformats.org/drawingml/2006/main">
+              <a:graphicData uri="http://schemas.openxmlformats.org/drawingml/2006/picture">
+                <pic:pic xmlns:pic="http://schemas.openxmlformats.org/drawingml/2006/picture">
+                  <pic:nvPicPr>
+                    <pic:cNvPr id="0" name=""/>
+                    <pic:cNvPicPr/>
+                  </pic:nvPicPr>
+                  <pic:blipFill>
+                    <a:blip r:embed="rId21"/>
+                    <a:stretch>
+                      <a:fillRect/>
+                    </a:stretch>
+                  </pic:blipFill>
+                  <pic:spPr>
+                    <a:xfrm>
+                      <a:off x="0" y="0"/>
+                      <a:ext cx="904875" cy="828675"/>
+                    </a:xfrm>
+                    <a:prstGeom prst="rect">
+                      <a:avLst/>
+                    </a:prstGeom>
+                  </pic:spPr>
+                </pic:pic>
+              </a:graphicData>
+            </a:graphic>
+          </wp:inline>
+        </w:drawing>
+      </w:r>
+    </w:p>
+    <w:p>
+      <w:r>
+        <w:t>Contenu du répertoire www</w:t>
+      </w:r>
+    </w:p>
+    <w:p>
+      <w:r>
+        <w:rPr>
+          <w:noProof/>
+          <w:lang w:eastAsia="fr-CH"/>
+        </w:rPr>
+        <w:drawing>
+          <wp:inline distT="0" distB="0" distL="0" distR="0" wp14:anchorId="3581F664" wp14:editId="55D63777">
+            <wp:extent cx="1076325" cy="704850"/>
+            <wp:effectExtent l="0" t="0" r="9525" b="0"/>
+            <wp:docPr id="20" name="Image 20"/>
+            <wp:cNvGraphicFramePr>
+              <a:graphicFrameLocks xmlns:a="http://schemas.openxmlformats.org/drawingml/2006/main" noChangeAspect="1"/>
+            </wp:cNvGraphicFramePr>
+            <a:graphic xmlns:a="http://schemas.openxmlformats.org/drawingml/2006/main">
+              <a:graphicData uri="http://schemas.openxmlformats.org/drawingml/2006/picture">
+                <pic:pic xmlns:pic="http://schemas.openxmlformats.org/drawingml/2006/picture">
+                  <pic:nvPicPr>
+                    <pic:cNvPr id="0" name=""/>
+                    <pic:cNvPicPr/>
+                  </pic:nvPicPr>
+                  <pic:blipFill>
+                    <a:blip r:embed="rId22"/>
+                    <a:stretch>
+                      <a:fillRect/>
+                    </a:stretch>
+                  </pic:blipFill>
+                  <pic:spPr>
+                    <a:xfrm>
+                      <a:off x="0" y="0"/>
+                      <a:ext cx="1076325" cy="704850"/>
+                    </a:xfrm>
+                    <a:prstGeom prst="rect">
+                      <a:avLst/>
+                    </a:prstGeom>
+                  </pic:spPr>
+                </pic:pic>
+              </a:graphicData>
+            </a:graphic>
+          </wp:inline>
+        </w:drawing>
+      </w:r>
+    </w:p>
+    <w:p>
+      <w:pPr>
+        <w:pStyle w:val="Titre3"/>
+      </w:pPr>
+      <w:proofErr w:type="spellStart"/>
+      <w:r>
+        <w:t>Dockerfile</w:t>
+      </w:r>
+      <w:proofErr w:type="spellEnd"/>
+    </w:p>
+    <w:p>
+      <w:pPr>
+        <w:spacing w:after="0"/>
+      </w:pPr>
+      <w:r>
+        <w:t xml:space="preserve">Voici le </w:t>
+      </w:r>
+      <w:proofErr w:type="spellStart"/>
+      <w:r>
+        <w:t>Dockerfile</w:t>
+      </w:r>
+      <w:proofErr w:type="spellEnd"/>
+      <w:r>
+        <w:t xml:space="preserve"> réalisé pour la partie </w:t>
+      </w:r>
+      <w:r>
+        <w:t>front</w:t>
+      </w:r>
+      <w:r>
+        <w:t>-end :</w:t>
+      </w:r>
+    </w:p>
+    <w:p>
+      <w:r>
+        <w:rPr>
+          <w:noProof/>
+          <w:lang w:eastAsia="fr-CH"/>
+        </w:rPr>
+        <w:lastRenderedPageBreak/>
+        <w:drawing>
+          <wp:inline distT="0" distB="0" distL="0" distR="0" wp14:anchorId="3C16AFF5" wp14:editId="08B0768D">
+            <wp:extent cx="5759450" cy="4278256"/>
+            <wp:effectExtent l="0" t="0" r="0" b="8255"/>
+            <wp:docPr id="21" name="Image 21"/>
+            <wp:cNvGraphicFramePr>
+              <a:graphicFrameLocks xmlns:a="http://schemas.openxmlformats.org/drawingml/2006/main" noChangeAspect="1"/>
+            </wp:cNvGraphicFramePr>
+            <a:graphic xmlns:a="http://schemas.openxmlformats.org/drawingml/2006/main">
+              <a:graphicData uri="http://schemas.openxmlformats.org/drawingml/2006/picture">
+                <pic:pic xmlns:pic="http://schemas.openxmlformats.org/drawingml/2006/picture">
+                  <pic:nvPicPr>
+                    <pic:cNvPr id="0" name=""/>
+                    <pic:cNvPicPr/>
+                  </pic:nvPicPr>
+                  <pic:blipFill>
+                    <a:blip r:embed="rId23"/>
+                    <a:stretch>
+                      <a:fillRect/>
+                    </a:stretch>
+                  </pic:blipFill>
+                  <pic:spPr>
+                    <a:xfrm>
+                      <a:off x="0" y="0"/>
+                      <a:ext cx="5759450" cy="4278256"/>
+                    </a:xfrm>
+                    <a:prstGeom prst="rect">
+                      <a:avLst/>
+                    </a:prstGeom>
+                  </pic:spPr>
+                </pic:pic>
+              </a:graphicData>
+            </a:graphic>
+          </wp:inline>
+        </w:drawing>
+      </w:r>
+    </w:p>
+    <w:p>
+      <w:r>
+        <w:t xml:space="preserve">Premièrement, on fait un FROM </w:t>
+      </w:r>
+      <w:proofErr w:type="spellStart"/>
+      <w:r>
+        <w:t>tutum</w:t>
+      </w:r>
+      <w:proofErr w:type="spellEnd"/>
+      <w:r>
+        <w:t>/apache-</w:t>
+      </w:r>
+      <w:proofErr w:type="spellStart"/>
+      <w:r>
+        <w:t>php</w:t>
+      </w:r>
+      <w:proofErr w:type="spellEnd"/>
+      <w:r>
+        <w:t xml:space="preserve"> pour avoir </w:t>
+      </w:r>
+      <w:r>
+        <w:t xml:space="preserve">à disposition un serveur Apache pour afficher la page web avec le module </w:t>
+      </w:r>
+      <w:proofErr w:type="spellStart"/>
+      <w:r>
+        <w:t>php</w:t>
+      </w:r>
+      <w:proofErr w:type="spellEnd"/>
+      <w:r>
+        <w:t xml:space="preserve"> (ce module est nécessaire pour afficher l’adresse IP du </w:t>
+      </w:r>
+      <w:proofErr w:type="spellStart"/>
+      <w:r>
+        <w:t>frontend</w:t>
+      </w:r>
+      <w:proofErr w:type="spellEnd"/>
+      <w:r>
+        <w:t xml:space="preserve"> qui répond)</w:t>
+      </w:r>
+    </w:p>
+    <w:p>
+      <w:r>
+        <w:t>Ensuite, on dit qu’un container lancé à partir de cette image sera exposé sur le port 80.</w:t>
+      </w:r>
+    </w:p>
+    <w:p>
+      <w:r>
+        <w:t xml:space="preserve">Toutes </w:t>
+      </w:r>
+      <w:proofErr w:type="gramStart"/>
+      <w:r>
+        <w:t>les instruction</w:t>
+      </w:r>
+      <w:proofErr w:type="gramEnd"/>
+      <w:r>
+        <w:t xml:space="preserve"> d’après (jusqu’au COPY) permettent d’installer </w:t>
+      </w:r>
+      <w:proofErr w:type="spellStart"/>
+      <w:r>
+        <w:t>nodejs</w:t>
+      </w:r>
+      <w:proofErr w:type="spellEnd"/>
+      <w:r>
+        <w:t xml:space="preserve"> pour lancer le script HB.js.</w:t>
+      </w:r>
+    </w:p>
+    <w:p>
+      <w:r>
+        <w:t>Ensuite, on copie le répertoire www dans /</w:t>
+      </w:r>
+      <w:proofErr w:type="spellStart"/>
+      <w:r>
+        <w:t>app</w:t>
+      </w:r>
+      <w:proofErr w:type="spellEnd"/>
+      <w:r>
+        <w:t xml:space="preserve">/ du container, répertoire à partir duquel le serveur Apache </w:t>
+      </w:r>
+      <w:r>
+        <w:t>enverra</w:t>
+      </w:r>
+      <w:r>
+        <w:t xml:space="preserve"> la page Web.</w:t>
+      </w:r>
+    </w:p>
+    <w:p>
+      <w:pPr>
+        <w:rPr>
+          <w:b/>
+          <w:color w:val="FF0000"/>
+        </w:rPr>
+      </w:pPr>
+      <w:r>
+        <w:rPr>
+          <w:b/>
+          <w:color w:val="FF0000"/>
+        </w:rPr>
+        <w:t>SIMON </w:t>
+      </w:r>
+      <w:r>
+        <w:rPr>
+          <w:b/>
+          <w:color w:val="FF0000"/>
+        </w:rPr>
+        <w:sym w:font="Wingdings" w:char="F0E0"/>
+      </w:r>
+      <w:r>
+        <w:rPr>
+          <w:b/>
+          <w:color w:val="FF0000"/>
+        </w:rPr>
+        <w:t xml:space="preserve"> EXPLIQUER LA LIGNE OU CEST MARQUER RUN…</w:t>
+      </w:r>
+    </w:p>
+    <w:p>
+      <w:r>
+        <w:t xml:space="preserve">On copie ensuite les fichiers start.sh et HB.js dans un répertoire </w:t>
+      </w:r>
+      <w:proofErr w:type="spellStart"/>
+      <w:r>
+        <w:t>front_end</w:t>
+      </w:r>
+      <w:proofErr w:type="spellEnd"/>
+      <w:r>
+        <w:t xml:space="preserve"> dans le container.</w:t>
+      </w:r>
+    </w:p>
+    <w:p>
+      <w:r>
+        <w:t xml:space="preserve">Tout comme le back-end, on fait ensuite un CMD /front_end/start.sh pour lancer les instructions </w:t>
+      </w:r>
+      <w:proofErr w:type="spellStart"/>
+      <w:r>
+        <w:t>shell</w:t>
+      </w:r>
+      <w:proofErr w:type="spellEnd"/>
+      <w:r>
+        <w:t xml:space="preserve"> du fichier start.sh lors du démarrage du container.</w:t>
+      </w:r>
+    </w:p>
+    <w:p>
+      <w:pPr>
+        <w:pStyle w:val="Titre3"/>
+      </w:pPr>
+      <w:r>
+        <w:t>Start.sh</w:t>
+      </w:r>
+    </w:p>
+    <w:p>
+      <w:r>
+        <w:t xml:space="preserve">Les commandes qui se trouvent dans ce fichier </w:t>
+      </w:r>
+      <w:proofErr w:type="spellStart"/>
+      <w:r>
+        <w:t>shell</w:t>
+      </w:r>
+      <w:proofErr w:type="spellEnd"/>
+      <w:r>
+        <w:t xml:space="preserve"> sont lancées lorsque le container et démarré. Le contenu de ce fichier est :</w:t>
+      </w:r>
+    </w:p>
+    <w:p>
+      <w:r>
+        <w:rPr>
+          <w:noProof/>
+          <w:lang w:eastAsia="fr-CH"/>
+        </w:rPr>
+        <w:drawing>
+          <wp:inline distT="0" distB="0" distL="0" distR="0" wp14:anchorId="0C94F217" wp14:editId="4918209D">
+            <wp:extent cx="1628775" cy="314325"/>
+            <wp:effectExtent l="0" t="0" r="9525" b="9525"/>
+            <wp:docPr id="22" name="Image 22"/>
+            <wp:cNvGraphicFramePr>
+              <a:graphicFrameLocks xmlns:a="http://schemas.openxmlformats.org/drawingml/2006/main" noChangeAspect="1"/>
+            </wp:cNvGraphicFramePr>
+            <a:graphic xmlns:a="http://schemas.openxmlformats.org/drawingml/2006/main">
+              <a:graphicData uri="http://schemas.openxmlformats.org/drawingml/2006/picture">
+                <pic:pic xmlns:pic="http://schemas.openxmlformats.org/drawingml/2006/picture">
+                  <pic:nvPicPr>
+                    <pic:cNvPr id="0" name=""/>
+                    <pic:cNvPicPr/>
+                  </pic:nvPicPr>
+                  <pic:blipFill>
+                    <a:blip r:embed="rId24"/>
+                    <a:stretch>
+                      <a:fillRect/>
+                    </a:stretch>
+                  </pic:blipFill>
+                  <pic:spPr>
+                    <a:xfrm>
+                      <a:off x="0" y="0"/>
+                      <a:ext cx="1628775" cy="314325"/>
+                    </a:xfrm>
+                    <a:prstGeom prst="rect">
+                      <a:avLst/>
+                    </a:prstGeom>
+                  </pic:spPr>
+                </pic:pic>
+              </a:graphicData>
+            </a:graphic>
+          </wp:inline>
+        </w:drawing>
+      </w:r>
+    </w:p>
+    <w:p>
+      <w:r>
+        <w:lastRenderedPageBreak/>
+        <w:t xml:space="preserve">On démarre d’abord le serveur apache et ensuite le script HB.js avec l’utilitaire </w:t>
+      </w:r>
+      <w:proofErr w:type="spellStart"/>
+      <w:r>
+        <w:t>node</w:t>
+      </w:r>
+      <w:proofErr w:type="spellEnd"/>
+      <w:r>
+        <w:t>.</w:t>
+      </w:r>
+    </w:p>
+    <w:p>
+      <w:pPr>
+        <w:pStyle w:val="Titre3"/>
+      </w:pPr>
+      <w:r>
+        <w:t>Test</w:t>
+      </w:r>
+    </w:p>
+    <w:p>
+      <w:r>
+        <w:t xml:space="preserve">Tout d’abord, on construit une image nommé </w:t>
+      </w:r>
+      <w:proofErr w:type="spellStart"/>
+      <w:r>
+        <w:t>frontend</w:t>
+      </w:r>
+      <w:proofErr w:type="spellEnd"/>
+      <w:r>
+        <w:t> en tapant en ligne de commande </w:t>
+      </w:r>
+      <w:r>
+        <w:rPr>
+          <w:rFonts w:ascii="Lucida Console" w:hAnsi="Lucida Console"/>
+          <w:color w:val="0070C0"/>
+        </w:rPr>
+        <w:t xml:space="preserve">docker </w:t>
+      </w:r>
+      <w:proofErr w:type="spellStart"/>
+      <w:r>
+        <w:rPr>
+          <w:rFonts w:ascii="Lucida Console" w:hAnsi="Lucida Console"/>
+          <w:color w:val="0070C0"/>
+        </w:rPr>
+        <w:t>build</w:t>
+      </w:r>
+      <w:proofErr w:type="spellEnd"/>
+      <w:r>
+        <w:rPr>
+          <w:rFonts w:ascii="Lucida Console" w:hAnsi="Lucida Console"/>
+          <w:color w:val="0070C0"/>
+        </w:rPr>
+        <w:t xml:space="preserve"> –t </w:t>
+      </w:r>
+      <w:proofErr w:type="spellStart"/>
+      <w:proofErr w:type="gramStart"/>
+      <w:r>
+        <w:rPr>
+          <w:rFonts w:ascii="Lucida Console" w:hAnsi="Lucida Console"/>
+          <w:color w:val="0070C0"/>
+        </w:rPr>
+        <w:t>frontend</w:t>
+      </w:r>
+      <w:proofErr w:type="spellEnd"/>
+      <w:r>
+        <w:rPr>
+          <w:rFonts w:ascii="Lucida Console" w:hAnsi="Lucida Console"/>
+          <w:color w:val="0070C0"/>
+        </w:rPr>
+        <w:t xml:space="preserve"> </w:t>
+      </w:r>
+      <w:r>
+        <w:rPr>
+          <w:color w:val="0070C0"/>
+        </w:rPr>
+        <w:t>.</w:t>
+      </w:r>
+      <w:proofErr w:type="gramEnd"/>
+      <w:r>
+        <w:rPr>
+          <w:color w:val="0070C0"/>
+        </w:rPr>
+        <w:t xml:space="preserve">  </w:t>
+      </w:r>
+      <w:r>
+        <w:t>:</w:t>
+      </w:r>
+    </w:p>
+    <w:p>
+      <w:r>
+        <w:rPr>
+          <w:noProof/>
+          <w:lang w:eastAsia="fr-CH"/>
+        </w:rPr>
+        <w:drawing>
+          <wp:inline distT="0" distB="0" distL="0" distR="0" wp14:anchorId="44A8EA49" wp14:editId="1F30D2BB">
+            <wp:extent cx="3467100" cy="2181225"/>
+            <wp:effectExtent l="0" t="0" r="0" b="9525"/>
+            <wp:docPr id="23" name="Image 23"/>
+            <wp:cNvGraphicFramePr>
+              <a:graphicFrameLocks xmlns:a="http://schemas.openxmlformats.org/drawingml/2006/main" noChangeAspect="1"/>
+            </wp:cNvGraphicFramePr>
+            <a:graphic xmlns:a="http://schemas.openxmlformats.org/drawingml/2006/main">
+              <a:graphicData uri="http://schemas.openxmlformats.org/drawingml/2006/picture">
+                <pic:pic xmlns:pic="http://schemas.openxmlformats.org/drawingml/2006/picture">
+                  <pic:nvPicPr>
+                    <pic:cNvPr id="0" name=""/>
+                    <pic:cNvPicPr/>
+                  </pic:nvPicPr>
+                  <pic:blipFill>
+                    <a:blip r:embed="rId25"/>
+                    <a:stretch>
+                      <a:fillRect/>
+                    </a:stretch>
+                  </pic:blipFill>
+                  <pic:spPr>
+                    <a:xfrm>
+                      <a:off x="0" y="0"/>
+                      <a:ext cx="3467100" cy="2181225"/>
+                    </a:xfrm>
+                    <a:prstGeom prst="rect">
+                      <a:avLst/>
+                    </a:prstGeom>
+                  </pic:spPr>
+                </pic:pic>
+              </a:graphicData>
+            </a:graphic>
+          </wp:inline>
+        </w:drawing>
+      </w:r>
+    </w:p>
+    <w:p>
+      <w:r>
+        <w:t xml:space="preserve">L’image a bien été </w:t>
+      </w:r>
+      <w:proofErr w:type="gramStart"/>
+      <w:r>
+        <w:t>créé</w:t>
+      </w:r>
+      <w:proofErr w:type="gramEnd"/>
+      <w:r>
+        <w:t>.</w:t>
+      </w:r>
+    </w:p>
+    <w:p>
+      <w:pPr>
+        <w:rPr>
+          <w:rFonts w:ascii="Lucida Console" w:hAnsi="Lucida Console"/>
+          <w:color w:val="0070C0"/>
+        </w:rPr>
+      </w:pPr>
+      <w:r>
+        <w:t>Ensuite, on lance notre front-end</w:t>
+      </w:r>
+      <w:r>
+        <w:t xml:space="preserve"> grâce à la commande </w:t>
+      </w:r>
+      <w:r>
+        <w:br/>
+      </w:r>
+      <w:r>
+        <w:rPr>
+          <w:rFonts w:ascii="Lucida Console" w:hAnsi="Lucida Console"/>
+          <w:color w:val="0070C0"/>
+        </w:rPr>
+        <w:t xml:space="preserve">docker </w:t>
+      </w:r>
+      <w:proofErr w:type="spellStart"/>
+      <w:r>
+        <w:rPr>
+          <w:rFonts w:ascii="Lucida Console" w:hAnsi="Lucida Console"/>
+          <w:color w:val="0070C0"/>
+        </w:rPr>
+        <w:t>run</w:t>
+      </w:r>
+      <w:proofErr w:type="spellEnd"/>
+      <w:r>
+        <w:rPr>
+          <w:rFonts w:ascii="Lucida Console" w:hAnsi="Lucida Console"/>
+          <w:color w:val="0070C0"/>
+        </w:rPr>
+        <w:t xml:space="preserve"> –d –p 3000:80 </w:t>
+      </w:r>
+      <w:proofErr w:type="spellStart"/>
+      <w:r>
+        <w:rPr>
+          <w:rFonts w:ascii="Lucida Console" w:hAnsi="Lucida Console"/>
+          <w:color w:val="0070C0"/>
+        </w:rPr>
+        <w:t>frontend</w:t>
+      </w:r>
+      <w:proofErr w:type="spellEnd"/>
+    </w:p>
+    <w:p>
+      <w:pPr>
+        <w:rPr>
+          <w:color w:val="0070C0"/>
+        </w:rPr>
+      </w:pPr>
+      <w:r>
+        <w:rPr>
+          <w:noProof/>
+          <w:lang w:eastAsia="fr-CH"/>
+        </w:rPr>
+        <w:drawing>
+          <wp:inline distT="0" distB="0" distL="0" distR="0" wp14:anchorId="005F52EA" wp14:editId="6BA6244C">
+            <wp:extent cx="5759450" cy="904529"/>
+            <wp:effectExtent l="0" t="0" r="0" b="0"/>
+            <wp:docPr id="24" name="Image 24"/>
+            <wp:cNvGraphicFramePr>
+              <a:graphicFrameLocks xmlns:a="http://schemas.openxmlformats.org/drawingml/2006/main" noChangeAspect="1"/>
+            </wp:cNvGraphicFramePr>
+            <a:graphic xmlns:a="http://schemas.openxmlformats.org/drawingml/2006/main">
+              <a:graphicData uri="http://schemas.openxmlformats.org/drawingml/2006/picture">
+                <pic:pic xmlns:pic="http://schemas.openxmlformats.org/drawingml/2006/picture">
+                  <pic:nvPicPr>
+                    <pic:cNvPr id="0" name=""/>
+                    <pic:cNvPicPr/>
+                  </pic:nvPicPr>
+                  <pic:blipFill>
+                    <a:blip r:embed="rId26"/>
+                    <a:stretch>
+                      <a:fillRect/>
+                    </a:stretch>
+                  </pic:blipFill>
+                  <pic:spPr>
+                    <a:xfrm>
+                      <a:off x="0" y="0"/>
+                      <a:ext cx="5759450" cy="904529"/>
+                    </a:xfrm>
+                    <a:prstGeom prst="rect">
+                      <a:avLst/>
+                    </a:prstGeom>
+                  </pic:spPr>
+                </pic:pic>
+              </a:graphicData>
+            </a:graphic>
+          </wp:inline>
+        </w:drawing>
+      </w:r>
+    </w:p>
+    <w:p>
+      <w:r>
+        <w:t xml:space="preserve">On voit que le container a bien été lancé et qu’il écoute sur le port 80. Il a été mappé avec le port 3000 sur la machine </w:t>
+      </w:r>
+      <w:proofErr w:type="spellStart"/>
+      <w:r>
+        <w:t>Vagrant</w:t>
+      </w:r>
+      <w:proofErr w:type="spellEnd"/>
+      <w:r>
+        <w:t xml:space="preserve">, on y a donc accès depuis la machine physique qui a lancé la machine </w:t>
+      </w:r>
+      <w:proofErr w:type="spellStart"/>
+      <w:r>
+        <w:t>vagrant</w:t>
+      </w:r>
+      <w:proofErr w:type="spellEnd"/>
+      <w:r>
+        <w:t xml:space="preserve"> en accèdent simplement à</w:t>
+      </w:r>
+      <w:r>
+        <w:t xml:space="preserve"> l’url</w:t>
+      </w:r>
+      <w:r>
+        <w:t xml:space="preserve"> l’</w:t>
+      </w:r>
+      <w:r>
+        <w:t>IP 192.168.42.42:3000.</w:t>
+      </w:r>
+    </w:p>
+    <w:p>
+      <w:r>
+        <w:rPr>
+          <w:noProof/>
+          <w:lang w:eastAsia="fr-CH"/>
+        </w:rPr>
+        <w:drawing>
+          <wp:inline distT="0" distB="0" distL="0" distR="0" wp14:anchorId="05C6107E" wp14:editId="1A736F84">
+            <wp:extent cx="4114800" cy="1762125"/>
+            <wp:effectExtent l="0" t="0" r="0" b="9525"/>
+            <wp:docPr id="25" name="Image 25"/>
+            <wp:cNvGraphicFramePr>
+              <a:graphicFrameLocks xmlns:a="http://schemas.openxmlformats.org/drawingml/2006/main" noChangeAspect="1"/>
+            </wp:cNvGraphicFramePr>
+            <a:graphic xmlns:a="http://schemas.openxmlformats.org/drawingml/2006/main">
+              <a:graphicData uri="http://schemas.openxmlformats.org/drawingml/2006/picture">
+                <pic:pic xmlns:pic="http://schemas.openxmlformats.org/drawingml/2006/picture">
+                  <pic:nvPicPr>
+                    <pic:cNvPr id="0" name=""/>
+                    <pic:cNvPicPr/>
+                  </pic:nvPicPr>
+                  <pic:blipFill>
+                    <a:blip r:embed="rId27"/>
+                    <a:stretch>
+                      <a:fillRect/>
+                    </a:stretch>
+                  </pic:blipFill>
+                  <pic:spPr>
+                    <a:xfrm>
+                      <a:off x="0" y="0"/>
+                      <a:ext cx="4114800" cy="1762125"/>
+                    </a:xfrm>
+                    <a:prstGeom prst="rect">
+                      <a:avLst/>
+                    </a:prstGeom>
+                  </pic:spPr>
+                </pic:pic>
+              </a:graphicData>
+            </a:graphic>
+          </wp:inline>
+        </w:drawing>
+      </w:r>
+    </w:p>
+    <w:p>
+      <w:r>
+        <w:t xml:space="preserve">On voit que le </w:t>
+      </w:r>
+      <w:proofErr w:type="spellStart"/>
+      <w:r>
+        <w:t>frontend</w:t>
+      </w:r>
+      <w:proofErr w:type="spellEnd"/>
+      <w:r>
+        <w:t xml:space="preserve"> a bien répondu en envoyant du </w:t>
+      </w:r>
+      <w:r>
+        <w:t>contenu html.</w:t>
+      </w:r>
+    </w:p>
+    <w:p>
+      <w:pPr>
+        <w:pStyle w:val="Titre2"/>
+      </w:pPr>
+      <w:r>
+        <w:lastRenderedPageBreak/>
+        <w:t>Reverse proxy</w:t>
+      </w:r>
+    </w:p>
+    <w:p>
+      <w:r>
+        <w:t xml:space="preserve">Cette section concerne ce que nous avons réalisé pour la partie </w:t>
+      </w:r>
+      <w:r>
+        <w:t>reverse proxy.</w:t>
+      </w:r>
+    </w:p>
+    <w:p>
+      <w:r>
+        <w:t xml:space="preserve">Pour cette partie, nous avons décidé d’avoir un serveur Apache qui écoute sur le port 80 et dont le fichier de configuration </w:t>
+      </w:r>
+      <w:proofErr w:type="spellStart"/>
+      <w:r>
+        <w:rPr>
+          <w:b/>
+        </w:rPr>
+        <w:t>httpd.conf</w:t>
+      </w:r>
+      <w:proofErr w:type="spellEnd"/>
+      <w:r>
+        <w:t xml:space="preserve"> sera monté avec un volume </w:t>
+      </w:r>
+      <w:r>
+        <w:t xml:space="preserve">lors du lancement du container, ceci afin de pouvoir modifier ce fichier depuis le </w:t>
+      </w:r>
+      <w:proofErr w:type="spellStart"/>
+      <w:r>
+        <w:t>controlleur</w:t>
+      </w:r>
+      <w:proofErr w:type="spellEnd"/>
+      <w:r>
+        <w:t xml:space="preserve"> du </w:t>
+      </w:r>
+      <w:proofErr w:type="spellStart"/>
+      <w:r>
+        <w:t>heartbeat</w:t>
+      </w:r>
+      <w:proofErr w:type="spellEnd"/>
+      <w:r>
+        <w:t>, qui se trouverait dans un autre container.</w:t>
+      </w:r>
+    </w:p>
+    <w:p>
+      <w:r>
+        <w:t xml:space="preserve">En effet, si on </w:t>
+      </w:r>
+      <w:proofErr w:type="gramStart"/>
+      <w:r>
+        <w:t>aurait</w:t>
+      </w:r>
+      <w:proofErr w:type="gramEnd"/>
+      <w:r>
+        <w:t xml:space="preserve"> copié de fichier dans l’image, on aurait pas pu le modifier depuis un autre container.</w:t>
+      </w:r>
+    </w:p>
+    <w:p>
+      <w:pPr>
+        <w:pStyle w:val="Titre3"/>
+      </w:pPr>
+      <w:r>
+        <w:t>Structure des fichiers</w:t>
+      </w:r>
+    </w:p>
+    <w:p>
+      <w:r>
+        <w:t>Voici les fichiers se trouve à la racine du reverse proxy :</w:t>
+      </w:r>
+    </w:p>
+    <w:p>
+      <w:r>
+        <w:rPr>
+          <w:noProof/>
+          <w:lang w:eastAsia="fr-CH"/>
+        </w:rPr>
+        <w:drawing>
+          <wp:inline distT="0" distB="0" distL="0" distR="0" wp14:anchorId="0049823A" wp14:editId="1F159568">
+            <wp:extent cx="771525" cy="419100"/>
+            <wp:effectExtent l="0" t="0" r="9525" b="0"/>
+            <wp:docPr id="26" name="Image 26"/>
+            <wp:cNvGraphicFramePr>
+              <a:graphicFrameLocks xmlns:a="http://schemas.openxmlformats.org/drawingml/2006/main" noChangeAspect="1"/>
+            </wp:cNvGraphicFramePr>
+            <a:graphic xmlns:a="http://schemas.openxmlformats.org/drawingml/2006/main">
+              <a:graphicData uri="http://schemas.openxmlformats.org/drawingml/2006/picture">
+                <pic:pic xmlns:pic="http://schemas.openxmlformats.org/drawingml/2006/picture">
+                  <pic:nvPicPr>
+                    <pic:cNvPr id="0" name=""/>
+                    <pic:cNvPicPr/>
+                  </pic:nvPicPr>
+                  <pic:blipFill>
+                    <a:blip r:embed="rId28"/>
+                    <a:stretch>
+                      <a:fillRect/>
+                    </a:stretch>
+                  </pic:blipFill>
+                  <pic:spPr>
+                    <a:xfrm>
+                      <a:off x="0" y="0"/>
+                      <a:ext cx="771525" cy="419100"/>
+                    </a:xfrm>
+                    <a:prstGeom prst="rect">
+                      <a:avLst/>
+                    </a:prstGeom>
+                  </pic:spPr>
+                </pic:pic>
+              </a:graphicData>
+            </a:graphic>
+          </wp:inline>
+        </w:drawing>
+      </w:r>
+    </w:p>
+    <w:p>
+      <w:r>
+        <w:t>Et enfin le contenu du dossier config :</w:t>
+      </w:r>
+    </w:p>
+    <w:p>
+      <w:r>
+        <w:rPr>
+          <w:noProof/>
+          <w:lang w:eastAsia="fr-CH"/>
+        </w:rPr>
+        <w:drawing>
+          <wp:inline distT="0" distB="0" distL="0" distR="0" wp14:anchorId="3D848035" wp14:editId="1F373EF5">
+            <wp:extent cx="1028700" cy="400050"/>
+            <wp:effectExtent l="0" t="0" r="0" b="0"/>
+            <wp:docPr id="27" name="Image 27"/>
+            <wp:cNvGraphicFramePr>
+              <a:graphicFrameLocks xmlns:a="http://schemas.openxmlformats.org/drawingml/2006/main" noChangeAspect="1"/>
+            </wp:cNvGraphicFramePr>
+            <a:graphic xmlns:a="http://schemas.openxmlformats.org/drawingml/2006/main">
+              <a:graphicData uri="http://schemas.openxmlformats.org/drawingml/2006/picture">
+                <pic:pic xmlns:pic="http://schemas.openxmlformats.org/drawingml/2006/picture">
+                  <pic:nvPicPr>
+                    <pic:cNvPr id="0" name=""/>
+                    <pic:cNvPicPr/>
+                  </pic:nvPicPr>
+                  <pic:blipFill>
+                    <a:blip r:embed="rId29"/>
+                    <a:stretch>
+                      <a:fillRect/>
+                    </a:stretch>
+                  </pic:blipFill>
+                  <pic:spPr>
+                    <a:xfrm>
+                      <a:off x="0" y="0"/>
+                      <a:ext cx="1028700" cy="400050"/>
+                    </a:xfrm>
+                    <a:prstGeom prst="rect">
+                      <a:avLst/>
+                    </a:prstGeom>
+                  </pic:spPr>
+                </pic:pic>
+              </a:graphicData>
+            </a:graphic>
+          </wp:inline>
+        </w:drawing>
+      </w:r>
+    </w:p>
+    <w:p>
+      <w:pPr>
+        <w:pStyle w:val="Titre3"/>
+      </w:pPr>
+      <w:proofErr w:type="spellStart"/>
+      <w:r>
+        <w:t>Load</w:t>
+      </w:r>
+      <w:proofErr w:type="spellEnd"/>
+      <w:r>
+        <w:t xml:space="preserve"> Balancer</w:t>
+      </w:r>
+    </w:p>
+    <w:p>
+      <w:r>
+        <w:t>Voici un « </w:t>
+      </w:r>
+      <w:proofErr w:type="spellStart"/>
+      <w:r>
+        <w:t>template</w:t>
+      </w:r>
+      <w:proofErr w:type="spellEnd"/>
+      <w:r>
+        <w:t xml:space="preserve"> » du fichier </w:t>
+      </w:r>
+      <w:proofErr w:type="spellStart"/>
+      <w:r>
+        <w:t>httpd.conf</w:t>
+      </w:r>
+      <w:proofErr w:type="spellEnd"/>
+      <w:r>
+        <w:t xml:space="preserve"> de la manière dont il devrait être configuré via le </w:t>
+      </w:r>
+      <w:proofErr w:type="spellStart"/>
+      <w:r>
+        <w:t>heartbeat</w:t>
+      </w:r>
+      <w:proofErr w:type="spellEnd"/>
+      <w:r>
+        <w:t> </w:t>
+      </w:r>
+      <w:r>
+        <w:t xml:space="preserve"> (</w:t>
+      </w:r>
+      <w:proofErr w:type="gramStart"/>
+      <w:r>
+        <w:t>seul</w:t>
+      </w:r>
+      <w:proofErr w:type="gramEnd"/>
+      <w:r>
+        <w:t xml:space="preserve"> la partie concernant le reverse-proxy est montrée ici)</w:t>
+      </w:r>
+    </w:p>
+    <w:p>
+      <w:r>
+        <w:rPr>
+          <w:noProof/>
+          <w:lang w:eastAsia="fr-CH"/>
+        </w:rPr>
+        <w:drawing>
+          <wp:inline distT="0" distB="0" distL="0" distR="0" wp14:anchorId="40371377" wp14:editId="37E8C45F">
+            <wp:extent cx="5759450" cy="3437545"/>
+            <wp:effectExtent l="0" t="0" r="0" b="0"/>
+            <wp:docPr id="28" name="Image 28"/>
+            <wp:cNvGraphicFramePr>
+              <a:graphicFrameLocks xmlns:a="http://schemas.openxmlformats.org/drawingml/2006/main" noChangeAspect="1"/>
+            </wp:cNvGraphicFramePr>
+            <a:graphic xmlns:a="http://schemas.openxmlformats.org/drawingml/2006/main">
+              <a:graphicData uri="http://schemas.openxmlformats.org/drawingml/2006/picture">
+                <pic:pic xmlns:pic="http://schemas.openxmlformats.org/drawingml/2006/picture">
+                  <pic:nvPicPr>
+                    <pic:cNvPr id="0" name=""/>
+                    <pic:cNvPicPr/>
+                  </pic:nvPicPr>
+                  <pic:blipFill>
+                    <a:blip r:embed="rId30"/>
+                    <a:stretch>
+                      <a:fillRect/>
+                    </a:stretch>
+                  </pic:blipFill>
+                  <pic:spPr>
+                    <a:xfrm>
+                      <a:off x="0" y="0"/>
+                      <a:ext cx="5759450" cy="3437545"/>
+                    </a:xfrm>
+                    <a:prstGeom prst="rect">
+                      <a:avLst/>
+                    </a:prstGeom>
+                  </pic:spPr>
+                </pic:pic>
+              </a:graphicData>
+            </a:graphic>
+          </wp:inline>
+        </w:drawing>
+      </w:r>
+    </w:p>
+    <w:p>
+      <w:bookmarkStart w:id="3" w:name="_Toc420485604"/>
+      <w:r>
+        <w:lastRenderedPageBreak/>
+        <w:t>Voir les explications dans « Test ».</w:t>
+      </w:r>
+    </w:p>
+    <w:p>
+      <w:pPr>
+        <w:pStyle w:val="Titre3"/>
+      </w:pPr>
+      <w:proofErr w:type="spellStart"/>
+      <w:r>
+        <w:t>Dockerfile</w:t>
+      </w:r>
+      <w:proofErr w:type="spellEnd"/>
+    </w:p>
+    <w:p>
+      <w:r>
+        <w:t xml:space="preserve">Voici le contenu du </w:t>
+      </w:r>
+      <w:proofErr w:type="spellStart"/>
+      <w:r>
+        <w:t>Dockerfile</w:t>
+      </w:r>
+      <w:proofErr w:type="spellEnd"/>
+      <w:r>
+        <w:t xml:space="preserve"> concernant la partie reverse proxy :</w:t>
+      </w:r>
+    </w:p>
+    <w:p>
+      <w:r>
+        <w:rPr>
+          <w:noProof/>
+          <w:lang w:eastAsia="fr-CH"/>
+        </w:rPr>
+        <w:drawing>
+          <wp:inline distT="0" distB="0" distL="0" distR="0" wp14:anchorId="5562D4CC" wp14:editId="4B8A87B3">
+            <wp:extent cx="1247775" cy="228600"/>
+            <wp:effectExtent l="0" t="0" r="9525" b="0"/>
+            <wp:docPr id="29" name="Image 29"/>
+            <wp:cNvGraphicFramePr>
+              <a:graphicFrameLocks xmlns:a="http://schemas.openxmlformats.org/drawingml/2006/main" noChangeAspect="1"/>
+            </wp:cNvGraphicFramePr>
+            <a:graphic xmlns:a="http://schemas.openxmlformats.org/drawingml/2006/main">
+              <a:graphicData uri="http://schemas.openxmlformats.org/drawingml/2006/picture">
+                <pic:pic xmlns:pic="http://schemas.openxmlformats.org/drawingml/2006/picture">
+                  <pic:nvPicPr>
+                    <pic:cNvPr id="0" name=""/>
+                    <pic:cNvPicPr/>
+                  </pic:nvPicPr>
+                  <pic:blipFill>
+                    <a:blip r:embed="rId31"/>
+                    <a:stretch>
+                      <a:fillRect/>
+                    </a:stretch>
+                  </pic:blipFill>
+                  <pic:spPr>
+                    <a:xfrm>
+                      <a:off x="0" y="0"/>
+                      <a:ext cx="1247775" cy="228600"/>
+                    </a:xfrm>
+                    <a:prstGeom prst="rect">
+                      <a:avLst/>
+                    </a:prstGeom>
+                  </pic:spPr>
+                </pic:pic>
+              </a:graphicData>
+            </a:graphic>
+          </wp:inline>
+        </w:drawing>
+      </w:r>
+    </w:p>
+    <w:p>
+      <w:r>
+        <w:t xml:space="preserve">On se base simplement sur l’image Docker Hub nommé </w:t>
+      </w:r>
+      <w:proofErr w:type="spellStart"/>
+      <w:r>
+        <w:t>httpd</w:t>
+      </w:r>
+      <w:proofErr w:type="spellEnd"/>
+      <w:r>
+        <w:t> </w:t>
+      </w:r>
+      <w:proofErr w:type="gramStart"/>
+      <w:r>
+        <w:t>:2.4</w:t>
+      </w:r>
+      <w:proofErr w:type="gramEnd"/>
+      <w:r>
+        <w:t>, pour avoir un serveur Apache fonctionnel.</w:t>
+      </w:r>
+    </w:p>
+    <w:p>
+      <w:pPr>
+        <w:pStyle w:val="Titre3"/>
+      </w:pPr>
+      <w:r>
+        <w:t>Test</w:t>
+      </w:r>
+    </w:p>
+    <w:p>
+      <w:r>
+        <w:t xml:space="preserve">Tout d’abord, on construit une image nommé </w:t>
+      </w:r>
+      <w:proofErr w:type="spellStart"/>
+      <w:r>
+        <w:t>reverseproxy</w:t>
+      </w:r>
+      <w:proofErr w:type="spellEnd"/>
+      <w:r>
+        <w:t> en tapant en ligne de commande </w:t>
+      </w:r>
+      <w:r>
+        <w:rPr>
+          <w:rFonts w:ascii="Lucida Console" w:hAnsi="Lucida Console"/>
+          <w:color w:val="0070C0"/>
+        </w:rPr>
+        <w:t xml:space="preserve">docker </w:t>
+      </w:r>
+      <w:proofErr w:type="spellStart"/>
+      <w:r>
+        <w:rPr>
+          <w:rFonts w:ascii="Lucida Console" w:hAnsi="Lucida Console"/>
+          <w:color w:val="0070C0"/>
+        </w:rPr>
+        <w:t>build</w:t>
+      </w:r>
+      <w:proofErr w:type="spellEnd"/>
+      <w:r>
+        <w:rPr>
+          <w:rFonts w:ascii="Lucida Console" w:hAnsi="Lucida Console"/>
+          <w:color w:val="0070C0"/>
+        </w:rPr>
+        <w:t xml:space="preserve"> –t </w:t>
+      </w:r>
+      <w:proofErr w:type="spellStart"/>
+      <w:proofErr w:type="gramStart"/>
+      <w:r>
+        <w:rPr>
+          <w:rFonts w:ascii="Lucida Console" w:hAnsi="Lucida Console"/>
+          <w:color w:val="0070C0"/>
+        </w:rPr>
+        <w:t>reverseproxy</w:t>
+      </w:r>
+      <w:proofErr w:type="spellEnd"/>
+      <w:r>
+        <w:rPr>
+          <w:rFonts w:ascii="Lucida Console" w:hAnsi="Lucida Console"/>
+          <w:color w:val="0070C0"/>
+        </w:rPr>
+        <w:t xml:space="preserve"> </w:t>
+      </w:r>
+      <w:r>
+        <w:rPr>
+          <w:color w:val="0070C0"/>
+        </w:rPr>
+        <w:t>.</w:t>
+      </w:r>
+      <w:proofErr w:type="gramEnd"/>
+      <w:r>
+        <w:rPr>
+          <w:color w:val="0070C0"/>
+        </w:rPr>
+        <w:t xml:space="preserve">  </w:t>
+      </w:r>
+      <w:r>
+        <w:t>:</w:t>
+      </w:r>
+    </w:p>
+    <w:p>
+      <w:r>
+        <w:rPr>
+          <w:noProof/>
+          <w:lang w:eastAsia="fr-CH"/>
+        </w:rPr>
+        <w:drawing>
+          <wp:inline distT="0" distB="0" distL="0" distR="0" wp14:anchorId="3D47D24C" wp14:editId="075B935E">
+            <wp:extent cx="5619750" cy="1057275"/>
+            <wp:effectExtent l="0" t="0" r="0" b="9525"/>
+            <wp:docPr id="31" name="Image 31"/>
+            <wp:cNvGraphicFramePr>
+              <a:graphicFrameLocks xmlns:a="http://schemas.openxmlformats.org/drawingml/2006/main" noChangeAspect="1"/>
+            </wp:cNvGraphicFramePr>
+            <a:graphic xmlns:a="http://schemas.openxmlformats.org/drawingml/2006/main">
+              <a:graphicData uri="http://schemas.openxmlformats.org/drawingml/2006/picture">
+                <pic:pic xmlns:pic="http://schemas.openxmlformats.org/drawingml/2006/picture">
+                  <pic:nvPicPr>
+                    <pic:cNvPr id="0" name=""/>
+                    <pic:cNvPicPr/>
+                  </pic:nvPicPr>
+                  <pic:blipFill>
+                    <a:blip r:embed="rId32"/>
+                    <a:stretch>
+                      <a:fillRect/>
+                    </a:stretch>
+                  </pic:blipFill>
+                  <pic:spPr>
+                    <a:xfrm>
+                      <a:off x="0" y="0"/>
+                      <a:ext cx="5619750" cy="1057275"/>
+                    </a:xfrm>
+                    <a:prstGeom prst="rect">
+                      <a:avLst/>
+                    </a:prstGeom>
+                  </pic:spPr>
+                </pic:pic>
+              </a:graphicData>
+            </a:graphic>
+          </wp:inline>
+        </w:drawing>
+      </w:r>
+    </w:p>
+    <w:p>
+      <w:r>
+        <w:t xml:space="preserve">L’image a bien été </w:t>
+      </w:r>
+      <w:proofErr w:type="gramStart"/>
+      <w:r>
+        <w:t>créé</w:t>
+      </w:r>
+      <w:proofErr w:type="gramEnd"/>
+      <w:r>
+        <w:t>.</w:t>
+      </w:r>
+    </w:p>
+    <w:p>
+      <w:pPr>
+        <w:rPr>
+          <w:b/>
+          <w:color w:val="FF0000"/>
+        </w:rPr>
+      </w:pPr>
+      <w:bookmarkStart w:id="4" w:name="_GoBack"/>
+      <w:r>
+        <w:rPr>
+          <w:b/>
+          <w:color w:val="FF0000"/>
+        </w:rPr>
+        <w:t xml:space="preserve">Ensuite, nous allons lancer 3 </w:t>
+      </w:r>
+      <w:proofErr w:type="gramStart"/>
+      <w:r>
+        <w:rPr>
+          <w:b/>
+          <w:color w:val="FF0000"/>
+        </w:rPr>
+        <w:t>container</w:t>
+      </w:r>
+      <w:proofErr w:type="gramEnd"/>
+      <w:r>
+        <w:rPr>
+          <w:b/>
+          <w:color w:val="FF0000"/>
+        </w:rPr>
+        <w:t>…</w:t>
+      </w:r>
+    </w:p>
+    <w:bookmarkEnd w:id="4"/>
+    <w:p>
+      <w:pPr>
+        <w:pStyle w:val="Titre2"/>
+      </w:pPr>
+      <w:proofErr w:type="spellStart"/>
+      <w:r>
+        <w:t>Hearbeat</w:t>
+      </w:r>
+      <w:proofErr w:type="spellEnd"/>
+      <w:r>
+        <w:t xml:space="preserve"> front-</w:t>
+      </w:r>
+      <w:r>
+        <w:t xml:space="preserve">end </w:t>
+      </w:r>
       <w:bookmarkEnd w:id="3"/>
-    </w:p>
-    <w:p>
-      <w:pPr>
-        <w:pStyle w:val="Titre3"/>
-      </w:pPr>
-      <w:r>
-        <w:t>Test</w:t>
-      </w:r>
-    </w:p>
-    <w:p>
-      <w:pPr>
-        <w:pStyle w:val="Titre2"/>
-      </w:pPr>
-      <w:r>
-        <w:t>Reverse proxy</w:t>
-      </w:r>
-    </w:p>
-    <w:p>
-      <w:pPr>
-        <w:pStyle w:val="Titre3"/>
-      </w:pPr>
-      <w:r>
-        <w:t>Load Balancer</w:t>
-      </w:r>
-    </w:p>
-    <w:p>
-      <w:pPr>
-        <w:pStyle w:val="Titre3"/>
-      </w:pPr>
-      <w:r>
-        <w:t>Sticky Session</w:t>
-      </w:r>
-    </w:p>
-    <w:p>
-      <w:pPr>
-        <w:pStyle w:val="Titre2"/>
-      </w:pPr>
-      <w:bookmarkStart w:id="4" w:name="_Toc420485604"/>
-      <w:r>
-        <w:t>Hearbeat front-</w:t>
-      </w:r>
-      <w:r>
-        <w:t xml:space="preserve">end </w:t>
-      </w:r>
-      <w:bookmarkEnd w:id="4"/>
       <w:r>
         <w:t>et back-end</w:t>
       </w:r>
     </w:p>
     <w:p>
       <w:pPr>
+        <w:spacing w:before="0" w:after="200" w:line="276" w:lineRule="auto"/>
+        <w:jc w:val="left"/>
+        <w:rPr>
+          <w:rFonts w:eastAsiaTheme="majorEastAsia" w:cstheme="majorBidi"/>
+          <w:b/>
+          <w:bCs/>
+          <w:sz w:val="36"/>
+          <w:szCs w:val="36"/>
+        </w:rPr>
+      </w:pPr>
+      <w:r>
+        <w:br w:type="page"/>
+      </w:r>
+    </w:p>
+    <w:p>
+      <w:pPr>
         <w:pStyle w:val="Titre1"/>
       </w:pPr>
-      <w:bookmarkStart w:id="5" w:name="_Toc420485606"/>
-      <w:r>
-        <w:t>Procédure de validation</w:t>
-      </w:r>
-      <w:bookmarkEnd w:id="5"/>
-    </w:p>
-    <w:p>
-      <w:r>
-        <w:t>Procédure de validation de l’infrastructure. Montrer que ça marche.</w:t>
+      <w:r>
+        <w:lastRenderedPageBreak/>
+        <w:t>Conclusion</w:t>
       </w:r>
     </w:p>
     <w:p/>
     <w:sectPr>
-      <w:headerReference w:type="default" r:id="rId13"/>
-      <w:footerReference w:type="default" r:id="rId14"/>
+      <w:headerReference w:type="default" r:id="rId33"/>
+      <w:footerReference w:type="default" r:id="rId34"/>
       <w:pgSz w:w="11906" w:h="16838"/>
       <w:pgMar w:top="1418" w:right="1418" w:bottom="1418" w:left="1418" w:header="709" w:footer="709" w:gutter="0"/>
       <w:pgNumType w:start="0"/>
@@ -1571,7 +3706,7 @@
               <w:rPr>
                 <w:noProof/>
               </w:rPr>
-              <w:t>4</w:t>
+              <w:t>10</w:t>
             </w:r>
             <w:r>
               <w:fldChar w:fldCharType="end"/>
@@ -1592,7 +3727,7 @@
               <w:rPr>
                 <w:noProof/>
               </w:rPr>
-              <w:t>4</w:t>
+              <w:t>11</w:t>
             </w:r>
             <w:r>
               <w:fldChar w:fldCharType="end"/>
@@ -1664,8 +3799,21 @@
             <w:jc w:val="left"/>
           </w:pPr>
           <w:r>
-            <w:t>Simon Baehler, Armand Delessert, Raphaël Racine, Olivier Djeulezeck</w:t>
+            <w:t xml:space="preserve">Simon </w:t>
           </w:r>
+          <w:proofErr w:type="spellStart"/>
+          <w:r>
+            <w:t>Baehler</w:t>
+          </w:r>
+          <w:proofErr w:type="spellEnd"/>
+          <w:r>
+            <w:t xml:space="preserve">, Armand Delessert, Raphaël Racine, Olivier </w:t>
+          </w:r>
+          <w:proofErr w:type="spellStart"/>
+          <w:r>
+            <w:t>Djeulezeck</w:t>
+          </w:r>
+          <w:proofErr w:type="spellEnd"/>
         </w:p>
       </w:tc>
       <w:tc>
@@ -1753,8 +3901,16 @@
             <w:rPr>
               <w:b/>
             </w:rPr>
-            <w:t>Web Infrastructure Lab</w:t>
+            <w:t xml:space="preserve">Web Infrastructure </w:t>
           </w:r>
+          <w:proofErr w:type="spellStart"/>
+          <w:r>
+            <w:rPr>
+              <w:b/>
+            </w:rPr>
+            <w:t>Lab</w:t>
+          </w:r>
+          <w:proofErr w:type="spellEnd"/>
         </w:p>
       </w:tc>
       <w:tc>
@@ -3581,6 +5737,36 @@
   </w:num>
   <w:num w:numId="31">
     <w:abstractNumId w:val="17"/>
+  </w:num>
+  <w:num w:numId="32">
+    <w:abstractNumId w:val="10"/>
+    <w:lvlOverride w:ilvl="0">
+      <w:startOverride w:val="1"/>
+    </w:lvlOverride>
+    <w:lvlOverride w:ilvl="1">
+      <w:startOverride w:val="1"/>
+    </w:lvlOverride>
+    <w:lvlOverride w:ilvl="2">
+      <w:startOverride w:val="1"/>
+    </w:lvlOverride>
+    <w:lvlOverride w:ilvl="3">
+      <w:startOverride w:val="1"/>
+    </w:lvlOverride>
+    <w:lvlOverride w:ilvl="4">
+      <w:startOverride w:val="1"/>
+    </w:lvlOverride>
+    <w:lvlOverride w:ilvl="5">
+      <w:startOverride w:val="1"/>
+    </w:lvlOverride>
+    <w:lvlOverride w:ilvl="6">
+      <w:startOverride w:val="1"/>
+    </w:lvlOverride>
+    <w:lvlOverride w:ilvl="7">
+      <w:startOverride w:val="1"/>
+    </w:lvlOverride>
+    <w:lvlOverride w:ilvl="8">
+      <w:startOverride w:val="1"/>
+    </w:lvlOverride>
   </w:num>
 </w:numbering>
 </file>
@@ -5435,7 +7621,7 @@
 </file>
 
 <file path=customXml/itemProps1.xml><?xml version="1.0" encoding="utf-8"?>
-<ds:datastoreItem xmlns:ds="http://schemas.openxmlformats.org/officeDocument/2006/customXml" ds:itemID="{E947367B-3129-4935-8F13-09706E875952}">
+<ds:datastoreItem xmlns:ds="http://schemas.openxmlformats.org/officeDocument/2006/customXml" ds:itemID="{E64ECFE0-DFDC-4133-9602-45F9AE263272}">
   <ds:schemaRefs>
     <ds:schemaRef ds:uri="http://schemas.openxmlformats.org/officeDocument/2006/bibliography"/>
   </ds:schemaRefs>

</xml_diff>